<commit_message>
vault backup: 2025-12-17 01:59:14
</commit_message>
<xml_diff>
--- a/大二上/CAD/Lab Booklet/CAD individual project report cover_Hainan.docx
+++ b/大二上/CAD/Lab Booklet/CAD individual project report cover_Hainan.docx
@@ -678,21 +678,23 @@
           <w:sz w:val="22"/>
           <w:szCs w:val="22"/>
           <w:shd w:val="clear" w:fill="FFFFFF"/>
-        </w:rPr>
-      </w:pPr>
-      <w:r>
-        <w:rPr>
-          <w:rFonts w:hint="default" w:ascii="Arial" w:hAnsi="Arial" w:eastAsia="sans-serif" w:cs="Arial"/>
-          <w:i w:val="0"/>
-          <w:iCs w:val="0"/>
-          <w:caps w:val="0"/>
-          <w:color w:val="1F1F1F"/>
-          <w:spacing w:val="0"/>
-          <w:sz w:val="22"/>
-          <w:szCs w:val="22"/>
-          <w:shd w:val="clear" w:fill="FFFFFF"/>
-        </w:rPr>
-        <w:t xml:space="preserve">This report presents the design of a filter system for high-precision neural signal acquisition. The problem involved isolating a 10 kHz physiological signal (bandwidth 8–12 kHz) while suppressing interference at 100 Hz and 100 kHz by at least 20 dB. A 4th-order passive RLC bandpass topology was selected to ensure signal integrity without introducing active noise. The methodology involved theoretical calculation, parameter optimization, and </w:t>
+          <w:lang w:val="en-GB" w:eastAsia="en-US" w:bidi="ar-SA"/>
+        </w:rPr>
+      </w:pPr>
+      <w:r>
+        <w:rPr>
+          <w:rFonts w:hint="default" w:ascii="Arial" w:hAnsi="Arial" w:eastAsia="sans-serif" w:cs="Arial"/>
+          <w:i w:val="0"/>
+          <w:iCs w:val="0"/>
+          <w:caps w:val="0"/>
+          <w:color w:val="1F1F1F"/>
+          <w:spacing w:val="0"/>
+          <w:sz w:val="22"/>
+          <w:szCs w:val="22"/>
+          <w:shd w:val="clear" w:fill="FFFFFF"/>
+          <w:lang w:val="en-GB" w:eastAsia="en-US" w:bidi="ar-SA"/>
+        </w:rPr>
+        <w:t xml:space="preserve">This report presents the design and analysis of a filter system for high-precision neural signal acquisition. The objective was to isolate a 10 kHz physiological signal (bandwidth 8–12 kHz) while suppressing interference at 100 Hz and 100 kHz. Two distinct topologies were investigated: Design A (4th-order Passive RLC) and Design B (Active-Passive Hybrid). Both designs were modeled in </w:t>
       </w:r>
       <w:r>
         <w:rPr>
@@ -705,7 +707,7 @@
           <w:sz w:val="22"/>
           <w:szCs w:val="22"/>
           <w:shd w:val="clear" w:fill="FFFFFF"/>
-          <w:lang w:val="en-US" w:eastAsia="zh-CN"/>
+          <w:lang w:val="en-US" w:eastAsia="zh-CN" w:bidi="ar-SA"/>
         </w:rPr>
         <w:t>LT</w:t>
       </w:r>
@@ -720,36 +722,39 @@
           <w:sz w:val="22"/>
           <w:szCs w:val="22"/>
           <w:shd w:val="clear" w:fill="FFFFFF"/>
-        </w:rPr>
-        <w:t>SPICE simulation. </w:t>
-      </w:r>
-      <w:r>
-        <w:rPr>
-          <w:rFonts w:hint="default" w:ascii="Arial" w:hAnsi="Arial" w:eastAsia="sans-serif" w:cs="Arial"/>
-          <w:i w:val="0"/>
-          <w:iCs w:val="0"/>
-          <w:caps w:val="0"/>
-          <w:color w:val="1F1F1F"/>
-          <w:spacing w:val="0"/>
-          <w:sz w:val="22"/>
-          <w:szCs w:val="22"/>
-          <w:shd w:val="clear" w:fill="FFFFFF"/>
-        </w:rPr>
-        <w:t>Main results demonstrate that the designed filter achieves &gt;90 dB attenuation at 100 Hz and &gt;30 dB at 100 kHz, with a passband ripple of &lt;1 dB. </w:t>
-      </w:r>
-      <w:r>
-        <w:rPr>
-          <w:rFonts w:hint="default" w:ascii="Arial" w:hAnsi="Arial" w:eastAsia="sans-serif" w:cs="Arial"/>
-          <w:i w:val="0"/>
-          <w:iCs w:val="0"/>
-          <w:caps w:val="0"/>
-          <w:color w:val="1F1F1F"/>
-          <w:spacing w:val="0"/>
-          <w:sz w:val="22"/>
-          <w:szCs w:val="22"/>
-          <w:shd w:val="clear" w:fill="FFFFFF"/>
-        </w:rPr>
-        <w:t>A theoretical error analysis was also conducted to predict performance under real-world component tolerances.</w:t>
+          <w:lang w:val="en-GB" w:eastAsia="en-US" w:bidi="ar-SA"/>
+        </w:rPr>
+        <w:t xml:space="preserve">Spice and physically implemented on breadboards for experimental validation. Simulation and experimental results demonstrated that while Design B suffered from significant insertion loss (-12 dB) and poor selectivity, Design A achieved superior performance with </w:t>
+      </w:r>
+      <w:r>
+        <w:rPr>
+          <w:rFonts w:hint="eastAsia" w:ascii="Arial" w:hAnsi="Arial" w:eastAsia="宋体" w:cs="Arial"/>
+          <w:i w:val="0"/>
+          <w:iCs w:val="0"/>
+          <w:caps w:val="0"/>
+          <w:color w:val="1F1F1F"/>
+          <w:spacing w:val="0"/>
+          <w:sz w:val="22"/>
+          <w:szCs w:val="22"/>
+          <w:shd w:val="clear" w:fill="FFFFFF"/>
+          <w:lang w:val="en-US" w:eastAsia="zh-CN" w:bidi="ar-SA"/>
+        </w:rPr>
+        <w:t>0.5</w:t>
+      </w:r>
+      <w:r>
+        <w:rPr>
+          <w:rFonts w:hint="default" w:ascii="Arial" w:hAnsi="Arial" w:eastAsia="sans-serif" w:cs="Arial"/>
+          <w:i w:val="0"/>
+          <w:iCs w:val="0"/>
+          <w:caps w:val="0"/>
+          <w:color w:val="1F1F1F"/>
+          <w:spacing w:val="0"/>
+          <w:sz w:val="22"/>
+          <w:szCs w:val="22"/>
+          <w:shd w:val="clear" w:fill="FFFFFF"/>
+          <w:lang w:val="en-GB" w:eastAsia="en-US" w:bidi="ar-SA"/>
+        </w:rPr>
+        <w:t xml:space="preserve"> dB loss, &gt;90 dB attenuation at 100 Hz, and robust interference rejection. Consequently, Design A is recommended as the optimal solution.</w:t>
       </w:r>
     </w:p>
     <w:p>
@@ -835,7 +840,7 @@
           <w:shd w:val="clear" w:fill="FFFFFF"/>
           <w:lang w:val="en-GB" w:eastAsia="en-US" w:bidi="ar-SA"/>
         </w:rPr>
-        <w:t>Neural signal acquisition systems, such as Electroencephalograms (EEG), are typically characterized by low-amplitude signals that are highly sensitive to electromagnetic interference [1]. In this project, the target physiological signal is approximated as a 1V sinusoidal wave centered at 10 kHz. However, the signal integrity is compromised by two dominant noise sources: a low-frequency 100 Hz artifact (likely power line interference) and a high-frequency 100 kHz component. The design objective is to filter these noise sources by at least 20 dB while preserving the 8–12 kHz passband with minimal attenuation.</w:t>
+        <w:t>Neural signal acquisition systems, such as Electroencephalograms (EEG), are typically characterized by low-amplitude signals that are highly sensitive to electromagnetic interference [1]. In this project, the target signal is approximated as a 1V sinusoid centered at 10 kHz. However, signal integrity is compromised by two dominant noise sources: a low-frequency 100 Hz artifact and a high-frequency 100 kHz component. The design objective is to filter these noise sources by at least 20 dB while preserving the 8–12 kHz passband.</w:t>
       </w:r>
     </w:p>
     <w:p>
@@ -849,30 +854,71 @@
         <w:spacing w:before="0" w:beforeAutospacing="0" w:after="192" w:afterAutospacing="0"/>
         <w:ind w:left="0" w:right="0" w:firstLine="0"/>
         <w:rPr>
-          <w:rFonts w:hint="default" w:ascii="sans-serif" w:hAnsi="sans-serif" w:eastAsia="sans-serif" w:cs="sans-serif"/>
-          <w:i w:val="0"/>
-          <w:iCs w:val="0"/>
-          <w:caps w:val="0"/>
-          <w:color w:val="1F1F1F"/>
-          <w:spacing w:val="0"/>
-          <w:sz w:val="19"/>
-          <w:szCs w:val="19"/>
-        </w:rPr>
-      </w:pPr>
-      <w:r>
-        <w:rPr>
-          <w:rFonts w:hint="default" w:ascii="Arial" w:hAnsi="Arial" w:eastAsia="sans-serif" w:cs="Arial"/>
-          <w:i w:val="0"/>
-          <w:iCs w:val="0"/>
-          <w:caps w:val="0"/>
-          <w:color w:val="1F1F1F"/>
-          <w:spacing w:val="0"/>
-          <w:sz w:val="22"/>
-          <w:szCs w:val="22"/>
-          <w:shd w:val="clear" w:fill="FFFFFF"/>
-          <w:lang w:val="en-GB" w:eastAsia="en-US" w:bidi="ar-SA"/>
-        </w:rPr>
-        <w:t>Theoretical Background: According to fundamental circuit theory, filters are designed to pass specific frequency bands while rejecting others based on their transfer function H(ω) [2]. As discussed in RLC circuit analysis, the selectivity of a filter is determined by its Quality Factor (Q) and order [2]. While a standard 2nd-order RLC circuit provides a roll-off of 20 dB/decade, this project requires a steeper attenuation characteristic to effectively suppress the 100 kHz noise which lies close to the passband. Therefore, a 4th-order passive topology (cascading high-pass and low-pass stages) was selected. This approach avoids the active noise and bandwidth limitations associated with operational amplifiers [3], providing a robust solution for high-precision biomedical applications.</w:t>
+          <w:rFonts w:hint="default" w:ascii="Arial" w:hAnsi="Arial" w:eastAsia="sans-serif" w:cs="Arial"/>
+          <w:i w:val="0"/>
+          <w:iCs w:val="0"/>
+          <w:caps w:val="0"/>
+          <w:color w:val="1F1F1F"/>
+          <w:spacing w:val="0"/>
+          <w:sz w:val="22"/>
+          <w:szCs w:val="22"/>
+          <w:shd w:val="clear" w:fill="FFFFFF"/>
+          <w:lang w:val="en-GB" w:eastAsia="en-US" w:bidi="ar-SA"/>
+        </w:rPr>
+      </w:pPr>
+      <w:r>
+        <w:rPr>
+          <w:rFonts w:hint="default" w:ascii="Arial" w:hAnsi="Arial" w:eastAsia="sans-serif" w:cs="Arial"/>
+          <w:i w:val="0"/>
+          <w:iCs w:val="0"/>
+          <w:caps w:val="0"/>
+          <w:color w:val="1F1F1F"/>
+          <w:spacing w:val="0"/>
+          <w:sz w:val="22"/>
+          <w:szCs w:val="22"/>
+          <w:shd w:val="clear" w:fill="FFFFFF"/>
+          <w:lang w:val="en-GB" w:eastAsia="en-US" w:bidi="ar-SA"/>
+        </w:rPr>
+        <w:t>Theoretical Background: Filters are designed to pass specific frequency bands while rejecting others based on their transfer function H(ω) [2]. To achieve high selectivity, the Quality Factor (Q) and filter order are critical parameters. While active filters using Operational Amplifiers (Op-Amps) are common, they introduce power requirements and potential noise [3]. Passive RLC circuits, conversely, offer linearity and stability without external power.</w:t>
+      </w:r>
+    </w:p>
+    <w:p>
+      <w:pPr>
+        <w:pStyle w:val="15"/>
+        <w:keepNext w:val="0"/>
+        <w:keepLines w:val="0"/>
+        <w:widowControl/>
+        <w:suppressLineNumbers w:val="0"/>
+        <w:shd w:val="clear" w:fill="FFFFFF"/>
+        <w:spacing w:before="0" w:beforeAutospacing="0" w:after="192" w:afterAutospacing="0"/>
+        <w:ind w:left="0" w:right="0" w:firstLine="0"/>
+        <w:rPr>
+          <w:rFonts w:hint="default" w:ascii="Arial" w:hAnsi="Arial" w:eastAsia="sans-serif" w:cs="Arial"/>
+          <w:i w:val="0"/>
+          <w:iCs w:val="0"/>
+          <w:caps w:val="0"/>
+          <w:color w:val="1F1F1F"/>
+          <w:spacing w:val="0"/>
+          <w:sz w:val="22"/>
+          <w:szCs w:val="22"/>
+          <w:shd w:val="clear" w:fill="FFFFFF"/>
+          <w:lang w:val="en-GB" w:eastAsia="en-US" w:bidi="ar-SA"/>
+        </w:rPr>
+      </w:pPr>
+      <w:r>
+        <w:rPr>
+          <w:rFonts w:hint="default" w:ascii="Arial" w:hAnsi="Arial" w:eastAsia="sans-serif" w:cs="Arial"/>
+          <w:i w:val="0"/>
+          <w:iCs w:val="0"/>
+          <w:caps w:val="0"/>
+          <w:color w:val="1F1F1F"/>
+          <w:spacing w:val="0"/>
+          <w:sz w:val="22"/>
+          <w:szCs w:val="22"/>
+          <w:shd w:val="clear" w:fill="FFFFFF"/>
+          <w:lang w:val="en-GB" w:eastAsia="en-US" w:bidi="ar-SA"/>
+        </w:rPr>
+        <w:t>To address the rigorous requirements, this project explores two distinct circuit topologies. The methodology involves theoretical calculation, SPICE simulation, and physical hardware implementation. This report documents the complete design process, comparing simulation data with experimental observations from prototype circuits to determine the optimal solution.</w:t>
       </w:r>
     </w:p>
     <w:p>
@@ -882,11 +928,14 @@
         <w:keepLines w:val="0"/>
         <w:widowControl/>
         <w:numPr>
-          <w:ilvl w:val="1"/>
-          <w:numId w:val="0"/>
+          <w:ilvl w:val="0"/>
+          <w:numId w:val="2"/>
         </w:numPr>
         <w:suppressLineNumbers w:val="0"/>
         <w:shd w:val="clear" w:fill="FFFFFF"/>
+        <w:tabs>
+          <w:tab w:val="clear" w:pos="312"/>
+        </w:tabs>
         <w:spacing w:before="336" w:beforeAutospacing="0" w:after="96" w:afterAutospacing="0"/>
         <w:ind w:leftChars="0" w:right="0" w:rightChars="0"/>
         <w:rPr>
@@ -904,23 +953,6 @@
           <w:lang w:val="en-GB" w:eastAsia="en-US" w:bidi="ar-SA"/>
         </w:rPr>
       </w:pPr>
-      <w:r>
-        <w:rPr>
-          <w:rFonts w:hint="eastAsia" w:ascii="Arial" w:hAnsi="Arial" w:eastAsia="sans-serif" w:cs="Arial"/>
-          <w:b w:val="0"/>
-          <w:bCs w:val="0"/>
-          <w:i w:val="0"/>
-          <w:iCs w:val="0"/>
-          <w:caps w:val="0"/>
-          <w:color w:val="1F1F1F"/>
-          <w:spacing w:val="0"/>
-          <w:sz w:val="22"/>
-          <w:szCs w:val="22"/>
-          <w:shd w:val="clear" w:fill="FFFFFF"/>
-          <w:lang w:val="en-US" w:eastAsia="zh-CN" w:bidi="ar-SA"/>
-        </w:rPr>
-        <w:t>2.</w:t>
-      </w:r>
       <w:r>
         <w:rPr>
           <w:rFonts w:hint="default" w:ascii="Arial" w:hAnsi="Arial" w:eastAsia="sans-serif" w:cs="Arial"/>
@@ -982,7 +1014,7 @@
           <w:shd w:val="clear" w:fill="FFFFFF"/>
           <w:lang w:val="en-GB" w:eastAsia="en-US" w:bidi="ar-SA"/>
         </w:rPr>
-        <w:t>2.1 Rationale: Selection of Passive Topology</w:t>
+        <w:t>2.1 Design Strategy</w:t>
       </w:r>
     </w:p>
     <w:p>
@@ -993,7 +1025,7 @@
         <w:widowControl/>
         <w:suppressLineNumbers w:val="0"/>
         <w:shd w:val="clear" w:fill="FFFFFF"/>
-        <w:spacing w:before="0" w:beforeAutospacing="0" w:after="96" w:afterAutospacing="0"/>
+        <w:spacing w:before="0" w:beforeAutospacing="0" w:after="192" w:afterAutospacing="0"/>
         <w:ind w:left="0" w:right="0" w:firstLine="0"/>
         <w:rPr>
           <w:rFonts w:hint="default" w:ascii="Arial" w:hAnsi="Arial" w:eastAsia="sans-serif" w:cs="Arial"/>
@@ -1025,7 +1057,7 @@
           <w:shd w:val="clear" w:fill="FFFFFF"/>
           <w:lang w:val="en-GB" w:eastAsia="en-US" w:bidi="ar-SA"/>
         </w:rPr>
-        <w:t>The marking criteria for biomedical devices often prioritize noise performance and stability. A passive RLC topology was chosen over active filters (Op-Amps) for three key reasons supported by literature:</w:t>
+        <w:t>To determine the most effective solution, two topologies were designed and analyzed:</w:t>
       </w:r>
     </w:p>
     <w:p>
@@ -1035,26 +1067,27 @@
         <w:keepLines w:val="0"/>
         <w:widowControl/>
         <w:suppressLineNumbers w:val="0"/>
-        <w:spacing w:before="96" w:beforeAutospacing="0" w:after="96" w:afterAutospacing="0"/>
-        <w:ind w:left="0" w:right="0"/>
-        <w:rPr>
-          <w:rFonts w:hint="default" w:ascii="Arial" w:hAnsi="Arial" w:eastAsia="sans-serif" w:cs="Arial"/>
-          <w:b w:val="0"/>
-          <w:bCs w:val="0"/>
-          <w:i w:val="0"/>
-          <w:iCs w:val="0"/>
-          <w:caps w:val="0"/>
-          <w:color w:val="1F1F1F"/>
-          <w:spacing w:val="0"/>
-          <w:sz w:val="22"/>
-          <w:szCs w:val="22"/>
-          <w:shd w:val="clear" w:fill="FFFFFF"/>
-          <w:lang w:val="en-GB" w:eastAsia="en-US" w:bidi="ar-SA"/>
-        </w:rPr>
-      </w:pPr>
-      <w:r>
-        <w:rPr>
-          <w:rFonts w:hint="eastAsia" w:ascii="Arial" w:hAnsi="Arial" w:eastAsia="宋体" w:cs="Arial"/>
+        <w:shd w:val="clear" w:fill="FFFFFF"/>
+        <w:spacing w:before="0" w:beforeAutospacing="0" w:after="192" w:afterAutospacing="0"/>
+        <w:ind w:left="0" w:right="0" w:firstLine="0"/>
+        <w:rPr>
+          <w:rFonts w:hint="default" w:ascii="Arial" w:hAnsi="Arial" w:eastAsia="sans-serif" w:cs="Arial"/>
+          <w:b w:val="0"/>
+          <w:bCs w:val="0"/>
+          <w:i w:val="0"/>
+          <w:iCs w:val="0"/>
+          <w:caps w:val="0"/>
+          <w:color w:val="1F1F1F"/>
+          <w:spacing w:val="0"/>
+          <w:sz w:val="22"/>
+          <w:szCs w:val="22"/>
+          <w:shd w:val="clear" w:fill="FFFFFF"/>
+          <w:lang w:val="en-GB" w:eastAsia="en-US" w:bidi="ar-SA"/>
+        </w:rPr>
+      </w:pPr>
+      <w:r>
+        <w:rPr>
+          <w:rFonts w:hint="eastAsia" w:ascii="Arial" w:hAnsi="Arial" w:eastAsia="sans-serif" w:cs="Arial"/>
           <w:b w:val="0"/>
           <w:bCs w:val="0"/>
           <w:i w:val="0"/>
@@ -1067,24 +1100,24 @@
           <w:shd w:val="clear" w:fill="FFFFFF"/>
           <w:lang w:val="en-US" w:eastAsia="zh-CN" w:bidi="ar-SA"/>
         </w:rPr>
-        <w:t>1.</w:t>
-      </w:r>
-      <w:r>
-        <w:rPr>
-          <w:rFonts w:hint="default" w:ascii="Arial" w:hAnsi="Arial" w:eastAsia="sans-serif" w:cs="Arial"/>
-          <w:b w:val="0"/>
-          <w:bCs w:val="0"/>
-          <w:i w:val="0"/>
-          <w:iCs w:val="0"/>
-          <w:caps w:val="0"/>
-          <w:color w:val="1F1F1F"/>
-          <w:spacing w:val="0"/>
-          <w:sz w:val="22"/>
-          <w:szCs w:val="22"/>
-          <w:shd w:val="clear" w:fill="FFFFFF"/>
-          <w:lang w:val="en-GB" w:eastAsia="en-US" w:bidi="ar-SA"/>
-        </w:rPr>
-        <w:t>Noise: Passive components generate only thermal noise, whereas active components introduce shot and flicker noise, which can degrade sensitive signal quality [3].</w:t>
+        <w:t>·</w:t>
+      </w:r>
+      <w:r>
+        <w:rPr>
+          <w:rFonts w:hint="default" w:ascii="Arial" w:hAnsi="Arial" w:eastAsia="sans-serif" w:cs="Arial"/>
+          <w:b w:val="0"/>
+          <w:bCs w:val="0"/>
+          <w:i w:val="0"/>
+          <w:iCs w:val="0"/>
+          <w:caps w:val="0"/>
+          <w:color w:val="1F1F1F"/>
+          <w:spacing w:val="0"/>
+          <w:sz w:val="22"/>
+          <w:szCs w:val="22"/>
+          <w:shd w:val="clear" w:fill="FFFFFF"/>
+          <w:lang w:val="en-GB" w:eastAsia="en-US" w:bidi="ar-SA"/>
+        </w:rPr>
+        <w:t>Design A (Primary): A 4th-order Passive RLC Bandpass Filter.</w:t>
       </w:r>
     </w:p>
     <w:p>
@@ -1094,26 +1127,27 @@
         <w:keepLines w:val="0"/>
         <w:widowControl/>
         <w:suppressLineNumbers w:val="0"/>
-        <w:spacing w:before="96" w:beforeAutospacing="0" w:after="96" w:afterAutospacing="0"/>
-        <w:ind w:left="0" w:right="0"/>
-        <w:rPr>
-          <w:rFonts w:hint="default" w:ascii="Arial" w:hAnsi="Arial" w:eastAsia="sans-serif" w:cs="Arial"/>
-          <w:b w:val="0"/>
-          <w:bCs w:val="0"/>
-          <w:i w:val="0"/>
-          <w:iCs w:val="0"/>
-          <w:caps w:val="0"/>
-          <w:color w:val="1F1F1F"/>
-          <w:spacing w:val="0"/>
-          <w:sz w:val="22"/>
-          <w:szCs w:val="22"/>
-          <w:shd w:val="clear" w:fill="FFFFFF"/>
-          <w:lang w:val="en-GB" w:eastAsia="en-US" w:bidi="ar-SA"/>
-        </w:rPr>
-      </w:pPr>
-      <w:r>
-        <w:rPr>
-          <w:rFonts w:hint="eastAsia" w:ascii="Arial" w:hAnsi="Arial" w:eastAsia="宋体" w:cs="Arial"/>
+        <w:shd w:val="clear" w:fill="FFFFFF"/>
+        <w:spacing w:before="0" w:beforeAutospacing="0" w:after="192" w:afterAutospacing="0"/>
+        <w:ind w:left="0" w:right="0" w:firstLine="0"/>
+        <w:rPr>
+          <w:rFonts w:hint="default" w:ascii="Arial" w:hAnsi="Arial" w:eastAsia="sans-serif" w:cs="Arial"/>
+          <w:b w:val="0"/>
+          <w:bCs w:val="0"/>
+          <w:i w:val="0"/>
+          <w:iCs w:val="0"/>
+          <w:caps w:val="0"/>
+          <w:color w:val="1F1F1F"/>
+          <w:spacing w:val="0"/>
+          <w:sz w:val="22"/>
+          <w:szCs w:val="22"/>
+          <w:shd w:val="clear" w:fill="FFFFFF"/>
+          <w:lang w:val="en-GB" w:eastAsia="en-US" w:bidi="ar-SA"/>
+        </w:rPr>
+      </w:pPr>
+      <w:r>
+        <w:rPr>
+          <w:rFonts w:hint="eastAsia" w:ascii="Arial" w:hAnsi="Arial" w:eastAsia="sans-serif" w:cs="Arial"/>
           <w:b w:val="0"/>
           <w:bCs w:val="0"/>
           <w:i w:val="0"/>
@@ -1126,83 +1160,24 @@
           <w:shd w:val="clear" w:fill="FFFFFF"/>
           <w:lang w:val="en-US" w:eastAsia="zh-CN" w:bidi="ar-SA"/>
         </w:rPr>
-        <w:t>2.</w:t>
-      </w:r>
-      <w:r>
-        <w:rPr>
-          <w:rFonts w:hint="default" w:ascii="Arial" w:hAnsi="Arial" w:eastAsia="sans-serif" w:cs="Arial"/>
-          <w:b w:val="0"/>
-          <w:bCs w:val="0"/>
-          <w:i w:val="0"/>
-          <w:iCs w:val="0"/>
-          <w:caps w:val="0"/>
-          <w:color w:val="1F1F1F"/>
-          <w:spacing w:val="0"/>
-          <w:sz w:val="22"/>
-          <w:szCs w:val="22"/>
-          <w:shd w:val="clear" w:fill="FFFFFF"/>
-          <w:lang w:val="en-GB" w:eastAsia="en-US" w:bidi="ar-SA"/>
-        </w:rPr>
-        <w:t>Power: Passive circuits require no DC power supply, advantageous for portable medical devices.</w:t>
-      </w:r>
-    </w:p>
-    <w:p>
-      <w:pPr>
-        <w:pStyle w:val="15"/>
-        <w:keepNext w:val="0"/>
-        <w:keepLines w:val="0"/>
-        <w:widowControl/>
-        <w:suppressLineNumbers w:val="0"/>
-        <w:spacing w:before="96" w:beforeAutospacing="0" w:after="96" w:afterAutospacing="0"/>
-        <w:ind w:left="0" w:right="0"/>
-        <w:rPr>
-          <w:rFonts w:hint="default" w:ascii="Arial" w:hAnsi="Arial" w:eastAsia="sans-serif" w:cs="Arial"/>
-          <w:b w:val="0"/>
-          <w:bCs w:val="0"/>
-          <w:i w:val="0"/>
-          <w:iCs w:val="0"/>
-          <w:caps w:val="0"/>
-          <w:color w:val="1F1F1F"/>
-          <w:spacing w:val="0"/>
-          <w:sz w:val="22"/>
-          <w:szCs w:val="22"/>
-          <w:shd w:val="clear" w:fill="FFFFFF"/>
-          <w:lang w:val="en-GB" w:eastAsia="en-US" w:bidi="ar-SA"/>
-        </w:rPr>
-      </w:pPr>
-      <w:r>
-        <w:rPr>
-          <w:rFonts w:hint="eastAsia" w:ascii="Arial" w:hAnsi="Arial" w:eastAsia="sans-serif" w:cs="Arial"/>
-          <w:b w:val="0"/>
-          <w:bCs w:val="0"/>
-          <w:i w:val="0"/>
-          <w:iCs w:val="0"/>
-          <w:caps w:val="0"/>
-          <w:color w:val="1F1F1F"/>
-          <w:spacing w:val="0"/>
-          <w:sz w:val="22"/>
-          <w:szCs w:val="22"/>
-          <w:shd w:val="clear" w:fill="FFFFFF"/>
-          <w:lang w:val="en-US" w:eastAsia="zh-CN" w:bidi="ar-SA"/>
-        </w:rPr>
-        <w:t>3.</w:t>
-      </w:r>
-      <w:r>
-        <w:rPr>
-          <w:rFonts w:hint="default" w:ascii="Arial" w:hAnsi="Arial" w:eastAsia="sans-serif" w:cs="Arial"/>
-          <w:b w:val="0"/>
-          <w:bCs w:val="0"/>
-          <w:i w:val="0"/>
-          <w:iCs w:val="0"/>
-          <w:caps w:val="0"/>
-          <w:color w:val="1F1F1F"/>
-          <w:spacing w:val="0"/>
-          <w:sz w:val="22"/>
-          <w:szCs w:val="22"/>
-          <w:shd w:val="clear" w:fill="FFFFFF"/>
-          <w:lang w:val="en-GB" w:eastAsia="en-US" w:bidi="ar-SA"/>
-        </w:rPr>
-        <w:t>Linearity: Passive filters maintain high linearity at high frequencies (100 kHz), avoiding the Slew Rate limitations of common operational amplifiers [2].</w:t>
+        <w:t>·</w:t>
+      </w:r>
+      <w:r>
+        <w:rPr>
+          <w:rFonts w:hint="default" w:ascii="Arial" w:hAnsi="Arial" w:eastAsia="sans-serif" w:cs="Arial"/>
+          <w:b w:val="0"/>
+          <w:bCs w:val="0"/>
+          <w:i w:val="0"/>
+          <w:iCs w:val="0"/>
+          <w:caps w:val="0"/>
+          <w:color w:val="1F1F1F"/>
+          <w:spacing w:val="0"/>
+          <w:sz w:val="22"/>
+          <w:szCs w:val="22"/>
+          <w:shd w:val="clear" w:fill="FFFFFF"/>
+          <w:lang w:val="en-GB" w:eastAsia="en-US" w:bidi="ar-SA"/>
+        </w:rPr>
+        <w:t>Design B (Alternative): An Active-Passive Hybrid circuit consisting of a pre-amplifier cascaded with a passive RC network.</w:t>
       </w:r>
     </w:p>
     <w:p>
@@ -1248,7 +1223,7 @@
           <w:shd w:val="clear" w:fill="FFFFFF"/>
           <w:lang w:val="en-GB" w:eastAsia="en-US" w:bidi="ar-SA"/>
         </w:rPr>
-        <w:t>2.2 Circuit Design and Calculation</w:t>
+        <w:t>2.2 Design A: Passive RLC Filter</w:t>
       </w:r>
     </w:p>
     <w:p>
@@ -1262,100 +1237,32 @@
         <w:spacing w:before="0" w:beforeAutospacing="0" w:after="192" w:afterAutospacing="0"/>
         <w:ind w:left="0" w:right="0" w:firstLine="0"/>
         <w:rPr>
-          <w:rFonts w:hint="default" w:ascii="Arial" w:hAnsi="Arial" w:eastAsia="sans-serif" w:cs="Arial"/>
-          <w:b w:val="0"/>
-          <w:bCs w:val="0"/>
-          <w:i w:val="0"/>
-          <w:iCs w:val="0"/>
-          <w:caps w:val="0"/>
-          <w:color w:val="1F1F1F"/>
-          <w:spacing w:val="0"/>
-          <w:sz w:val="22"/>
-          <w:szCs w:val="22"/>
-          <w:shd w:val="clear" w:fill="FFFFFF"/>
-          <w:lang w:val="en-GB" w:eastAsia="en-US" w:bidi="ar-SA"/>
-        </w:rPr>
-      </w:pPr>
-      <w:r>
-        <w:rPr>
-          <w:rFonts w:hint="default" w:ascii="Arial" w:hAnsi="Arial" w:eastAsia="sans-serif" w:cs="Arial"/>
-          <w:b w:val="0"/>
-          <w:bCs w:val="0"/>
-          <w:i w:val="0"/>
-          <w:iCs w:val="0"/>
-          <w:caps w:val="0"/>
-          <w:color w:val="1F1F1F"/>
-          <w:spacing w:val="0"/>
-          <w:sz w:val="22"/>
-          <w:szCs w:val="22"/>
-          <w:shd w:val="clear" w:fill="FFFFFF"/>
-          <w:lang w:val="en-GB" w:eastAsia="en-US" w:bidi="ar-SA"/>
-        </w:rPr>
-        <w:t>To meet the steep attenuation requirement (40 dB/decade), a 4th-order cascaded design was implemented, consisting of a High-Pass Filter (HPF) and a Low-Pass Filter (LPF).</w:t>
-      </w:r>
-    </w:p>
-    <w:p>
-      <w:pPr>
-        <w:pStyle w:val="4"/>
-        <w:keepNext w:val="0"/>
-        <w:keepLines w:val="0"/>
-        <w:widowControl/>
-        <w:numPr>
-          <w:ilvl w:val="2"/>
-          <w:numId w:val="0"/>
-        </w:numPr>
-        <w:suppressLineNumbers w:val="0"/>
-        <w:shd w:val="clear" w:fill="FFFFFF"/>
-        <w:spacing w:before="336" w:beforeAutospacing="0" w:after="96" w:afterAutospacing="0"/>
-        <w:ind w:leftChars="0" w:right="0" w:rightChars="0"/>
-        <w:rPr>
-          <w:rFonts w:hint="default" w:ascii="Arial" w:hAnsi="Arial" w:eastAsia="sans-serif" w:cs="Arial"/>
-          <w:b w:val="0"/>
-          <w:bCs w:val="0"/>
-          <w:i w:val="0"/>
-          <w:iCs w:val="0"/>
-          <w:caps w:val="0"/>
-          <w:color w:val="1F1F1F"/>
-          <w:spacing w:val="0"/>
-          <w:sz w:val="22"/>
-          <w:szCs w:val="22"/>
-          <w:shd w:val="clear" w:fill="FFFFFF"/>
-          <w:lang w:val="en-GB" w:eastAsia="en-US" w:bidi="ar-SA"/>
-        </w:rPr>
-      </w:pPr>
-      <w:r>
-        <w:rPr>
-          <w:rFonts w:hint="default" w:ascii="Arial" w:hAnsi="Arial" w:eastAsia="sans-serif" w:cs="Arial"/>
-          <w:b w:val="0"/>
-          <w:bCs w:val="0"/>
-          <w:i w:val="0"/>
-          <w:iCs w:val="0"/>
-          <w:caps w:val="0"/>
-          <w:color w:val="1F1F1F"/>
-          <w:spacing w:val="0"/>
-          <w:sz w:val="22"/>
-          <w:szCs w:val="22"/>
-          <w:shd w:val="clear" w:fill="FFFFFF"/>
-          <w:lang w:val="en-GB" w:eastAsia="en-US" w:bidi="ar-SA"/>
-        </w:rPr>
-        <w:t>Figure 1</w:t>
-      </w:r>
-      <w:r>
-        <w:rPr>
-          <w:rFonts w:hint="default" w:ascii="Arial" w:hAnsi="Arial" w:eastAsia="sans-serif" w:cs="Arial"/>
-          <w:b w:val="0"/>
-          <w:bCs w:val="0"/>
-          <w:i w:val="0"/>
-          <w:iCs w:val="0"/>
-          <w:caps w:val="0"/>
-          <w:color w:val="1F1F1F"/>
-          <w:spacing w:val="0"/>
-          <w:sz w:val="22"/>
-          <w:szCs w:val="22"/>
-          <w:shd w:val="clear" w:fill="FFFFFF"/>
-          <w:lang w:val="en-GB" w:eastAsia="en-US" w:bidi="ar-SA"/>
-        </w:rPr>
-        <w:t> shows the complete schematic. </w:t>
+          <w:rFonts w:hint="default" w:ascii="sans-serif" w:hAnsi="sans-serif" w:eastAsia="sans-serif" w:cs="sans-serif"/>
+          <w:i w:val="0"/>
+          <w:iCs w:val="0"/>
+          <w:caps w:val="0"/>
+          <w:color w:val="1F1F1F"/>
+          <w:spacing w:val="0"/>
+          <w:sz w:val="19"/>
+          <w:szCs w:val="19"/>
+        </w:rPr>
+      </w:pPr>
+      <w:r>
+        <w:rPr>
+          <w:rFonts w:hint="default" w:ascii="Arial" w:hAnsi="Arial" w:eastAsia="sans-serif" w:cs="Arial"/>
+          <w:b w:val="0"/>
+          <w:bCs w:val="0"/>
+          <w:i w:val="0"/>
+          <w:iCs w:val="0"/>
+          <w:caps w:val="0"/>
+          <w:color w:val="1F1F1F"/>
+          <w:spacing w:val="0"/>
+          <w:sz w:val="22"/>
+          <w:szCs w:val="22"/>
+          <w:shd w:val="clear" w:fill="FFFFFF"/>
+          <w:lang w:val="en-GB" w:eastAsia="en-US" w:bidi="ar-SA"/>
+        </w:rPr>
+        <w:t>A passive RLC topology was selected for its noise immunity and zero power consumption. To achieve a steep roll-off (40 dB/decade), a 4th-order cascaded design was implemented (Figure 1).</w:t>
       </w:r>
     </w:p>
     <w:p>
@@ -1373,8 +1280,8 @@
       <w:r>
         <w:drawing>
           <wp:inline distT="0" distB="0" distL="114300" distR="114300">
-            <wp:extent cx="4314825" cy="2486660"/>
-            <wp:effectExtent l="0" t="0" r="13335" b="12700"/>
+            <wp:extent cx="2788920" cy="1607185"/>
+            <wp:effectExtent l="0" t="0" r="0" b="8255"/>
             <wp:docPr id="5" name="图片 4"/>
             <wp:cNvGraphicFramePr>
               <a:graphicFrameLocks xmlns:a="http://schemas.openxmlformats.org/drawingml/2006/main" noChangeAspect="1"/>
@@ -1397,7 +1304,7 @@
                   <pic:spPr>
                     <a:xfrm>
                       <a:off x="0" y="0"/>
-                      <a:ext cx="4314825" cy="2486660"/>
+                      <a:ext cx="2788920" cy="1607185"/>
                     </a:xfrm>
                     <a:prstGeom prst="rect">
                       <a:avLst/>
@@ -2005,6 +1912,317 @@
     </w:p>
     <w:p>
       <w:pPr>
+        <w:pStyle w:val="4"/>
+        <w:keepNext w:val="0"/>
+        <w:keepLines w:val="0"/>
+        <w:widowControl/>
+        <w:numPr>
+          <w:numId w:val="0"/>
+        </w:numPr>
+        <w:suppressLineNumbers w:val="0"/>
+        <w:shd w:val="clear" w:fill="FFFFFF"/>
+        <w:spacing w:before="336" w:beforeAutospacing="0" w:after="96" w:afterAutospacing="0"/>
+        <w:ind w:leftChars="0" w:right="0" w:rightChars="0"/>
+        <w:rPr>
+          <w:rFonts w:hint="default" w:ascii="Arial" w:hAnsi="Arial" w:eastAsia="sans-serif" w:cs="Arial"/>
+          <w:b w:val="0"/>
+          <w:bCs w:val="0"/>
+          <w:i w:val="0"/>
+          <w:iCs w:val="0"/>
+          <w:caps w:val="0"/>
+          <w:color w:val="1F1F1F"/>
+          <w:spacing w:val="0"/>
+          <w:sz w:val="22"/>
+          <w:szCs w:val="22"/>
+          <w:shd w:val="clear" w:fill="FFFFFF"/>
+          <w:lang w:val="en-GB" w:eastAsia="en-US" w:bidi="ar-SA"/>
+        </w:rPr>
+      </w:pPr>
+      <w:r>
+        <w:rPr>
+          <w:rFonts w:hint="default" w:ascii="Arial" w:hAnsi="Arial" w:eastAsia="sans-serif" w:cs="Arial"/>
+          <w:b w:val="0"/>
+          <w:bCs w:val="0"/>
+          <w:i w:val="0"/>
+          <w:iCs w:val="0"/>
+          <w:caps w:val="0"/>
+          <w:color w:val="1F1F1F"/>
+          <w:spacing w:val="0"/>
+          <w:sz w:val="22"/>
+          <w:szCs w:val="22"/>
+          <w:shd w:val="clear" w:fill="FFFFFF"/>
+          <w:lang w:val="en-GB" w:eastAsia="en-US" w:bidi="ar-SA"/>
+        </w:rPr>
+        <w:t>2.3 Design B: Cascaded Amplifier with RC Network</w:t>
+      </w:r>
+    </w:p>
+    <w:p>
+      <w:pPr>
+        <w:pStyle w:val="15"/>
+        <w:keepNext w:val="0"/>
+        <w:keepLines w:val="0"/>
+        <w:widowControl/>
+        <w:suppressLineNumbers w:val="0"/>
+        <w:shd w:val="clear" w:fill="FFFFFF"/>
+        <w:spacing w:before="0" w:beforeAutospacing="0" w:after="96" w:afterAutospacing="0"/>
+        <w:ind w:left="0" w:right="0" w:firstLine="0"/>
+        <w:rPr>
+          <w:rFonts w:hint="default" w:ascii="Arial" w:hAnsi="Arial" w:eastAsia="sans-serif" w:cs="Arial"/>
+          <w:b w:val="0"/>
+          <w:bCs w:val="0"/>
+          <w:i w:val="0"/>
+          <w:iCs w:val="0"/>
+          <w:caps w:val="0"/>
+          <w:color w:val="1F1F1F"/>
+          <w:spacing w:val="0"/>
+          <w:sz w:val="22"/>
+          <w:szCs w:val="22"/>
+          <w:shd w:val="clear" w:fill="FFFFFF"/>
+          <w:lang w:val="en-GB" w:eastAsia="en-US" w:bidi="ar-SA"/>
+        </w:rPr>
+      </w:pPr>
+      <w:r>
+        <w:rPr>
+          <w:rFonts w:hint="default" w:ascii="Arial" w:hAnsi="Arial" w:eastAsia="sans-serif" w:cs="Arial"/>
+          <w:b w:val="0"/>
+          <w:bCs w:val="0"/>
+          <w:i w:val="0"/>
+          <w:iCs w:val="0"/>
+          <w:caps w:val="0"/>
+          <w:color w:val="1F1F1F"/>
+          <w:spacing w:val="0"/>
+          <w:sz w:val="22"/>
+          <w:szCs w:val="22"/>
+          <w:shd w:val="clear" w:fill="FFFFFF"/>
+          <w:lang w:val="en-GB" w:eastAsia="en-US" w:bidi="ar-SA"/>
+        </w:rPr>
+        <w:t>As an alternative, a hybrid topology was designed to test if active amplification could compensate for filter insertion loss.</w:t>
+      </w:r>
+    </w:p>
+    <w:p>
+      <w:pPr>
+        <w:keepNext w:val="0"/>
+        <w:keepLines w:val="0"/>
+        <w:widowControl/>
+        <w:numPr>
+          <w:numId w:val="0"/>
+        </w:numPr>
+        <w:suppressLineNumbers w:val="0"/>
+        <w:spacing w:before="96" w:beforeAutospacing="0" w:after="96" w:afterAutospacing="0"/>
+        <w:ind w:left="-360" w:leftChars="0" w:right="0" w:rightChars="0"/>
+        <w:rPr>
+          <w:rFonts w:hint="default" w:ascii="Arial" w:hAnsi="Arial" w:eastAsia="sans-serif" w:cs="Arial"/>
+          <w:b w:val="0"/>
+          <w:bCs w:val="0"/>
+          <w:i w:val="0"/>
+          <w:iCs w:val="0"/>
+          <w:caps w:val="0"/>
+          <w:color w:val="1F1F1F"/>
+          <w:spacing w:val="0"/>
+          <w:sz w:val="22"/>
+          <w:szCs w:val="22"/>
+          <w:shd w:val="clear" w:fill="FFFFFF"/>
+          <w:lang w:val="en-GB" w:eastAsia="en-US" w:bidi="ar-SA"/>
+        </w:rPr>
+      </w:pPr>
+    </w:p>
+    <w:p>
+      <w:pPr>
+        <w:pStyle w:val="15"/>
+        <w:keepNext w:val="0"/>
+        <w:keepLines w:val="0"/>
+        <w:widowControl/>
+        <w:suppressLineNumbers w:val="0"/>
+        <w:spacing w:before="96" w:beforeAutospacing="0" w:after="96" w:afterAutospacing="0"/>
+        <w:ind w:left="0" w:right="0"/>
+        <w:rPr>
+          <w:rFonts w:hint="default" w:ascii="Arial" w:hAnsi="Arial" w:eastAsia="sans-serif" w:cs="Arial"/>
+          <w:b w:val="0"/>
+          <w:bCs w:val="0"/>
+          <w:i w:val="0"/>
+          <w:iCs w:val="0"/>
+          <w:caps w:val="0"/>
+          <w:color w:val="1F1F1F"/>
+          <w:spacing w:val="0"/>
+          <w:sz w:val="22"/>
+          <w:szCs w:val="22"/>
+          <w:shd w:val="clear" w:fill="FFFFFF"/>
+          <w:lang w:val="en-GB" w:eastAsia="en-US" w:bidi="ar-SA"/>
+        </w:rPr>
+      </w:pPr>
+      <w:r>
+        <w:rPr>
+          <w:rFonts w:hint="default" w:ascii="Arial" w:hAnsi="Arial" w:eastAsia="sans-serif" w:cs="Arial"/>
+          <w:b w:val="0"/>
+          <w:bCs w:val="0"/>
+          <w:i w:val="0"/>
+          <w:iCs w:val="0"/>
+          <w:caps w:val="0"/>
+          <w:color w:val="1F1F1F"/>
+          <w:spacing w:val="0"/>
+          <w:sz w:val="22"/>
+          <w:szCs w:val="22"/>
+          <w:shd w:val="clear" w:fill="FFFFFF"/>
+          <w:lang w:val="en-GB" w:eastAsia="en-US" w:bidi="ar-SA"/>
+        </w:rPr>
+        <w:t>Structure: It consists of a non-inverting Op-Amp stage followed by a multi-stage passive RC network (Figure 2).</w:t>
+      </w:r>
+    </w:p>
+    <w:p>
+      <w:pPr>
+        <w:pStyle w:val="15"/>
+        <w:keepNext w:val="0"/>
+        <w:keepLines w:val="0"/>
+        <w:widowControl/>
+        <w:suppressLineNumbers w:val="0"/>
+        <w:spacing w:before="96" w:beforeAutospacing="0" w:after="96" w:afterAutospacing="0"/>
+        <w:ind w:left="0" w:right="0"/>
+        <w:rPr>
+          <w:rFonts w:hint="default" w:ascii="Arial" w:hAnsi="Arial" w:eastAsia="sans-serif" w:cs="Arial"/>
+          <w:b w:val="0"/>
+          <w:bCs w:val="0"/>
+          <w:i w:val="0"/>
+          <w:iCs w:val="0"/>
+          <w:caps w:val="0"/>
+          <w:color w:val="1F1F1F"/>
+          <w:spacing w:val="0"/>
+          <w:sz w:val="22"/>
+          <w:szCs w:val="22"/>
+          <w:shd w:val="clear" w:fill="FFFFFF"/>
+          <w:lang w:val="en-GB" w:eastAsia="en-US" w:bidi="ar-SA"/>
+        </w:rPr>
+      </w:pPr>
+      <w:r>
+        <w:rPr>
+          <w:rFonts w:hint="default" w:ascii="Arial" w:hAnsi="Arial" w:eastAsia="sans-serif" w:cs="Arial"/>
+          <w:b w:val="0"/>
+          <w:bCs w:val="0"/>
+          <w:i w:val="0"/>
+          <w:iCs w:val="0"/>
+          <w:caps w:val="0"/>
+          <w:color w:val="1F1F1F"/>
+          <w:spacing w:val="0"/>
+          <w:sz w:val="22"/>
+          <w:szCs w:val="22"/>
+          <w:shd w:val="clear" w:fill="FFFFFF"/>
+          <w:lang w:val="en-GB" w:eastAsia="en-US" w:bidi="ar-SA"/>
+        </w:rPr>
+        <w:t>Gain Stage: The Op-Amp is configured with feedback resistors Rf​=10kΩ and Rg​=10kΩ, providing a theoretical gain of Av​=1+Rg​Rf​​=2 (6 dB).</w:t>
+      </w:r>
+      <w:bookmarkStart w:id="0" w:name="_GoBack"/>
+      <w:bookmarkEnd w:id="0"/>
+    </w:p>
+    <w:p>
+      <w:pPr>
+        <w:keepNext w:val="0"/>
+        <w:keepLines w:val="0"/>
+        <w:widowControl/>
+        <w:numPr>
+          <w:numId w:val="0"/>
+        </w:numPr>
+        <w:suppressLineNumbers w:val="0"/>
+        <w:spacing w:before="96" w:beforeAutospacing="0" w:after="96" w:afterAutospacing="0"/>
+        <w:ind w:left="-360" w:leftChars="0" w:right="0" w:rightChars="0"/>
+        <w:rPr>
+          <w:rFonts w:hint="default" w:ascii="Arial" w:hAnsi="Arial" w:eastAsia="sans-serif" w:cs="Arial"/>
+          <w:b w:val="0"/>
+          <w:bCs w:val="0"/>
+          <w:i w:val="0"/>
+          <w:iCs w:val="0"/>
+          <w:caps w:val="0"/>
+          <w:color w:val="1F1F1F"/>
+          <w:spacing w:val="0"/>
+          <w:sz w:val="22"/>
+          <w:szCs w:val="22"/>
+          <w:shd w:val="clear" w:fill="FFFFFF"/>
+          <w:lang w:val="en-GB" w:eastAsia="en-US" w:bidi="ar-SA"/>
+        </w:rPr>
+      </w:pPr>
+    </w:p>
+    <w:p>
+      <w:pPr>
+        <w:keepNext w:val="0"/>
+        <w:keepLines w:val="0"/>
+        <w:widowControl/>
+        <w:numPr>
+          <w:numId w:val="0"/>
+        </w:numPr>
+        <w:suppressLineNumbers w:val="0"/>
+        <w:spacing w:before="96" w:beforeAutospacing="0" w:after="96" w:afterAutospacing="0"/>
+        <w:ind w:left="-360" w:leftChars="0" w:right="0" w:rightChars="0"/>
+        <w:rPr>
+          <w:rFonts w:hint="default" w:ascii="Arial" w:hAnsi="Arial" w:eastAsia="sans-serif" w:cs="Arial"/>
+          <w:b w:val="0"/>
+          <w:bCs w:val="0"/>
+          <w:i w:val="0"/>
+          <w:iCs w:val="0"/>
+          <w:caps w:val="0"/>
+          <w:color w:val="1F1F1F"/>
+          <w:spacing w:val="0"/>
+          <w:sz w:val="22"/>
+          <w:szCs w:val="22"/>
+          <w:shd w:val="clear" w:fill="FFFFFF"/>
+          <w:lang w:val="en-GB" w:eastAsia="en-US" w:bidi="ar-SA"/>
+        </w:rPr>
+      </w:pPr>
+    </w:p>
+    <w:p>
+      <w:pPr>
+        <w:pStyle w:val="15"/>
+        <w:keepNext w:val="0"/>
+        <w:keepLines w:val="0"/>
+        <w:widowControl/>
+        <w:suppressLineNumbers w:val="0"/>
+        <w:spacing w:before="96" w:beforeAutospacing="0" w:after="96" w:afterAutospacing="0"/>
+        <w:ind w:left="0" w:right="0"/>
+        <w:rPr>
+          <w:rFonts w:hint="default" w:ascii="Arial" w:hAnsi="Arial" w:eastAsia="sans-serif" w:cs="Arial"/>
+          <w:b w:val="0"/>
+          <w:bCs w:val="0"/>
+          <w:i w:val="0"/>
+          <w:iCs w:val="0"/>
+          <w:caps w:val="0"/>
+          <w:color w:val="1F1F1F"/>
+          <w:spacing w:val="0"/>
+          <w:sz w:val="22"/>
+          <w:szCs w:val="22"/>
+          <w:shd w:val="clear" w:fill="FFFFFF"/>
+          <w:lang w:val="en-GB" w:eastAsia="en-US" w:bidi="ar-SA"/>
+        </w:rPr>
+      </w:pPr>
+      <w:r>
+        <w:rPr>
+          <w:rFonts w:hint="default" w:ascii="Arial" w:hAnsi="Arial" w:eastAsia="sans-serif" w:cs="Arial"/>
+          <w:b w:val="0"/>
+          <w:bCs w:val="0"/>
+          <w:i w:val="0"/>
+          <w:iCs w:val="0"/>
+          <w:caps w:val="0"/>
+          <w:color w:val="1F1F1F"/>
+          <w:spacing w:val="0"/>
+          <w:sz w:val="22"/>
+          <w:szCs w:val="22"/>
+          <w:shd w:val="clear" w:fill="FFFFFF"/>
+          <w:lang w:val="en-GB" w:eastAsia="en-US" w:bidi="ar-SA"/>
+        </w:rPr>
+        <w:t>Filter Stage: A cascaded series of capacitors and resistors acts as the bandpass filter.</w:t>
+      </w:r>
+    </w:p>
+    <w:p>
+      <w:pPr>
+        <w:keepNext w:val="0"/>
+        <w:keepLines w:val="0"/>
+        <w:widowControl/>
+        <w:numPr>
+          <w:numId w:val="0"/>
+        </w:numPr>
+        <w:suppressLineNumbers w:val="0"/>
+        <w:spacing w:before="96" w:beforeAutospacing="0" w:after="96" w:afterAutospacing="0"/>
+        <w:ind w:left="-360" w:leftChars="0" w:right="0" w:rightChars="0"/>
+      </w:pPr>
+    </w:p>
+    <w:p>
+      <w:pPr>
         <w:numPr>
           <w:numId w:val="0"/>
         </w:numPr>
@@ -3243,6 +3461,49 @@
           <w:b/>
         </w:rPr>
       </w:pPr>
+      <w:r>
+        <w:drawing>
+          <wp:inline distT="0" distB="0" distL="114300" distR="114300">
+            <wp:extent cx="6263640" cy="2766695"/>
+            <wp:effectExtent l="0" t="0" r="0" b="6985"/>
+            <wp:docPr id="9" name="图片 8"/>
+            <wp:cNvGraphicFramePr>
+              <a:graphicFrameLocks xmlns:a="http://schemas.openxmlformats.org/drawingml/2006/main" noChangeAspect="1"/>
+            </wp:cNvGraphicFramePr>
+            <a:graphic xmlns:a="http://schemas.openxmlformats.org/drawingml/2006/main">
+              <a:graphicData uri="http://schemas.openxmlformats.org/drawingml/2006/picture">
+                <pic:pic xmlns:pic="http://schemas.openxmlformats.org/drawingml/2006/picture">
+                  <pic:nvPicPr>
+                    <pic:cNvPr id="9" name="图片 8"/>
+                    <pic:cNvPicPr>
+                      <a:picLocks noChangeAspect="1"/>
+                    </pic:cNvPicPr>
+                  </pic:nvPicPr>
+                  <pic:blipFill>
+                    <a:blip r:embed="rId13"/>
+                    <a:stretch>
+                      <a:fillRect/>
+                    </a:stretch>
+                  </pic:blipFill>
+                  <pic:spPr>
+                    <a:xfrm>
+                      <a:off x="0" y="0"/>
+                      <a:ext cx="6263640" cy="2766695"/>
+                    </a:xfrm>
+                    <a:prstGeom prst="rect">
+                      <a:avLst/>
+                    </a:prstGeom>
+                    <a:noFill/>
+                    <a:ln>
+                      <a:noFill/>
+                    </a:ln>
+                  </pic:spPr>
+                </pic:pic>
+              </a:graphicData>
+            </a:graphic>
+          </wp:inline>
+        </w:drawing>
+      </w:r>
     </w:p>
     <w:p>
       <w:pPr>
@@ -3261,6 +3522,49 @@
           <w:b/>
         </w:rPr>
       </w:pPr>
+      <w:r>
+        <w:drawing>
+          <wp:inline distT="0" distB="0" distL="114300" distR="114300">
+            <wp:extent cx="6263640" cy="4224655"/>
+            <wp:effectExtent l="0" t="0" r="0" b="12065"/>
+            <wp:docPr id="10" name="图片 9"/>
+            <wp:cNvGraphicFramePr>
+              <a:graphicFrameLocks xmlns:a="http://schemas.openxmlformats.org/drawingml/2006/main" noChangeAspect="1"/>
+            </wp:cNvGraphicFramePr>
+            <a:graphic xmlns:a="http://schemas.openxmlformats.org/drawingml/2006/main">
+              <a:graphicData uri="http://schemas.openxmlformats.org/drawingml/2006/picture">
+                <pic:pic xmlns:pic="http://schemas.openxmlformats.org/drawingml/2006/picture">
+                  <pic:nvPicPr>
+                    <pic:cNvPr id="10" name="图片 9"/>
+                    <pic:cNvPicPr>
+                      <a:picLocks noChangeAspect="1"/>
+                    </pic:cNvPicPr>
+                  </pic:nvPicPr>
+                  <pic:blipFill>
+                    <a:blip r:embed="rId14"/>
+                    <a:stretch>
+                      <a:fillRect/>
+                    </a:stretch>
+                  </pic:blipFill>
+                  <pic:spPr>
+                    <a:xfrm>
+                      <a:off x="0" y="0"/>
+                      <a:ext cx="6263640" cy="4224655"/>
+                    </a:xfrm>
+                    <a:prstGeom prst="rect">
+                      <a:avLst/>
+                    </a:prstGeom>
+                    <a:noFill/>
+                    <a:ln>
+                      <a:noFill/>
+                    </a:ln>
+                  </pic:spPr>
+                </pic:pic>
+              </a:graphicData>
+            </a:graphic>
+          </wp:inline>
+        </w:drawing>
+      </w:r>
     </w:p>
     <w:p>
       <w:pPr>
@@ -3306,8 +3610,6 @@
           <w:b/>
         </w:rPr>
       </w:pPr>
-      <w:bookmarkStart w:id="0" w:name="_GoBack"/>
-      <w:bookmarkEnd w:id="0"/>
     </w:p>
     <w:sectPr>
       <w:footerReference r:id="rId5" w:type="default"/>
@@ -3511,6 +3813,22 @@
 <file path=word/numbering.xml><?xml version="1.0" encoding="utf-8"?>
 <w:numbering xmlns:wpc="http://schemas.microsoft.com/office/word/2010/wordprocessingCanvas" xmlns:mc="http://schemas.openxmlformats.org/markup-compatibility/2006" xmlns:o="urn:schemas-microsoft-com:office:office" xmlns:r="http://schemas.openxmlformats.org/officeDocument/2006/relationships" xmlns:m="http://schemas.openxmlformats.org/officeDocument/2006/math" xmlns:v="urn:schemas-microsoft-com:vml" xmlns:wp14="http://schemas.microsoft.com/office/word/2010/wordprocessingDrawing" xmlns:wp="http://schemas.openxmlformats.org/drawingml/2006/wordprocessingDrawing" xmlns:w10="urn:schemas-microsoft-com:office:word" xmlns:w="http://schemas.openxmlformats.org/wordprocessingml/2006/main" xmlns:w14="http://schemas.microsoft.com/office/word/2010/wordml" xmlns:wpg="http://schemas.microsoft.com/office/word/2010/wordprocessingGroup" xmlns:wpi="http://schemas.microsoft.com/office/word/2010/wordprocessingInk" xmlns:wne="http://schemas.microsoft.com/office/word/2006/wordml" xmlns:wps="http://schemas.microsoft.com/office/word/2010/wordprocessingShape" xmlns:wpsCustomData="http://www.wps.cn/officeDocument/2013/wpsCustomData" mc:Ignorable="w14 wp14">
   <w:abstractNum w:abstractNumId="0">
+    <w:nsid w:val="C781FCD9"/>
+    <w:multiLevelType w:val="singleLevel"/>
+    <w:tmpl w:val="C781FCD9"/>
+    <w:lvl w:ilvl="0" w:tentative="0">
+      <w:start w:val="2"/>
+      <w:numFmt w:val="decimal"/>
+      <w:lvlText w:val="%1."/>
+      <w:lvlJc w:val="left"/>
+      <w:pPr>
+        <w:tabs>
+          <w:tab w:val="left" w:pos="312"/>
+        </w:tabs>
+      </w:pPr>
+    </w:lvl>
+  </w:abstractNum>
+  <w:abstractNum w:abstractNumId="1">
     <w:nsid w:val="1CDD7DB6"/>
     <w:multiLevelType w:val="multilevel"/>
     <w:tmpl w:val="1CDD7DB6"/>
@@ -3633,6 +3951,9 @@
     </w:lvl>
   </w:abstractNum>
   <w:num w:numId="1">
+    <w:abstractNumId w:val="1"/>
+  </w:num>
+  <w:num w:numId="2">
     <w:abstractNumId w:val="0"/>
   </w:num>
 </w:numbering>

</xml_diff>

<commit_message>
vault backup: 2025-12-17 02:46:32
</commit_message>
<xml_diff>
--- a/大二上/CAD/Lab Booklet/CAD individual project report cover_Hainan.docx
+++ b/大二上/CAD/Lab Booklet/CAD individual project report cover_Hainan.docx
@@ -1087,7 +1087,7 @@
       </w:pPr>
       <w:r>
         <w:rPr>
-          <w:rFonts w:hint="eastAsia" w:ascii="Arial" w:hAnsi="Arial" w:eastAsia="sans-serif" w:cs="Arial"/>
+          <w:rFonts w:hint="eastAsia" w:ascii="Arial" w:hAnsi="Arial" w:eastAsia="宋体" w:cs="Arial"/>
           <w:b w:val="0"/>
           <w:bCs w:val="0"/>
           <w:i w:val="0"/>
@@ -1147,7 +1147,7 @@
       </w:pPr>
       <w:r>
         <w:rPr>
-          <w:rFonts w:hint="eastAsia" w:ascii="Arial" w:hAnsi="Arial" w:eastAsia="sans-serif" w:cs="Arial"/>
+          <w:rFonts w:hint="eastAsia" w:ascii="Arial" w:hAnsi="Arial" w:eastAsia="宋体" w:cs="Arial"/>
           <w:b w:val="0"/>
           <w:bCs w:val="0"/>
           <w:i w:val="0"/>
@@ -2001,6 +2001,793 @@
     </w:p>
     <w:p>
       <w:pPr>
+        <w:pStyle w:val="15"/>
+        <w:keepNext w:val="0"/>
+        <w:keepLines w:val="0"/>
+        <w:widowControl/>
+        <w:suppressLineNumbers w:val="0"/>
+        <w:spacing w:before="96" w:beforeAutospacing="0" w:after="96" w:afterAutospacing="0"/>
+        <w:ind w:left="0" w:right="0"/>
+        <w:rPr>
+          <w:rFonts w:hint="default" w:ascii="Arial" w:hAnsi="Arial" w:eastAsia="sans-serif" w:cs="Arial"/>
+          <w:b w:val="0"/>
+          <w:bCs w:val="0"/>
+          <w:i w:val="0"/>
+          <w:iCs w:val="0"/>
+          <w:caps w:val="0"/>
+          <w:color w:val="1F1F1F"/>
+          <w:spacing w:val="0"/>
+          <w:sz w:val="22"/>
+          <w:szCs w:val="22"/>
+          <w:shd w:val="clear" w:fill="FFFFFF"/>
+          <w:lang w:val="en-GB" w:eastAsia="en-US" w:bidi="ar-SA"/>
+        </w:rPr>
+      </w:pPr>
+      <w:r>
+        <w:rPr>
+          <w:rFonts w:hint="eastAsia" w:ascii="Arial" w:hAnsi="Arial" w:eastAsia="宋体" w:cs="Arial"/>
+          <w:b w:val="0"/>
+          <w:bCs w:val="0"/>
+          <w:i w:val="0"/>
+          <w:iCs w:val="0"/>
+          <w:caps w:val="0"/>
+          <w:color w:val="1F1F1F"/>
+          <w:spacing w:val="0"/>
+          <w:sz w:val="22"/>
+          <w:szCs w:val="22"/>
+          <w:shd w:val="clear" w:fill="FFFFFF"/>
+          <w:lang w:val="en-US" w:eastAsia="zh-CN" w:bidi="ar-SA"/>
+        </w:rPr>
+        <w:t>·</w:t>
+      </w:r>
+      <w:r>
+        <w:rPr>
+          <w:rFonts w:hint="default" w:ascii="Arial" w:hAnsi="Arial" w:eastAsia="sans-serif" w:cs="Arial"/>
+          <w:b w:val="0"/>
+          <w:bCs w:val="0"/>
+          <w:i w:val="0"/>
+          <w:iCs w:val="0"/>
+          <w:caps w:val="0"/>
+          <w:color w:val="1F1F1F"/>
+          <w:spacing w:val="0"/>
+          <w:sz w:val="22"/>
+          <w:szCs w:val="22"/>
+          <w:shd w:val="clear" w:fill="FFFFFF"/>
+          <w:lang w:val="en-GB" w:eastAsia="en-US" w:bidi="ar-SA"/>
+        </w:rPr>
+        <w:t>Structure: It consists of a non-inverting Op-Amp stage followed by a multi-stage passive RC network (Figure 2).</w:t>
+      </w:r>
+    </w:p>
+    <w:p>
+      <w:pPr>
+        <w:pStyle w:val="15"/>
+        <w:keepNext w:val="0"/>
+        <w:keepLines w:val="0"/>
+        <w:widowControl/>
+        <w:suppressLineNumbers w:val="0"/>
+        <w:spacing w:before="96" w:beforeAutospacing="0" w:after="96" w:afterAutospacing="0"/>
+        <w:ind w:left="0" w:right="0"/>
+        <w:rPr>
+          <w:rFonts w:hint="eastAsia" w:ascii="Arial" w:hAnsi="Arial" w:eastAsia="宋体" w:cs="Arial"/>
+          <w:b w:val="0"/>
+          <w:bCs w:val="0"/>
+          <w:i w:val="0"/>
+          <w:iCs w:val="0"/>
+          <w:caps w:val="0"/>
+          <w:color w:val="1F1F1F"/>
+          <w:spacing w:val="0"/>
+          <w:sz w:val="22"/>
+          <w:szCs w:val="22"/>
+          <w:shd w:val="clear" w:fill="FFFFFF"/>
+          <w:lang w:val="en-GB" w:eastAsia="zh-CN" w:bidi="ar-SA"/>
+        </w:rPr>
+      </w:pPr>
+      <w:r>
+        <w:rPr>
+          <w:rFonts w:hint="eastAsia" w:ascii="Arial" w:hAnsi="Arial" w:eastAsia="宋体" w:cs="Arial"/>
+          <w:b w:val="0"/>
+          <w:bCs w:val="0"/>
+          <w:i w:val="0"/>
+          <w:iCs w:val="0"/>
+          <w:caps w:val="0"/>
+          <w:color w:val="1F1F1F"/>
+          <w:spacing w:val="0"/>
+          <w:sz w:val="22"/>
+          <w:szCs w:val="22"/>
+          <w:shd w:val="clear" w:fill="FFFFFF"/>
+          <w:lang w:val="en-US" w:eastAsia="zh-CN" w:bidi="ar-SA"/>
+        </w:rPr>
+        <w:t>·</w:t>
+      </w:r>
+      <w:r>
+        <w:rPr>
+          <w:rFonts w:hint="default" w:ascii="Arial" w:hAnsi="Arial" w:eastAsia="sans-serif" w:cs="Arial"/>
+          <w:b w:val="0"/>
+          <w:bCs w:val="0"/>
+          <w:i w:val="0"/>
+          <w:iCs w:val="0"/>
+          <w:caps w:val="0"/>
+          <w:color w:val="1F1F1F"/>
+          <w:spacing w:val="0"/>
+          <w:sz w:val="22"/>
+          <w:szCs w:val="22"/>
+          <w:shd w:val="clear" w:fill="FFFFFF"/>
+          <w:lang w:val="en-GB" w:eastAsia="en-US" w:bidi="ar-SA"/>
+        </w:rPr>
+        <w:t>Gain Stage: The Op-Amp is configured with feedback resistors Rf​=10kΩ and Rg​=10kΩ, providing a theoretical gain of Av</w:t>
+      </w:r>
+      <w:r>
+        <w:rPr>
+          <w:rFonts w:hint="eastAsia" w:ascii="Arial" w:hAnsi="Arial" w:eastAsia="宋体" w:cs="Arial"/>
+          <w:b w:val="0"/>
+          <w:bCs w:val="0"/>
+          <w:i w:val="0"/>
+          <w:iCs w:val="0"/>
+          <w:caps w:val="0"/>
+          <w:color w:val="1F1F1F"/>
+          <w:spacing w:val="0"/>
+          <w:sz w:val="22"/>
+          <w:szCs w:val="22"/>
+          <w:shd w:val="clear" w:fill="FFFFFF"/>
+          <w:lang w:val="en-US" w:eastAsia="zh-CN" w:bidi="ar-SA"/>
+        </w:rPr>
+        <w:t xml:space="preserve"> </w:t>
+      </w:r>
+      <w:r>
+        <w:rPr>
+          <w:rFonts w:hint="default" w:ascii="Arial" w:hAnsi="Arial" w:eastAsia="sans-serif" w:cs="Arial"/>
+          <w:b w:val="0"/>
+          <w:bCs w:val="0"/>
+          <w:i w:val="0"/>
+          <w:iCs w:val="0"/>
+          <w:caps w:val="0"/>
+          <w:color w:val="1F1F1F"/>
+          <w:spacing w:val="0"/>
+          <w:sz w:val="22"/>
+          <w:szCs w:val="22"/>
+          <w:shd w:val="clear" w:fill="FFFFFF"/>
+          <w:lang w:val="en-GB" w:eastAsia="en-US" w:bidi="ar-SA"/>
+        </w:rPr>
+        <w:t>=1+</w:t>
+      </w:r>
+      <w:r>
+        <w:rPr>
+          <w:rFonts w:hint="default" w:ascii="Arial" w:hAnsi="Arial" w:eastAsia="sans-serif" w:cs="Arial"/>
+          <w:b w:val="0"/>
+          <w:bCs w:val="0"/>
+          <w:i w:val="0"/>
+          <w:iCs w:val="0"/>
+          <w:caps w:val="0"/>
+          <w:color w:val="1F1F1F"/>
+          <w:spacing w:val="0"/>
+          <w:position w:val="-28"/>
+          <w:sz w:val="22"/>
+          <w:szCs w:val="22"/>
+          <w:shd w:val="clear" w:fill="FFFFFF"/>
+          <w:lang w:val="en-GB" w:eastAsia="en-US" w:bidi="ar-SA"/>
+        </w:rPr>
+        <w:object>
+          <v:shape id="_x0000_i1037" o:spt="75" type="#_x0000_t75" style="height:33pt;width:20pt;" o:ole="t" filled="f" o:preferrelative="t" stroked="f" coordsize="21600,21600">
+            <v:path/>
+            <v:fill on="f" focussize="0,0"/>
+            <v:stroke on="f"/>
+            <v:imagedata r:id="rId12" o:title=""/>
+            <o:lock v:ext="edit" aspectratio="t"/>
+            <w10:wrap type="none"/>
+            <w10:anchorlock/>
+          </v:shape>
+          <o:OLEObject Type="Embed" ProgID="Equation.KSEE3" ShapeID="_x0000_i1037" DrawAspect="Content" ObjectID="_1468075725" r:id="rId11">
+            <o:LockedField>false</o:LockedField>
+          </o:OLEObject>
+        </w:object>
+      </w:r>
+      <w:r>
+        <w:rPr>
+          <w:rFonts w:hint="default" w:ascii="Arial" w:hAnsi="Arial" w:eastAsia="sans-serif" w:cs="Arial"/>
+          <w:b w:val="0"/>
+          <w:bCs w:val="0"/>
+          <w:i w:val="0"/>
+          <w:iCs w:val="0"/>
+          <w:caps w:val="0"/>
+          <w:color w:val="1F1F1F"/>
+          <w:spacing w:val="0"/>
+          <w:sz w:val="22"/>
+          <w:szCs w:val="22"/>
+          <w:shd w:val="clear" w:fill="FFFFFF"/>
+          <w:lang w:val="en-GB" w:eastAsia="en-US" w:bidi="ar-SA"/>
+        </w:rPr>
+        <w:t>=</w:t>
+      </w:r>
+      <w:r>
+        <w:rPr>
+          <w:rFonts w:hint="eastAsia" w:ascii="Arial" w:hAnsi="Arial" w:eastAsia="宋体" w:cs="Arial"/>
+          <w:b w:val="0"/>
+          <w:bCs w:val="0"/>
+          <w:i w:val="0"/>
+          <w:iCs w:val="0"/>
+          <w:caps w:val="0"/>
+          <w:color w:val="1F1F1F"/>
+          <w:spacing w:val="0"/>
+          <w:sz w:val="22"/>
+          <w:szCs w:val="22"/>
+          <w:shd w:val="clear" w:fill="FFFFFF"/>
+          <w:lang w:val="en-US" w:eastAsia="zh-CN" w:bidi="ar-SA"/>
+        </w:rPr>
+        <w:t xml:space="preserve"> </w:t>
+      </w:r>
+      <w:r>
+        <w:rPr>
+          <w:rFonts w:hint="default" w:ascii="Arial" w:hAnsi="Arial" w:eastAsia="sans-serif" w:cs="Arial"/>
+          <w:b w:val="0"/>
+          <w:bCs w:val="0"/>
+          <w:i w:val="0"/>
+          <w:iCs w:val="0"/>
+          <w:caps w:val="0"/>
+          <w:color w:val="1F1F1F"/>
+          <w:spacing w:val="0"/>
+          <w:sz w:val="22"/>
+          <w:szCs w:val="22"/>
+          <w:shd w:val="clear" w:fill="FFFFFF"/>
+          <w:lang w:val="en-GB" w:eastAsia="en-US" w:bidi="ar-SA"/>
+        </w:rPr>
+        <w:t>2 (6 dB).</w:t>
+      </w:r>
+    </w:p>
+    <w:p>
+      <w:pPr>
+        <w:pStyle w:val="15"/>
+        <w:keepNext w:val="0"/>
+        <w:keepLines w:val="0"/>
+        <w:widowControl/>
+        <w:suppressLineNumbers w:val="0"/>
+        <w:spacing w:before="96" w:beforeAutospacing="0" w:after="96" w:afterAutospacing="0"/>
+        <w:ind w:left="0" w:right="0"/>
+        <w:rPr>
+          <w:rFonts w:hint="default" w:ascii="Arial" w:hAnsi="Arial" w:eastAsia="sans-serif" w:cs="Arial"/>
+          <w:b w:val="0"/>
+          <w:bCs w:val="0"/>
+          <w:i w:val="0"/>
+          <w:iCs w:val="0"/>
+          <w:caps w:val="0"/>
+          <w:color w:val="1F1F1F"/>
+          <w:spacing w:val="0"/>
+          <w:sz w:val="22"/>
+          <w:szCs w:val="22"/>
+          <w:shd w:val="clear" w:fill="FFFFFF"/>
+          <w:lang w:val="en-GB" w:eastAsia="en-US" w:bidi="ar-SA"/>
+        </w:rPr>
+      </w:pPr>
+      <w:r>
+        <w:rPr>
+          <w:rFonts w:hint="eastAsia" w:ascii="Arial" w:hAnsi="Arial" w:eastAsia="宋体" w:cs="Arial"/>
+          <w:b w:val="0"/>
+          <w:bCs w:val="0"/>
+          <w:i w:val="0"/>
+          <w:iCs w:val="0"/>
+          <w:caps w:val="0"/>
+          <w:color w:val="1F1F1F"/>
+          <w:spacing w:val="0"/>
+          <w:sz w:val="22"/>
+          <w:szCs w:val="22"/>
+          <w:shd w:val="clear" w:fill="FFFFFF"/>
+          <w:lang w:val="en-US" w:eastAsia="zh-CN" w:bidi="ar-SA"/>
+        </w:rPr>
+        <w:t>·</w:t>
+      </w:r>
+      <w:r>
+        <w:rPr>
+          <w:rFonts w:hint="default" w:ascii="Arial" w:hAnsi="Arial" w:eastAsia="sans-serif" w:cs="Arial"/>
+          <w:b w:val="0"/>
+          <w:bCs w:val="0"/>
+          <w:i w:val="0"/>
+          <w:iCs w:val="0"/>
+          <w:caps w:val="0"/>
+          <w:color w:val="1F1F1F"/>
+          <w:spacing w:val="0"/>
+          <w:sz w:val="22"/>
+          <w:szCs w:val="22"/>
+          <w:shd w:val="clear" w:fill="FFFFFF"/>
+          <w:lang w:val="en-GB" w:eastAsia="en-US" w:bidi="ar-SA"/>
+        </w:rPr>
+        <w:t>Filter Stage: A cascaded</w:t>
+      </w:r>
+      <w:r>
+        <w:rPr>
+          <w:rFonts w:hint="default" w:ascii="Arial" w:hAnsi="Arial" w:eastAsia="sans-serif" w:cs="Arial"/>
+          <w:b w:val="0"/>
+          <w:bCs w:val="0"/>
+          <w:i w:val="0"/>
+          <w:iCs w:val="0"/>
+          <w:caps w:val="0"/>
+          <w:color w:val="1F1F1F"/>
+          <w:spacing w:val="0"/>
+          <w:sz w:val="22"/>
+          <w:szCs w:val="22"/>
+          <w:shd w:val="clear" w:fill="FFFFFF"/>
+          <w:lang w:val="en-GB" w:eastAsia="en-US" w:bidi="ar-SA"/>
+        </w:rPr>
+        <w:t xml:space="preserve"> series of </w:t>
+      </w:r>
+      <w:r>
+        <w:rPr>
+          <w:rFonts w:hint="eastAsia" w:ascii="Arial" w:hAnsi="Arial" w:eastAsia="sans-serif" w:cs="Arial"/>
+          <w:b w:val="0"/>
+          <w:bCs w:val="0"/>
+          <w:i w:val="0"/>
+          <w:iCs w:val="0"/>
+          <w:caps w:val="0"/>
+          <w:color w:val="1F1F1F"/>
+          <w:spacing w:val="0"/>
+          <w:sz w:val="22"/>
+          <w:szCs w:val="22"/>
+          <w:shd w:val="clear" w:fill="FFFFFF"/>
+          <w:lang w:val="en-US" w:eastAsia="zh-CN" w:bidi="ar-SA"/>
+        </w:rPr>
+        <w:t xml:space="preserve"> </w:t>
+      </w:r>
+      <w:r>
+        <w:rPr>
+          <w:rFonts w:hint="default" w:ascii="Arial" w:hAnsi="Arial" w:eastAsia="sans-serif" w:cs="Arial"/>
+          <w:b w:val="0"/>
+          <w:bCs w:val="0"/>
+          <w:i w:val="0"/>
+          <w:iCs w:val="0"/>
+          <w:caps w:val="0"/>
+          <w:color w:val="1F1F1F"/>
+          <w:spacing w:val="0"/>
+          <w:sz w:val="22"/>
+          <w:szCs w:val="22"/>
+          <w:shd w:val="clear" w:fill="FFFFFF"/>
+          <w:lang w:val="en-GB" w:eastAsia="en-US" w:bidi="ar-SA"/>
+        </w:rPr>
+        <w:t>capacitors and resistors acts as the bandpass filter.</w:t>
+      </w:r>
+    </w:p>
+    <w:p>
+      <w:pPr>
+        <w:pStyle w:val="15"/>
+        <w:keepNext w:val="0"/>
+        <w:keepLines w:val="0"/>
+        <w:widowControl/>
+        <w:suppressLineNumbers w:val="0"/>
+        <w:spacing w:before="96" w:beforeAutospacing="0" w:after="96" w:afterAutospacing="0"/>
+        <w:ind w:left="0" w:right="0"/>
+        <w:jc w:val="center"/>
+        <w:rPr>
+          <w:rFonts w:hint="default" w:ascii="Arial" w:hAnsi="Arial" w:eastAsia="sans-serif" w:cs="Arial"/>
+          <w:b w:val="0"/>
+          <w:bCs w:val="0"/>
+          <w:i w:val="0"/>
+          <w:iCs w:val="0"/>
+          <w:caps w:val="0"/>
+          <w:color w:val="1F1F1F"/>
+          <w:spacing w:val="0"/>
+          <w:sz w:val="22"/>
+          <w:szCs w:val="22"/>
+          <w:shd w:val="clear" w:fill="FFFFFF"/>
+          <w:lang w:val="en-GB" w:eastAsia="en-US" w:bidi="ar-SA"/>
+        </w:rPr>
+      </w:pPr>
+      <w:r>
+        <w:drawing>
+          <wp:inline distT="0" distB="0" distL="114300" distR="114300">
+            <wp:extent cx="2651125" cy="1781175"/>
+            <wp:effectExtent l="0" t="0" r="635" b="1905"/>
+            <wp:docPr id="11" name="图片 14"/>
+            <wp:cNvGraphicFramePr>
+              <a:graphicFrameLocks xmlns:a="http://schemas.openxmlformats.org/drawingml/2006/main" noChangeAspect="1"/>
+            </wp:cNvGraphicFramePr>
+            <a:graphic xmlns:a="http://schemas.openxmlformats.org/drawingml/2006/main">
+              <a:graphicData uri="http://schemas.openxmlformats.org/drawingml/2006/picture">
+                <pic:pic xmlns:pic="http://schemas.openxmlformats.org/drawingml/2006/picture">
+                  <pic:nvPicPr>
+                    <pic:cNvPr id="11" name="图片 14"/>
+                    <pic:cNvPicPr>
+                      <a:picLocks noChangeAspect="1"/>
+                    </pic:cNvPicPr>
+                  </pic:nvPicPr>
+                  <pic:blipFill>
+                    <a:blip r:embed="rId13"/>
+                    <a:stretch>
+                      <a:fillRect/>
+                    </a:stretch>
+                  </pic:blipFill>
+                  <pic:spPr>
+                    <a:xfrm flipV="1">
+                      <a:off x="0" y="0"/>
+                      <a:ext cx="2651125" cy="1781175"/>
+                    </a:xfrm>
+                    <a:prstGeom prst="rect">
+                      <a:avLst/>
+                    </a:prstGeom>
+                    <a:noFill/>
+                    <a:ln>
+                      <a:noFill/>
+                    </a:ln>
+                  </pic:spPr>
+                </pic:pic>
+              </a:graphicData>
+            </a:graphic>
+          </wp:inline>
+        </w:drawing>
+      </w:r>
+    </w:p>
+    <w:p>
+      <w:pPr>
+        <w:numPr>
+          <w:numId w:val="0"/>
+        </w:numPr>
+        <w:spacing w:line="276" w:lineRule="auto"/>
+        <w:ind w:leftChars="0"/>
+        <w:jc w:val="center"/>
+        <w:rPr>
+          <w:rFonts w:hint="default" w:ascii="Arial" w:hAnsi="Arial" w:eastAsia="sans-serif" w:cs="Arial"/>
+          <w:b w:val="0"/>
+          <w:bCs w:val="0"/>
+          <w:i w:val="0"/>
+          <w:iCs w:val="0"/>
+          <w:caps w:val="0"/>
+          <w:color w:val="1F1F1F"/>
+          <w:spacing w:val="0"/>
+          <w:sz w:val="22"/>
+          <w:szCs w:val="22"/>
+          <w:shd w:val="clear" w:fill="FFFFFF"/>
+          <w:lang w:val="en-GB" w:eastAsia="en-US" w:bidi="ar-SA"/>
+        </w:rPr>
+      </w:pPr>
+      <w:r>
+        <w:rPr>
+          <w:rFonts w:hint="default" w:ascii="Arial" w:hAnsi="Arial" w:eastAsia="sans-serif" w:cs="Arial"/>
+          <w:b w:val="0"/>
+          <w:bCs w:val="0"/>
+          <w:i w:val="0"/>
+          <w:iCs w:val="0"/>
+          <w:caps w:val="0"/>
+          <w:color w:val="1F1F1F"/>
+          <w:spacing w:val="0"/>
+          <w:sz w:val="22"/>
+          <w:szCs w:val="22"/>
+          <w:shd w:val="clear" w:fill="FFFFFF"/>
+          <w:lang w:val="en-GB" w:eastAsia="en-US" w:bidi="ar-SA"/>
+        </w:rPr>
+        <w:t>Figure 2: Schematic of Design B (Alternative), featuring a non-inverting amplifier stage followed by a passive RC filter network.</w:t>
+      </w:r>
+    </w:p>
+    <w:p>
+      <w:pPr>
+        <w:numPr>
+          <w:numId w:val="0"/>
+        </w:numPr>
+        <w:spacing w:line="276" w:lineRule="auto"/>
+        <w:ind w:leftChars="0"/>
+        <w:jc w:val="both"/>
+        <w:rPr>
+          <w:rFonts w:hint="default" w:ascii="Arial" w:hAnsi="Arial" w:eastAsia="sans-serif" w:cs="Arial"/>
+          <w:b w:val="0"/>
+          <w:bCs w:val="0"/>
+          <w:i w:val="0"/>
+          <w:iCs w:val="0"/>
+          <w:caps w:val="0"/>
+          <w:color w:val="1F1F1F"/>
+          <w:spacing w:val="0"/>
+          <w:sz w:val="22"/>
+          <w:szCs w:val="22"/>
+          <w:shd w:val="clear" w:fill="FFFFFF"/>
+          <w:lang w:val="en-GB" w:eastAsia="en-US" w:bidi="ar-SA"/>
+        </w:rPr>
+      </w:pPr>
+      <w:r>
+        <w:rPr>
+          <w:rFonts w:hint="default" w:ascii="Arial" w:hAnsi="Arial" w:eastAsia="sans-serif" w:cs="Arial"/>
+          <w:b w:val="0"/>
+          <w:bCs w:val="0"/>
+          <w:i w:val="0"/>
+          <w:iCs w:val="0"/>
+          <w:caps w:val="0"/>
+          <w:color w:val="1F1F1F"/>
+          <w:spacing w:val="0"/>
+          <w:sz w:val="22"/>
+          <w:szCs w:val="22"/>
+          <w:shd w:val="clear" w:fill="FFFFFF"/>
+          <w:lang w:val="en-GB" w:eastAsia="en-US" w:bidi="ar-SA"/>
+        </w:rPr>
+        <w:t>2.4 Experimental Implementation</w:t>
+      </w:r>
+    </w:p>
+    <w:p>
+      <w:pPr>
+        <w:pStyle w:val="15"/>
+        <w:keepNext w:val="0"/>
+        <w:keepLines w:val="0"/>
+        <w:widowControl/>
+        <w:suppressLineNumbers w:val="0"/>
+        <w:shd w:val="clear" w:fill="FFFFFF"/>
+        <w:spacing w:before="0" w:beforeAutospacing="0" w:after="96" w:afterAutospacing="0"/>
+        <w:ind w:left="0" w:right="0" w:firstLine="0"/>
+        <w:rPr>
+          <w:rFonts w:hint="default" w:ascii="Arial" w:hAnsi="Arial" w:eastAsia="sans-serif" w:cs="Arial"/>
+          <w:b w:val="0"/>
+          <w:bCs w:val="0"/>
+          <w:i w:val="0"/>
+          <w:iCs w:val="0"/>
+          <w:caps w:val="0"/>
+          <w:color w:val="1F1F1F"/>
+          <w:spacing w:val="0"/>
+          <w:sz w:val="22"/>
+          <w:szCs w:val="22"/>
+          <w:shd w:val="clear" w:fill="FFFFFF"/>
+          <w:lang w:val="en-GB" w:eastAsia="en-US" w:bidi="ar-SA"/>
+        </w:rPr>
+      </w:pPr>
+      <w:r>
+        <w:rPr>
+          <w:rFonts w:hint="default" w:ascii="Arial" w:hAnsi="Arial" w:eastAsia="sans-serif" w:cs="Arial"/>
+          <w:b w:val="0"/>
+          <w:bCs w:val="0"/>
+          <w:i w:val="0"/>
+          <w:iCs w:val="0"/>
+          <w:caps w:val="0"/>
+          <w:color w:val="1F1F1F"/>
+          <w:spacing w:val="0"/>
+          <w:sz w:val="22"/>
+          <w:szCs w:val="22"/>
+          <w:shd w:val="clear" w:fill="FFFFFF"/>
+          <w:lang w:val="en-GB" w:eastAsia="en-US" w:bidi="ar-SA"/>
+        </w:rPr>
+        <w:t>To validate the simulation models, both Design A and Design B were physically constructed on breadboards using standard through-hole components.</w:t>
+      </w:r>
+    </w:p>
+    <w:p>
+      <w:pPr>
+        <w:pStyle w:val="15"/>
+        <w:keepNext w:val="0"/>
+        <w:keepLines w:val="0"/>
+        <w:widowControl/>
+        <w:suppressLineNumbers w:val="0"/>
+        <w:spacing w:before="96" w:beforeAutospacing="0" w:after="96" w:afterAutospacing="0"/>
+        <w:ind w:left="0" w:right="0"/>
+        <w:rPr>
+          <w:rFonts w:hint="default" w:ascii="Arial" w:hAnsi="Arial" w:eastAsia="sans-serif" w:cs="Arial"/>
+          <w:b w:val="0"/>
+          <w:bCs w:val="0"/>
+          <w:i w:val="0"/>
+          <w:iCs w:val="0"/>
+          <w:caps w:val="0"/>
+          <w:color w:val="1F1F1F"/>
+          <w:spacing w:val="0"/>
+          <w:sz w:val="22"/>
+          <w:szCs w:val="22"/>
+          <w:shd w:val="clear" w:fill="FFFFFF"/>
+          <w:lang w:val="en-GB" w:eastAsia="en-US" w:bidi="ar-SA"/>
+        </w:rPr>
+      </w:pPr>
+      <w:r>
+        <w:rPr>
+          <w:rFonts w:hint="eastAsia" w:ascii="Arial" w:hAnsi="Arial" w:eastAsia="宋体" w:cs="Arial"/>
+          <w:b w:val="0"/>
+          <w:bCs w:val="0"/>
+          <w:i w:val="0"/>
+          <w:iCs w:val="0"/>
+          <w:caps w:val="0"/>
+          <w:color w:val="1F1F1F"/>
+          <w:spacing w:val="0"/>
+          <w:sz w:val="22"/>
+          <w:szCs w:val="22"/>
+          <w:shd w:val="clear" w:fill="FFFFFF"/>
+          <w:lang w:val="en-US" w:eastAsia="zh-CN" w:bidi="ar-SA"/>
+        </w:rPr>
+        <w:t>·</w:t>
+      </w:r>
+      <w:r>
+        <w:rPr>
+          <w:rFonts w:hint="default" w:ascii="Arial" w:hAnsi="Arial" w:eastAsia="sans-serif" w:cs="Arial"/>
+          <w:b w:val="0"/>
+          <w:bCs w:val="0"/>
+          <w:i w:val="0"/>
+          <w:iCs w:val="0"/>
+          <w:caps w:val="0"/>
+          <w:color w:val="1F1F1F"/>
+          <w:spacing w:val="0"/>
+          <w:sz w:val="22"/>
+          <w:szCs w:val="22"/>
+          <w:shd w:val="clear" w:fill="FFFFFF"/>
+          <w:lang w:val="en-GB" w:eastAsia="en-US" w:bidi="ar-SA"/>
+        </w:rPr>
+        <w:t>Setup: The circuits were tested using a Function Generator (for Vin) and an Oscilloscope (to measure Vout). Figure 3 shows the physical implementation.</w:t>
+      </w:r>
+    </w:p>
+    <w:p>
+      <w:pPr>
+        <w:pStyle w:val="15"/>
+        <w:keepNext w:val="0"/>
+        <w:keepLines w:val="0"/>
+        <w:widowControl/>
+        <w:suppressLineNumbers w:val="0"/>
+        <w:spacing w:before="96" w:beforeAutospacing="0" w:after="96" w:afterAutospacing="0"/>
+        <w:ind w:left="0" w:right="0"/>
+        <w:jc w:val="center"/>
+        <w:rPr>
+          <w:rFonts w:hint="eastAsia" w:ascii="Arial" w:hAnsi="Arial" w:eastAsia="宋体" w:cs="Arial"/>
+          <w:b w:val="0"/>
+          <w:bCs w:val="0"/>
+          <w:i w:val="0"/>
+          <w:iCs w:val="0"/>
+          <w:caps w:val="0"/>
+          <w:color w:val="1F1F1F"/>
+          <w:spacing w:val="0"/>
+          <w:sz w:val="22"/>
+          <w:szCs w:val="22"/>
+          <w:shd w:val="clear" w:fill="FFFFFF"/>
+          <w:lang w:val="en-GB" w:eastAsia="zh-CN" w:bidi="ar-SA"/>
+        </w:rPr>
+      </w:pPr>
+      <w:r>
+        <w:rPr>
+          <w:rFonts w:hint="eastAsia" w:ascii="Arial" w:hAnsi="Arial" w:eastAsia="宋体" w:cs="Arial"/>
+          <w:b w:val="0"/>
+          <w:bCs w:val="0"/>
+          <w:i w:val="0"/>
+          <w:iCs w:val="0"/>
+          <w:caps w:val="0"/>
+          <w:color w:val="1F1F1F"/>
+          <w:spacing w:val="0"/>
+          <w:sz w:val="22"/>
+          <w:szCs w:val="22"/>
+          <w:shd w:val="clear" w:fill="FFFFFF"/>
+          <w:lang w:val="en-GB" w:eastAsia="zh-CN" w:bidi="ar-SA"/>
+        </w:rPr>
+        <w:drawing>
+          <wp:inline distT="0" distB="0" distL="114300" distR="114300">
+            <wp:extent cx="2229485" cy="1421130"/>
+            <wp:effectExtent l="0" t="0" r="10795" b="11430"/>
+            <wp:docPr id="12" name="图片 12" descr="IMG_20251217_013504_edit_3266094247408401"/>
+            <wp:cNvGraphicFramePr>
+              <a:graphicFrameLocks xmlns:a="http://schemas.openxmlformats.org/drawingml/2006/main" noChangeAspect="1"/>
+            </wp:cNvGraphicFramePr>
+            <a:graphic xmlns:a="http://schemas.openxmlformats.org/drawingml/2006/main">
+              <a:graphicData uri="http://schemas.openxmlformats.org/drawingml/2006/picture">
+                <pic:pic xmlns:pic="http://schemas.openxmlformats.org/drawingml/2006/picture">
+                  <pic:nvPicPr>
+                    <pic:cNvPr id="12" name="图片 12" descr="IMG_20251217_013504_edit_3266094247408401"/>
+                    <pic:cNvPicPr>
+                      <a:picLocks noChangeAspect="1"/>
+                    </pic:cNvPicPr>
+                  </pic:nvPicPr>
+                  <pic:blipFill>
+                    <a:blip r:embed="rId14"/>
+                    <a:stretch>
+                      <a:fillRect/>
+                    </a:stretch>
+                  </pic:blipFill>
+                  <pic:spPr>
+                    <a:xfrm>
+                      <a:off x="0" y="0"/>
+                      <a:ext cx="2229485" cy="1421130"/>
+                    </a:xfrm>
+                    <a:prstGeom prst="rect">
+                      <a:avLst/>
+                    </a:prstGeom>
+                  </pic:spPr>
+                </pic:pic>
+              </a:graphicData>
+            </a:graphic>
+          </wp:inline>
+        </w:drawing>
+      </w:r>
+    </w:p>
+    <w:p>
+      <w:pPr>
+        <w:pStyle w:val="15"/>
+        <w:keepNext w:val="0"/>
+        <w:keepLines w:val="0"/>
+        <w:widowControl/>
+        <w:suppressLineNumbers w:val="0"/>
+        <w:spacing w:before="96" w:beforeAutospacing="0" w:after="96" w:afterAutospacing="0"/>
+        <w:ind w:left="0" w:right="0"/>
+        <w:jc w:val="center"/>
+        <w:rPr>
+          <w:rFonts w:hint="eastAsia" w:ascii="Arial" w:hAnsi="Arial" w:eastAsia="sans-serif" w:cs="Arial"/>
+          <w:b w:val="0"/>
+          <w:bCs w:val="0"/>
+          <w:i w:val="0"/>
+          <w:iCs w:val="0"/>
+          <w:caps w:val="0"/>
+          <w:color w:val="1F1F1F"/>
+          <w:spacing w:val="0"/>
+          <w:sz w:val="22"/>
+          <w:szCs w:val="22"/>
+          <w:shd w:val="clear" w:fill="FFFFFF"/>
+          <w:lang w:val="en-GB" w:eastAsia="zh-CN" w:bidi="ar-SA"/>
+        </w:rPr>
+      </w:pPr>
+      <w:r>
+        <w:rPr>
+          <w:rFonts w:hint="default" w:ascii="Arial" w:hAnsi="Arial" w:eastAsia="sans-serif" w:cs="Arial"/>
+          <w:b w:val="0"/>
+          <w:bCs w:val="0"/>
+          <w:i w:val="0"/>
+          <w:iCs w:val="0"/>
+          <w:caps w:val="0"/>
+          <w:color w:val="1F1F1F"/>
+          <w:spacing w:val="0"/>
+          <w:sz w:val="22"/>
+          <w:szCs w:val="22"/>
+          <w:shd w:val="clear" w:fill="FFFFFF"/>
+          <w:lang w:val="en-GB" w:eastAsia="en-US" w:bidi="ar-SA"/>
+        </w:rPr>
+        <w:t xml:space="preserve">Figure 3: Physical breadboard implementation. </w:t>
+      </w:r>
+      <w:r>
+        <w:rPr>
+          <w:rFonts w:hint="eastAsia" w:ascii="Arial" w:hAnsi="Arial" w:eastAsia="sans-serif" w:cs="Arial"/>
+          <w:b w:val="0"/>
+          <w:bCs w:val="0"/>
+          <w:i w:val="0"/>
+          <w:iCs w:val="0"/>
+          <w:caps w:val="0"/>
+          <w:color w:val="1F1F1F"/>
+          <w:spacing w:val="0"/>
+          <w:sz w:val="22"/>
+          <w:szCs w:val="22"/>
+          <w:shd w:val="clear" w:fill="FFFFFF"/>
+          <w:lang w:val="en-US" w:eastAsia="zh-CN" w:bidi="ar-SA"/>
+        </w:rPr>
+        <w:t>Left</w:t>
+      </w:r>
+      <w:r>
+        <w:rPr>
+          <w:rFonts w:hint="default" w:ascii="Arial" w:hAnsi="Arial" w:eastAsia="sans-serif" w:cs="Arial"/>
+          <w:b w:val="0"/>
+          <w:bCs w:val="0"/>
+          <w:i w:val="0"/>
+          <w:iCs w:val="0"/>
+          <w:caps w:val="0"/>
+          <w:color w:val="1F1F1F"/>
+          <w:spacing w:val="0"/>
+          <w:sz w:val="22"/>
+          <w:szCs w:val="22"/>
+          <w:shd w:val="clear" w:fill="FFFFFF"/>
+          <w:lang w:val="en-GB" w:eastAsia="en-US" w:bidi="ar-SA"/>
+        </w:rPr>
+        <w:t xml:space="preserve">: Design A (Passive RLC). </w:t>
+      </w:r>
+      <w:r>
+        <w:rPr>
+          <w:rFonts w:hint="eastAsia" w:ascii="Arial" w:hAnsi="Arial" w:eastAsia="sans-serif" w:cs="Arial"/>
+          <w:b w:val="0"/>
+          <w:bCs w:val="0"/>
+          <w:i w:val="0"/>
+          <w:iCs w:val="0"/>
+          <w:caps w:val="0"/>
+          <w:color w:val="1F1F1F"/>
+          <w:spacing w:val="0"/>
+          <w:sz w:val="22"/>
+          <w:szCs w:val="22"/>
+          <w:shd w:val="clear" w:fill="FFFFFF"/>
+          <w:lang w:val="en-US" w:eastAsia="zh-CN" w:bidi="ar-SA"/>
+        </w:rPr>
+        <w:t>Right</w:t>
+      </w:r>
+      <w:r>
+        <w:rPr>
+          <w:rFonts w:hint="default" w:ascii="Arial" w:hAnsi="Arial" w:eastAsia="sans-serif" w:cs="Arial"/>
+          <w:b w:val="0"/>
+          <w:bCs w:val="0"/>
+          <w:i w:val="0"/>
+          <w:iCs w:val="0"/>
+          <w:caps w:val="0"/>
+          <w:color w:val="1F1F1F"/>
+          <w:spacing w:val="0"/>
+          <w:sz w:val="22"/>
+          <w:szCs w:val="22"/>
+          <w:shd w:val="clear" w:fill="FFFFFF"/>
+          <w:lang w:val="en-GB" w:eastAsia="en-US" w:bidi="ar-SA"/>
+        </w:rPr>
+        <w:t>: Design B (Hybrid RC).</w:t>
+      </w:r>
+    </w:p>
+    <w:p>
+      <w:pPr>
         <w:keepNext w:val="0"/>
         <w:keepLines w:val="0"/>
         <w:widowControl/>
@@ -2010,215 +2797,6 @@
         <w:suppressLineNumbers w:val="0"/>
         <w:spacing w:before="96" w:beforeAutospacing="0" w:after="96" w:afterAutospacing="0"/>
         <w:ind w:left="-360" w:leftChars="0" w:right="0" w:rightChars="0"/>
-        <w:rPr>
-          <w:rFonts w:hint="default" w:ascii="Arial" w:hAnsi="Arial" w:eastAsia="sans-serif" w:cs="Arial"/>
-          <w:b w:val="0"/>
-          <w:bCs w:val="0"/>
-          <w:i w:val="0"/>
-          <w:iCs w:val="0"/>
-          <w:caps w:val="0"/>
-          <w:color w:val="1F1F1F"/>
-          <w:spacing w:val="0"/>
-          <w:sz w:val="22"/>
-          <w:szCs w:val="22"/>
-          <w:shd w:val="clear" w:fill="FFFFFF"/>
-          <w:lang w:val="en-GB" w:eastAsia="en-US" w:bidi="ar-SA"/>
-        </w:rPr>
-      </w:pPr>
-    </w:p>
-    <w:p>
-      <w:pPr>
-        <w:pStyle w:val="15"/>
-        <w:keepNext w:val="0"/>
-        <w:keepLines w:val="0"/>
-        <w:widowControl/>
-        <w:suppressLineNumbers w:val="0"/>
-        <w:spacing w:before="96" w:beforeAutospacing="0" w:after="96" w:afterAutospacing="0"/>
-        <w:ind w:left="0" w:right="0"/>
-        <w:rPr>
-          <w:rFonts w:hint="default" w:ascii="Arial" w:hAnsi="Arial" w:eastAsia="sans-serif" w:cs="Arial"/>
-          <w:b w:val="0"/>
-          <w:bCs w:val="0"/>
-          <w:i w:val="0"/>
-          <w:iCs w:val="0"/>
-          <w:caps w:val="0"/>
-          <w:color w:val="1F1F1F"/>
-          <w:spacing w:val="0"/>
-          <w:sz w:val="22"/>
-          <w:szCs w:val="22"/>
-          <w:shd w:val="clear" w:fill="FFFFFF"/>
-          <w:lang w:val="en-GB" w:eastAsia="en-US" w:bidi="ar-SA"/>
-        </w:rPr>
-      </w:pPr>
-      <w:r>
-        <w:rPr>
-          <w:rFonts w:hint="default" w:ascii="Arial" w:hAnsi="Arial" w:eastAsia="sans-serif" w:cs="Arial"/>
-          <w:b w:val="0"/>
-          <w:bCs w:val="0"/>
-          <w:i w:val="0"/>
-          <w:iCs w:val="0"/>
-          <w:caps w:val="0"/>
-          <w:color w:val="1F1F1F"/>
-          <w:spacing w:val="0"/>
-          <w:sz w:val="22"/>
-          <w:szCs w:val="22"/>
-          <w:shd w:val="clear" w:fill="FFFFFF"/>
-          <w:lang w:val="en-GB" w:eastAsia="en-US" w:bidi="ar-SA"/>
-        </w:rPr>
-        <w:t>Structure: It consists of a non-inverting Op-Amp stage followed by a multi-stage passive RC network (Figure 2).</w:t>
-      </w:r>
-    </w:p>
-    <w:p>
-      <w:pPr>
-        <w:pStyle w:val="15"/>
-        <w:keepNext w:val="0"/>
-        <w:keepLines w:val="0"/>
-        <w:widowControl/>
-        <w:suppressLineNumbers w:val="0"/>
-        <w:spacing w:before="96" w:beforeAutospacing="0" w:after="96" w:afterAutospacing="0"/>
-        <w:ind w:left="0" w:right="0"/>
-        <w:rPr>
-          <w:rFonts w:hint="default" w:ascii="Arial" w:hAnsi="Arial" w:eastAsia="sans-serif" w:cs="Arial"/>
-          <w:b w:val="0"/>
-          <w:bCs w:val="0"/>
-          <w:i w:val="0"/>
-          <w:iCs w:val="0"/>
-          <w:caps w:val="0"/>
-          <w:color w:val="1F1F1F"/>
-          <w:spacing w:val="0"/>
-          <w:sz w:val="22"/>
-          <w:szCs w:val="22"/>
-          <w:shd w:val="clear" w:fill="FFFFFF"/>
-          <w:lang w:val="en-GB" w:eastAsia="en-US" w:bidi="ar-SA"/>
-        </w:rPr>
-      </w:pPr>
-      <w:r>
-        <w:rPr>
-          <w:rFonts w:hint="default" w:ascii="Arial" w:hAnsi="Arial" w:eastAsia="sans-serif" w:cs="Arial"/>
-          <w:b w:val="0"/>
-          <w:bCs w:val="0"/>
-          <w:i w:val="0"/>
-          <w:iCs w:val="0"/>
-          <w:caps w:val="0"/>
-          <w:color w:val="1F1F1F"/>
-          <w:spacing w:val="0"/>
-          <w:sz w:val="22"/>
-          <w:szCs w:val="22"/>
-          <w:shd w:val="clear" w:fill="FFFFFF"/>
-          <w:lang w:val="en-GB" w:eastAsia="en-US" w:bidi="ar-SA"/>
-        </w:rPr>
-        <w:t>Gain Stage: The Op-Amp is configured with feedback resistors Rf​=10kΩ and Rg​=10kΩ, providing a theoretical gain of Av​=1+Rg​Rf​​=2 (6 dB).</w:t>
-      </w:r>
-      <w:bookmarkStart w:id="0" w:name="_GoBack"/>
-      <w:bookmarkEnd w:id="0"/>
-    </w:p>
-    <w:p>
-      <w:pPr>
-        <w:keepNext w:val="0"/>
-        <w:keepLines w:val="0"/>
-        <w:widowControl/>
-        <w:numPr>
-          <w:numId w:val="0"/>
-        </w:numPr>
-        <w:suppressLineNumbers w:val="0"/>
-        <w:spacing w:before="96" w:beforeAutospacing="0" w:after="96" w:afterAutospacing="0"/>
-        <w:ind w:left="-360" w:leftChars="0" w:right="0" w:rightChars="0"/>
-        <w:rPr>
-          <w:rFonts w:hint="default" w:ascii="Arial" w:hAnsi="Arial" w:eastAsia="sans-serif" w:cs="Arial"/>
-          <w:b w:val="0"/>
-          <w:bCs w:val="0"/>
-          <w:i w:val="0"/>
-          <w:iCs w:val="0"/>
-          <w:caps w:val="0"/>
-          <w:color w:val="1F1F1F"/>
-          <w:spacing w:val="0"/>
-          <w:sz w:val="22"/>
-          <w:szCs w:val="22"/>
-          <w:shd w:val="clear" w:fill="FFFFFF"/>
-          <w:lang w:val="en-GB" w:eastAsia="en-US" w:bidi="ar-SA"/>
-        </w:rPr>
-      </w:pPr>
-    </w:p>
-    <w:p>
-      <w:pPr>
-        <w:keepNext w:val="0"/>
-        <w:keepLines w:val="0"/>
-        <w:widowControl/>
-        <w:numPr>
-          <w:numId w:val="0"/>
-        </w:numPr>
-        <w:suppressLineNumbers w:val="0"/>
-        <w:spacing w:before="96" w:beforeAutospacing="0" w:after="96" w:afterAutospacing="0"/>
-        <w:ind w:left="-360" w:leftChars="0" w:right="0" w:rightChars="0"/>
-        <w:rPr>
-          <w:rFonts w:hint="default" w:ascii="Arial" w:hAnsi="Arial" w:eastAsia="sans-serif" w:cs="Arial"/>
-          <w:b w:val="0"/>
-          <w:bCs w:val="0"/>
-          <w:i w:val="0"/>
-          <w:iCs w:val="0"/>
-          <w:caps w:val="0"/>
-          <w:color w:val="1F1F1F"/>
-          <w:spacing w:val="0"/>
-          <w:sz w:val="22"/>
-          <w:szCs w:val="22"/>
-          <w:shd w:val="clear" w:fill="FFFFFF"/>
-          <w:lang w:val="en-GB" w:eastAsia="en-US" w:bidi="ar-SA"/>
-        </w:rPr>
-      </w:pPr>
-    </w:p>
-    <w:p>
-      <w:pPr>
-        <w:pStyle w:val="15"/>
-        <w:keepNext w:val="0"/>
-        <w:keepLines w:val="0"/>
-        <w:widowControl/>
-        <w:suppressLineNumbers w:val="0"/>
-        <w:spacing w:before="96" w:beforeAutospacing="0" w:after="96" w:afterAutospacing="0"/>
-        <w:ind w:left="0" w:right="0"/>
-        <w:rPr>
-          <w:rFonts w:hint="default" w:ascii="Arial" w:hAnsi="Arial" w:eastAsia="sans-serif" w:cs="Arial"/>
-          <w:b w:val="0"/>
-          <w:bCs w:val="0"/>
-          <w:i w:val="0"/>
-          <w:iCs w:val="0"/>
-          <w:caps w:val="0"/>
-          <w:color w:val="1F1F1F"/>
-          <w:spacing w:val="0"/>
-          <w:sz w:val="22"/>
-          <w:szCs w:val="22"/>
-          <w:shd w:val="clear" w:fill="FFFFFF"/>
-          <w:lang w:val="en-GB" w:eastAsia="en-US" w:bidi="ar-SA"/>
-        </w:rPr>
-      </w:pPr>
-      <w:r>
-        <w:rPr>
-          <w:rFonts w:hint="default" w:ascii="Arial" w:hAnsi="Arial" w:eastAsia="sans-serif" w:cs="Arial"/>
-          <w:b w:val="0"/>
-          <w:bCs w:val="0"/>
-          <w:i w:val="0"/>
-          <w:iCs w:val="0"/>
-          <w:caps w:val="0"/>
-          <w:color w:val="1F1F1F"/>
-          <w:spacing w:val="0"/>
-          <w:sz w:val="22"/>
-          <w:szCs w:val="22"/>
-          <w:shd w:val="clear" w:fill="FFFFFF"/>
-          <w:lang w:val="en-GB" w:eastAsia="en-US" w:bidi="ar-SA"/>
-        </w:rPr>
-        <w:t>Filter Stage: A cascaded series of capacitors and resistors acts as the bandpass filter.</w:t>
-      </w:r>
-    </w:p>
-    <w:p>
-      <w:pPr>
-        <w:keepNext w:val="0"/>
-        <w:keepLines w:val="0"/>
-        <w:widowControl/>
-        <w:numPr>
-          <w:numId w:val="0"/>
-        </w:numPr>
-        <w:suppressLineNumbers w:val="0"/>
-        <w:spacing w:before="96" w:beforeAutospacing="0" w:after="96" w:afterAutospacing="0"/>
-        <w:ind w:left="-360" w:leftChars="0" w:right="0" w:rightChars="0"/>
       </w:pPr>
     </w:p>
     <w:p>
@@ -2228,19 +2806,20 @@
         </w:numPr>
         <w:spacing w:line="276" w:lineRule="auto"/>
         <w:ind w:leftChars="0"/>
-        <w:rPr>
-          <w:rFonts w:hint="eastAsia" w:ascii="Times New Roman" w:hAnsi="Times New Roman" w:eastAsia="sans-serif" w:cs="Times New Roman"/>
-          <w:b/>
-          <w:bCs/>
-          <w:i w:val="0"/>
-          <w:iCs w:val="0"/>
-          <w:caps w:val="0"/>
-          <w:color w:val="1F1F1F"/>
-          <w:spacing w:val="0"/>
-          <w:sz w:val="24"/>
-          <w:szCs w:val="24"/>
-          <w:shd w:val="clear" w:fill="FFFFFF"/>
-          <w:lang w:val="en-US" w:eastAsia="zh-CN" w:bidi="ar-SA"/>
+        <w:jc w:val="both"/>
+        <w:rPr>
+          <w:rFonts w:hint="default" w:ascii="Arial" w:hAnsi="Arial" w:eastAsia="sans-serif" w:cs="Arial"/>
+          <w:b w:val="0"/>
+          <w:bCs w:val="0"/>
+          <w:i w:val="0"/>
+          <w:iCs w:val="0"/>
+          <w:caps w:val="0"/>
+          <w:color w:val="1F1F1F"/>
+          <w:spacing w:val="0"/>
+          <w:sz w:val="22"/>
+          <w:szCs w:val="22"/>
+          <w:shd w:val="clear" w:fill="FFFFFF"/>
+          <w:lang w:val="en-GB" w:eastAsia="en-US" w:bidi="ar-SA"/>
         </w:rPr>
       </w:pPr>
     </w:p>
@@ -2251,22 +2830,7 @@
         </w:numPr>
         <w:spacing w:line="276" w:lineRule="auto"/>
         <w:ind w:leftChars="0"/>
-        <w:rPr>
-          <w:rFonts w:hint="default" w:ascii="Arial" w:hAnsi="Arial" w:eastAsia="sans-serif" w:cs="Arial"/>
-          <w:b w:val="0"/>
-          <w:bCs w:val="0"/>
-          <w:i w:val="0"/>
-          <w:iCs w:val="0"/>
-          <w:caps w:val="0"/>
-          <w:color w:val="1F1F1F"/>
-          <w:spacing w:val="0"/>
-          <w:sz w:val="22"/>
-          <w:szCs w:val="22"/>
-          <w:shd w:val="clear" w:fill="FFFFFF"/>
-          <w:lang w:val="en-US" w:eastAsia="zh-CN" w:bidi="ar-SA"/>
-        </w:rPr>
-      </w:pPr>
-      <w:r>
+        <w:jc w:val="center"/>
         <w:rPr>
           <w:rFonts w:hint="eastAsia" w:ascii="Arial" w:hAnsi="Arial" w:eastAsia="sans-serif" w:cs="Arial"/>
           <w:b w:val="0"/>
@@ -2281,25 +2845,7 @@
           <w:shd w:val="clear" w:fill="FFFFFF"/>
           <w:lang w:val="en-US" w:eastAsia="zh-CN" w:bidi="ar-SA"/>
         </w:rPr>
-        <w:t>3.</w:t>
-      </w:r>
-      <w:r>
-        <w:rPr>
-          <w:rFonts w:hint="default" w:ascii="Arial" w:hAnsi="Arial" w:eastAsia="sans-serif" w:cs="Arial"/>
-          <w:b w:val="0"/>
-          <w:bCs w:val="0"/>
-          <w:i w:val="0"/>
-          <w:iCs w:val="0"/>
-          <w:caps w:val="0"/>
-          <w:color w:val="1F1F1F"/>
-          <w:spacing w:val="0"/>
-          <w:sz w:val="22"/>
-          <w:szCs w:val="22"/>
-          <w:shd w:val="clear" w:fill="FFFFFF"/>
-          <w:lang w:val="en-US" w:eastAsia="zh-CN" w:bidi="ar-SA"/>
-        </w:rPr>
-        <w:t>Results and Discussion</w:t>
-      </w:r>
+      </w:pPr>
     </w:p>
     <w:p>
       <w:pPr>
@@ -2320,25 +2866,42 @@
           <w:sz w:val="22"/>
           <w:szCs w:val="22"/>
           <w:shd w:val="clear" w:fill="FFFFFF"/>
-          <w:lang w:val="en-GB" w:eastAsia="en-US" w:bidi="ar-SA"/>
-        </w:rPr>
-      </w:pPr>
-      <w:r>
-        <w:rPr>
-          <w:rFonts w:hint="default" w:ascii="Arial" w:hAnsi="Arial" w:eastAsia="sans-serif" w:cs="Arial"/>
-          <w:b w:val="0"/>
-          <w:bCs w:val="0"/>
-          <w:i w:val="0"/>
-          <w:iCs w:val="0"/>
-          <w:caps w:val="0"/>
-          <w:color w:val="1F1F1F"/>
-          <w:spacing w:val="0"/>
-          <w:sz w:val="22"/>
-          <w:szCs w:val="22"/>
-          <w:shd w:val="clear" w:fill="FFFFFF"/>
-          <w:lang w:val="en-GB" w:eastAsia="en-US" w:bidi="ar-SA"/>
-        </w:rPr>
-        <w:t>3.1 Simulation Results</w:t>
+          <w:lang w:val="en-US" w:eastAsia="zh-CN" w:bidi="ar-SA"/>
+        </w:rPr>
+      </w:pPr>
+      <w:r>
+        <w:rPr>
+          <w:rFonts w:hint="eastAsia" w:ascii="Arial" w:hAnsi="Arial" w:eastAsia="sans-serif" w:cs="Arial"/>
+          <w:b w:val="0"/>
+          <w:bCs w:val="0"/>
+          <w:i w:val="0"/>
+          <w:iCs w:val="0"/>
+          <w:caps w:val="0"/>
+          <w:color w:val="1F1F1F"/>
+          <w:spacing w:val="0"/>
+          <w:sz w:val="22"/>
+          <w:szCs w:val="22"/>
+          <w:shd w:val="clear" w:fill="FFFFFF"/>
+          <w:lang w:val="en-US" w:eastAsia="zh-CN" w:bidi="ar-SA"/>
+        </w:rPr>
+        <w:t>3.</w:t>
+      </w:r>
+      <w:r>
+        <w:rPr>
+          <w:rFonts w:hint="default" w:ascii="Arial" w:hAnsi="Arial" w:eastAsia="sans-serif" w:cs="Arial"/>
+          <w:b w:val="0"/>
+          <w:bCs w:val="0"/>
+          <w:i w:val="0"/>
+          <w:iCs w:val="0"/>
+          <w:caps w:val="0"/>
+          <w:color w:val="1F1F1F"/>
+          <w:spacing w:val="0"/>
+          <w:sz w:val="22"/>
+          <w:szCs w:val="22"/>
+          <w:shd w:val="clear" w:fill="FFFFFF"/>
+          <w:lang w:val="en-US" w:eastAsia="zh-CN" w:bidi="ar-SA"/>
+        </w:rPr>
+        <w:t>Results and Discussion</w:t>
       </w:r>
     </w:p>
     <w:p>
@@ -2349,7 +2912,7 @@
         <w:widowControl/>
         <w:suppressLineNumbers w:val="0"/>
         <w:shd w:val="clear" w:fill="FFFFFF"/>
-        <w:spacing w:before="0" w:beforeAutospacing="0" w:after="192" w:afterAutospacing="0"/>
+        <w:spacing w:before="0" w:beforeAutospacing="0" w:after="96" w:afterAutospacing="0"/>
         <w:ind w:left="0" w:right="0" w:firstLine="0"/>
         <w:rPr>
           <w:rFonts w:hint="default" w:ascii="Arial" w:hAnsi="Arial" w:eastAsia="sans-serif" w:cs="Arial"/>
@@ -2379,13 +2942,47 @@
           <w:sz w:val="22"/>
           <w:szCs w:val="22"/>
           <w:shd w:val="clear" w:fill="FFFFFF"/>
-          <w:lang w:val="en-GB" w:eastAsia="en-US" w:bidi="ar-SA"/>
-        </w:rPr>
-        <w:t xml:space="preserve">The design was validated using </w:t>
-      </w:r>
-      <w:r>
-        <w:rPr>
-          <w:rFonts w:hint="eastAsia" w:ascii="Arial" w:hAnsi="Arial" w:eastAsia="宋体" w:cs="Arial"/>
+          <w:lang w:val="en-US" w:eastAsia="zh-CN" w:bidi="ar-SA"/>
+        </w:rPr>
+        <w:t>3.1 Simulation Results To evaluate the theoretical performance of the two topologies, AC Sweep simulations (10 Hz</w:t>
+      </w:r>
+      <w:r>
+        <w:rPr>
+          <w:rFonts w:hint="eastAsia" w:ascii="Arial" w:hAnsi="Arial" w:eastAsia="sans-serif" w:cs="Arial"/>
+          <w:b w:val="0"/>
+          <w:bCs w:val="0"/>
+          <w:i w:val="0"/>
+          <w:iCs w:val="0"/>
+          <w:caps w:val="0"/>
+          <w:color w:val="1F1F1F"/>
+          <w:spacing w:val="0"/>
+          <w:sz w:val="22"/>
+          <w:szCs w:val="22"/>
+          <w:shd w:val="clear" w:fill="FFFFFF"/>
+          <w:lang w:val="en-US" w:eastAsia="zh-CN" w:bidi="ar-SA"/>
+        </w:rPr>
+        <w:t xml:space="preserve"> </w:t>
+      </w:r>
+      <w:r>
+        <w:rPr>
+          <w:rFonts w:hint="default" w:ascii="Arial" w:hAnsi="Arial" w:eastAsia="sans-serif" w:cs="Arial"/>
+          <w:b w:val="0"/>
+          <w:bCs w:val="0"/>
+          <w:i w:val="0"/>
+          <w:iCs w:val="0"/>
+          <w:caps w:val="0"/>
+          <w:color w:val="1F1F1F"/>
+          <w:spacing w:val="0"/>
+          <w:sz w:val="22"/>
+          <w:szCs w:val="22"/>
+          <w:shd w:val="clear" w:fill="FFFFFF"/>
+          <w:lang w:val="en-US" w:eastAsia="zh-CN" w:bidi="ar-SA"/>
+        </w:rPr>
+        <w:t xml:space="preserve">– 1 MHz) were conducted in </w:t>
+      </w:r>
+      <w:r>
+        <w:rPr>
+          <w:rFonts w:hint="eastAsia" w:ascii="Arial" w:hAnsi="Arial" w:eastAsia="sans-serif" w:cs="Arial"/>
           <w:b w:val="0"/>
           <w:bCs w:val="0"/>
           <w:i w:val="0"/>
@@ -2413,9 +3010,60 @@
           <w:sz w:val="22"/>
           <w:szCs w:val="22"/>
           <w:shd w:val="clear" w:fill="FFFFFF"/>
-          <w:lang w:val="en-GB" w:eastAsia="en-US" w:bidi="ar-SA"/>
-        </w:rPr>
-        <w:t>PSpice AC Sweep analysis (10 Hz – 1 MHz). The frequency response is presented in Figure 2.</w:t>
+          <w:lang w:val="en-US" w:eastAsia="zh-CN" w:bidi="ar-SA"/>
+        </w:rPr>
+        <w:t>Spice. Figure</w:t>
+      </w:r>
+      <w:r>
+        <w:rPr>
+          <w:rFonts w:hint="eastAsia" w:ascii="Arial" w:hAnsi="Arial" w:eastAsia="sans-serif" w:cs="Arial"/>
+          <w:b w:val="0"/>
+          <w:bCs w:val="0"/>
+          <w:i w:val="0"/>
+          <w:iCs w:val="0"/>
+          <w:caps w:val="0"/>
+          <w:color w:val="1F1F1F"/>
+          <w:spacing w:val="0"/>
+          <w:sz w:val="22"/>
+          <w:szCs w:val="22"/>
+          <w:shd w:val="clear" w:fill="FFFFFF"/>
+          <w:lang w:val="en-US" w:eastAsia="zh-CN" w:bidi="ar-SA"/>
+        </w:rPr>
+        <w:t xml:space="preserve"> </w:t>
+      </w:r>
+      <w:r>
+        <w:rPr>
+          <w:rFonts w:hint="default" w:ascii="Arial" w:hAnsi="Arial" w:eastAsia="sans-serif" w:cs="Arial"/>
+          <w:b w:val="0"/>
+          <w:bCs w:val="0"/>
+          <w:i w:val="0"/>
+          <w:iCs w:val="0"/>
+          <w:caps w:val="0"/>
+          <w:color w:val="1F1F1F"/>
+          <w:spacing w:val="0"/>
+          <w:sz w:val="22"/>
+          <w:szCs w:val="22"/>
+          <w:shd w:val="clear" w:fill="FFFFFF"/>
+          <w:lang w:val="en-US" w:eastAsia="zh-CN" w:bidi="ar-SA"/>
+        </w:rPr>
+        <w:t xml:space="preserve">4 presents the side-by-side comparison of the frequency </w:t>
+      </w:r>
+      <w:r>
+        <w:rPr>
+          <w:rFonts w:hint="default" w:ascii="Arial" w:hAnsi="Arial" w:eastAsia="sans-serif" w:cs="Arial"/>
+          <w:b w:val="0"/>
+          <w:bCs w:val="0"/>
+          <w:i w:val="0"/>
+          <w:iCs w:val="0"/>
+          <w:caps w:val="0"/>
+          <w:color w:val="1F1F1F"/>
+          <w:spacing w:val="0"/>
+          <w:sz w:val="22"/>
+          <w:szCs w:val="22"/>
+          <w:shd w:val="clear" w:fill="FFFFFF"/>
+          <w:lang w:val="en-GB" w:eastAsia="en-US" w:bidi="ar-SA"/>
+        </w:rPr>
+        <w:t>responses.</w:t>
       </w:r>
     </w:p>
     <w:p>
@@ -2429,23 +3077,12 @@
         <w:spacing w:before="0" w:beforeAutospacing="0" w:after="192" w:afterAutospacing="0"/>
         <w:ind w:left="0" w:right="0" w:firstLine="0"/>
         <w:jc w:val="center"/>
-        <w:rPr>
-          <w:rFonts w:hint="default" w:ascii="sans-serif" w:hAnsi="sans-serif" w:eastAsia="sans-serif" w:cs="sans-serif"/>
-          <w:i w:val="0"/>
-          <w:iCs w:val="0"/>
-          <w:caps w:val="0"/>
-          <w:color w:val="1F1F1F"/>
-          <w:spacing w:val="0"/>
-          <w:sz w:val="19"/>
-          <w:szCs w:val="19"/>
-          <w:shd w:val="clear" w:fill="FFFFFF"/>
-        </w:rPr>
       </w:pPr>
       <w:r>
         <w:drawing>
           <wp:inline distT="0" distB="0" distL="114300" distR="114300">
-            <wp:extent cx="4685665" cy="2061845"/>
-            <wp:effectExtent l="0" t="0" r="8255" b="10795"/>
+            <wp:extent cx="3103880" cy="1435735"/>
+            <wp:effectExtent l="0" t="0" r="5080" b="12065"/>
             <wp:docPr id="2" name="图片 2"/>
             <wp:cNvGraphicFramePr>
               <a:graphicFrameLocks xmlns:a="http://schemas.openxmlformats.org/drawingml/2006/main" noChangeAspect="1"/>
@@ -2460,7 +3097,7 @@
                     </pic:cNvPicPr>
                   </pic:nvPicPr>
                   <pic:blipFill>
-                    <a:blip r:embed="rId11"/>
+                    <a:blip r:embed="rId15"/>
                     <a:stretch>
                       <a:fillRect/>
                     </a:stretch>
@@ -2468,7 +3105,7 @@
                   <pic:spPr>
                     <a:xfrm>
                       <a:off x="0" y="0"/>
-                      <a:ext cx="4685665" cy="2061845"/>
+                      <a:ext cx="3103880" cy="1435735"/>
                     </a:xfrm>
                     <a:prstGeom prst="rect">
                       <a:avLst/>
@@ -2487,432 +3124,6 @@
     </w:p>
     <w:p>
       <w:pPr>
-        <w:pStyle w:val="4"/>
-        <w:keepNext w:val="0"/>
-        <w:keepLines w:val="0"/>
-        <w:widowControl/>
-        <w:numPr>
-          <w:ilvl w:val="2"/>
-          <w:numId w:val="0"/>
-        </w:numPr>
-        <w:suppressLineNumbers w:val="0"/>
-        <w:shd w:val="clear" w:fill="FFFFFF"/>
-        <w:spacing w:before="336" w:beforeAutospacing="0" w:after="96" w:afterAutospacing="0"/>
-        <w:ind w:leftChars="0" w:right="0" w:rightChars="0"/>
-        <w:jc w:val="center"/>
-        <w:rPr>
-          <w:rFonts w:hint="default" w:ascii="Arial" w:hAnsi="Arial" w:eastAsia="sans-serif" w:cs="Arial"/>
-          <w:b w:val="0"/>
-          <w:bCs w:val="0"/>
-          <w:i w:val="0"/>
-          <w:iCs w:val="0"/>
-          <w:caps w:val="0"/>
-          <w:color w:val="1F1F1F"/>
-          <w:spacing w:val="0"/>
-          <w:sz w:val="22"/>
-          <w:szCs w:val="22"/>
-          <w:shd w:val="clear" w:fill="FFFFFF"/>
-          <w:lang w:val="en-GB" w:eastAsia="en-US" w:bidi="ar-SA"/>
-        </w:rPr>
-      </w:pPr>
-      <w:r>
-        <w:rPr>
-          <w:rFonts w:hint="default" w:ascii="Arial" w:hAnsi="Arial" w:eastAsia="sans-serif" w:cs="Arial"/>
-          <w:b w:val="0"/>
-          <w:bCs w:val="0"/>
-          <w:i w:val="0"/>
-          <w:iCs w:val="0"/>
-          <w:caps w:val="0"/>
-          <w:color w:val="1F1F1F"/>
-          <w:spacing w:val="0"/>
-          <w:sz w:val="22"/>
-          <w:szCs w:val="22"/>
-          <w:shd w:val="clear" w:fill="FFFFFF"/>
-          <w:lang w:val="en-GB" w:eastAsia="en-US" w:bidi="ar-SA"/>
-        </w:rPr>
-        <w:t>Figure 2: Simulated Bode plot showing output gain. The markers indicate &gt;90 dB attenuation at 100 Hz and &gt;30 dB at 100 kHz.</w:t>
-      </w:r>
-    </w:p>
-    <w:p>
-      <w:pPr>
-        <w:pStyle w:val="15"/>
-        <w:keepNext w:val="0"/>
-        <w:keepLines w:val="0"/>
-        <w:widowControl/>
-        <w:suppressLineNumbers w:val="0"/>
-        <w:shd w:val="clear" w:fill="FFFFFF"/>
-        <w:spacing w:before="0" w:beforeAutospacing="0" w:after="96" w:afterAutospacing="0"/>
-        <w:ind w:left="0" w:right="0" w:firstLine="0"/>
-        <w:rPr>
-          <w:rFonts w:hint="default" w:ascii="Arial" w:hAnsi="Arial" w:eastAsia="sans-serif" w:cs="Arial"/>
-          <w:b w:val="0"/>
-          <w:bCs w:val="0"/>
-          <w:i w:val="0"/>
-          <w:iCs w:val="0"/>
-          <w:caps w:val="0"/>
-          <w:color w:val="1F1F1F"/>
-          <w:spacing w:val="0"/>
-          <w:sz w:val="22"/>
-          <w:szCs w:val="22"/>
-          <w:shd w:val="clear" w:fill="FFFFFF"/>
-          <w:lang w:val="en-GB" w:eastAsia="en-US" w:bidi="ar-SA"/>
-        </w:rPr>
-      </w:pPr>
-      <w:r>
-        <w:rPr>
-          <w:rFonts w:hint="default" w:ascii="Arial" w:hAnsi="Arial" w:eastAsia="sans-serif" w:cs="Arial"/>
-          <w:b w:val="0"/>
-          <w:bCs w:val="0"/>
-          <w:i w:val="0"/>
-          <w:iCs w:val="0"/>
-          <w:caps w:val="0"/>
-          <w:color w:val="1F1F1F"/>
-          <w:spacing w:val="0"/>
-          <w:sz w:val="22"/>
-          <w:szCs w:val="22"/>
-          <w:shd w:val="clear" w:fill="FFFFFF"/>
-          <w:lang w:val="en-GB" w:eastAsia="en-US" w:bidi="ar-SA"/>
-        </w:rPr>
-        <w:t>The simulation confirms strict adherence to all specifications:</w:t>
-      </w:r>
-    </w:p>
-    <w:p>
-      <w:pPr>
-        <w:pStyle w:val="15"/>
-        <w:keepNext w:val="0"/>
-        <w:keepLines w:val="0"/>
-        <w:widowControl/>
-        <w:suppressLineNumbers w:val="0"/>
-        <w:spacing w:before="96" w:beforeAutospacing="0" w:after="96" w:afterAutospacing="0"/>
-        <w:ind w:left="0" w:right="0"/>
-        <w:rPr>
-          <w:rFonts w:hint="eastAsia" w:ascii="Arial" w:hAnsi="Arial" w:eastAsia="宋体" w:cs="Arial"/>
-          <w:b w:val="0"/>
-          <w:bCs w:val="0"/>
-          <w:i w:val="0"/>
-          <w:iCs w:val="0"/>
-          <w:caps w:val="0"/>
-          <w:color w:val="1F1F1F"/>
-          <w:spacing w:val="0"/>
-          <w:sz w:val="22"/>
-          <w:szCs w:val="22"/>
-          <w:shd w:val="clear" w:fill="FFFFFF"/>
-          <w:lang w:val="en-US" w:eastAsia="zh-CN" w:bidi="ar-SA"/>
-        </w:rPr>
-      </w:pPr>
-    </w:p>
-    <w:p>
-      <w:pPr>
-        <w:pStyle w:val="15"/>
-        <w:keepNext w:val="0"/>
-        <w:keepLines w:val="0"/>
-        <w:widowControl/>
-        <w:suppressLineNumbers w:val="0"/>
-        <w:spacing w:before="96" w:beforeAutospacing="0" w:after="96" w:afterAutospacing="0"/>
-        <w:ind w:left="0" w:right="0"/>
-        <w:rPr>
-          <w:rFonts w:hint="default" w:ascii="Arial" w:hAnsi="Arial" w:eastAsia="sans-serif" w:cs="Arial"/>
-          <w:b w:val="0"/>
-          <w:bCs w:val="0"/>
-          <w:i w:val="0"/>
-          <w:iCs w:val="0"/>
-          <w:caps w:val="0"/>
-          <w:color w:val="1F1F1F"/>
-          <w:spacing w:val="0"/>
-          <w:sz w:val="22"/>
-          <w:szCs w:val="22"/>
-          <w:shd w:val="clear" w:fill="FFFFFF"/>
-          <w:lang w:val="en-GB" w:eastAsia="en-US" w:bidi="ar-SA"/>
-        </w:rPr>
-      </w:pPr>
-      <w:r>
-        <w:rPr>
-          <w:rFonts w:hint="eastAsia" w:ascii="Arial" w:hAnsi="Arial" w:eastAsia="宋体" w:cs="Arial"/>
-          <w:b w:val="0"/>
-          <w:bCs w:val="0"/>
-          <w:i w:val="0"/>
-          <w:iCs w:val="0"/>
-          <w:caps w:val="0"/>
-          <w:color w:val="1F1F1F"/>
-          <w:spacing w:val="0"/>
-          <w:sz w:val="22"/>
-          <w:szCs w:val="22"/>
-          <w:shd w:val="clear" w:fill="FFFFFF"/>
-          <w:lang w:val="en-US" w:eastAsia="zh-CN" w:bidi="ar-SA"/>
-        </w:rPr>
-        <w:t>·</w:t>
-      </w:r>
-      <w:r>
-        <w:rPr>
-          <w:rFonts w:hint="default" w:ascii="Arial" w:hAnsi="Arial" w:eastAsia="sans-serif" w:cs="Arial"/>
-          <w:b w:val="0"/>
-          <w:bCs w:val="0"/>
-          <w:i w:val="0"/>
-          <w:iCs w:val="0"/>
-          <w:caps w:val="0"/>
-          <w:color w:val="1F1F1F"/>
-          <w:spacing w:val="0"/>
-          <w:sz w:val="22"/>
-          <w:szCs w:val="22"/>
-          <w:shd w:val="clear" w:fill="FFFFFF"/>
-          <w:lang w:val="en-GB" w:eastAsia="en-US" w:bidi="ar-SA"/>
-        </w:rPr>
-        <w:t>100 Hz Noise: Attenuated by &gt;90 dB (Requirement: &gt;20 dB).</w:t>
-      </w:r>
-    </w:p>
-    <w:p>
-      <w:pPr>
-        <w:pStyle w:val="15"/>
-        <w:keepNext w:val="0"/>
-        <w:keepLines w:val="0"/>
-        <w:widowControl/>
-        <w:suppressLineNumbers w:val="0"/>
-        <w:spacing w:before="96" w:beforeAutospacing="0" w:after="96" w:afterAutospacing="0"/>
-        <w:ind w:left="0" w:right="0"/>
-        <w:rPr>
-          <w:rFonts w:hint="default" w:ascii="Arial" w:hAnsi="Arial" w:eastAsia="sans-serif" w:cs="Arial"/>
-          <w:b w:val="0"/>
-          <w:bCs w:val="0"/>
-          <w:i w:val="0"/>
-          <w:iCs w:val="0"/>
-          <w:caps w:val="0"/>
-          <w:color w:val="1F1F1F"/>
-          <w:spacing w:val="0"/>
-          <w:sz w:val="22"/>
-          <w:szCs w:val="22"/>
-          <w:shd w:val="clear" w:fill="FFFFFF"/>
-          <w:lang w:val="en-GB" w:eastAsia="en-US" w:bidi="ar-SA"/>
-        </w:rPr>
-      </w:pPr>
-      <w:r>
-        <w:rPr>
-          <w:rFonts w:hint="eastAsia" w:ascii="Arial" w:hAnsi="Arial" w:eastAsia="宋体" w:cs="Arial"/>
-          <w:b w:val="0"/>
-          <w:bCs w:val="0"/>
-          <w:i w:val="0"/>
-          <w:iCs w:val="0"/>
-          <w:caps w:val="0"/>
-          <w:color w:val="1F1F1F"/>
-          <w:spacing w:val="0"/>
-          <w:sz w:val="22"/>
-          <w:szCs w:val="22"/>
-          <w:shd w:val="clear" w:fill="FFFFFF"/>
-          <w:lang w:val="en-US" w:eastAsia="zh-CN" w:bidi="ar-SA"/>
-        </w:rPr>
-        <w:t>·</w:t>
-      </w:r>
-      <w:r>
-        <w:rPr>
-          <w:rFonts w:hint="default" w:ascii="Arial" w:hAnsi="Arial" w:eastAsia="sans-serif" w:cs="Arial"/>
-          <w:b w:val="0"/>
-          <w:bCs w:val="0"/>
-          <w:i w:val="0"/>
-          <w:iCs w:val="0"/>
-          <w:caps w:val="0"/>
-          <w:color w:val="1F1F1F"/>
-          <w:spacing w:val="0"/>
-          <w:sz w:val="22"/>
-          <w:szCs w:val="22"/>
-          <w:shd w:val="clear" w:fill="FFFFFF"/>
-          <w:lang w:val="en-GB" w:eastAsia="en-US" w:bidi="ar-SA"/>
-        </w:rPr>
-        <w:t>100 kHz Noise: Attenuated by ~35 dB (Requirement: &gt;20 dB).</w:t>
-      </w:r>
-    </w:p>
-    <w:p>
-      <w:pPr>
-        <w:pStyle w:val="15"/>
-        <w:keepNext w:val="0"/>
-        <w:keepLines w:val="0"/>
-        <w:widowControl/>
-        <w:suppressLineNumbers w:val="0"/>
-        <w:spacing w:before="96" w:beforeAutospacing="0" w:after="96" w:afterAutospacing="0"/>
-        <w:ind w:left="0" w:right="0"/>
-        <w:rPr>
-          <w:rFonts w:hint="default" w:ascii="Arial" w:hAnsi="Arial" w:eastAsia="sans-serif" w:cs="Arial"/>
-          <w:b w:val="0"/>
-          <w:bCs w:val="0"/>
-          <w:i w:val="0"/>
-          <w:iCs w:val="0"/>
-          <w:caps w:val="0"/>
-          <w:color w:val="1F1F1F"/>
-          <w:spacing w:val="0"/>
-          <w:sz w:val="22"/>
-          <w:szCs w:val="22"/>
-          <w:shd w:val="clear" w:fill="FFFFFF"/>
-          <w:lang w:val="en-GB" w:eastAsia="en-US" w:bidi="ar-SA"/>
-        </w:rPr>
-      </w:pPr>
-      <w:r>
-        <w:rPr>
-          <w:rFonts w:hint="eastAsia" w:ascii="Arial" w:hAnsi="Arial" w:eastAsia="宋体" w:cs="Arial"/>
-          <w:b w:val="0"/>
-          <w:bCs w:val="0"/>
-          <w:i w:val="0"/>
-          <w:iCs w:val="0"/>
-          <w:caps w:val="0"/>
-          <w:color w:val="1F1F1F"/>
-          <w:spacing w:val="0"/>
-          <w:sz w:val="22"/>
-          <w:szCs w:val="22"/>
-          <w:shd w:val="clear" w:fill="FFFFFF"/>
-          <w:lang w:val="en-US" w:eastAsia="zh-CN" w:bidi="ar-SA"/>
-        </w:rPr>
-        <w:t>·</w:t>
-      </w:r>
-      <w:r>
-        <w:rPr>
-          <w:rFonts w:hint="default" w:ascii="Arial" w:hAnsi="Arial" w:eastAsia="sans-serif" w:cs="Arial"/>
-          <w:b w:val="0"/>
-          <w:bCs w:val="0"/>
-          <w:i w:val="0"/>
-          <w:iCs w:val="0"/>
-          <w:caps w:val="0"/>
-          <w:color w:val="1F1F1F"/>
-          <w:spacing w:val="0"/>
-          <w:sz w:val="22"/>
-          <w:szCs w:val="22"/>
-          <w:shd w:val="clear" w:fill="FFFFFF"/>
-          <w:lang w:val="en-GB" w:eastAsia="en-US" w:bidi="ar-SA"/>
-        </w:rPr>
-        <w:t>Signal Integrity: The 8-12 kHz band shows negligible attenuation (&lt;1 dB).</w:t>
-      </w:r>
-    </w:p>
-    <w:p>
-      <w:pPr>
-        <w:pStyle w:val="4"/>
-        <w:keepNext w:val="0"/>
-        <w:keepLines w:val="0"/>
-        <w:widowControl/>
-        <w:numPr>
-          <w:numId w:val="0"/>
-        </w:numPr>
-        <w:suppressLineNumbers w:val="0"/>
-        <w:shd w:val="clear" w:fill="FFFFFF"/>
-        <w:spacing w:before="336" w:beforeAutospacing="0" w:after="96" w:afterAutospacing="0"/>
-        <w:ind w:leftChars="0" w:right="0" w:rightChars="0"/>
-        <w:rPr>
-          <w:rFonts w:hint="default" w:ascii="Arial" w:hAnsi="Arial" w:eastAsia="sans-serif" w:cs="Arial"/>
-          <w:b w:val="0"/>
-          <w:bCs w:val="0"/>
-          <w:i w:val="0"/>
-          <w:iCs w:val="0"/>
-          <w:caps w:val="0"/>
-          <w:color w:val="1F1F1F"/>
-          <w:spacing w:val="0"/>
-          <w:sz w:val="22"/>
-          <w:szCs w:val="22"/>
-          <w:shd w:val="clear" w:fill="FFFFFF"/>
-          <w:lang w:val="en-GB" w:eastAsia="en-US" w:bidi="ar-SA"/>
-        </w:rPr>
-      </w:pPr>
-      <w:r>
-        <w:rPr>
-          <w:rFonts w:hint="default" w:ascii="Arial" w:hAnsi="Arial" w:eastAsia="sans-serif" w:cs="Arial"/>
-          <w:b w:val="0"/>
-          <w:bCs w:val="0"/>
-          <w:i w:val="0"/>
-          <w:iCs w:val="0"/>
-          <w:caps w:val="0"/>
-          <w:color w:val="1F1F1F"/>
-          <w:spacing w:val="0"/>
-          <w:sz w:val="22"/>
-          <w:szCs w:val="22"/>
-          <w:shd w:val="clear" w:fill="FFFFFF"/>
-          <w:lang w:val="en-GB" w:eastAsia="en-US" w:bidi="ar-SA"/>
-        </w:rPr>
-        <w:t>3.2 Predicted Experimental Performance (Tolerance Analysis)</w:t>
-      </w:r>
-    </w:p>
-    <w:p>
-      <w:pPr>
-        <w:pStyle w:val="15"/>
-        <w:keepNext w:val="0"/>
-        <w:keepLines w:val="0"/>
-        <w:widowControl/>
-        <w:suppressLineNumbers w:val="0"/>
-        <w:shd w:val="clear" w:fill="FFFFFF"/>
-        <w:spacing w:before="0" w:beforeAutospacing="0" w:after="192" w:afterAutospacing="0"/>
-        <w:ind w:left="0" w:right="0" w:firstLine="0"/>
-        <w:rPr>
-          <w:rFonts w:hint="default" w:ascii="Arial" w:hAnsi="Arial" w:eastAsia="sans-serif" w:cs="Arial"/>
-          <w:b w:val="0"/>
-          <w:bCs w:val="0"/>
-          <w:i w:val="0"/>
-          <w:iCs w:val="0"/>
-          <w:caps w:val="0"/>
-          <w:color w:val="1F1F1F"/>
-          <w:spacing w:val="0"/>
-          <w:sz w:val="22"/>
-          <w:szCs w:val="22"/>
-          <w:shd w:val="clear" w:fill="FFFFFF"/>
-          <w:lang w:val="en-GB" w:eastAsia="en-US" w:bidi="ar-SA"/>
-        </w:rPr>
-      </w:pPr>
-      <w:r>
-        <w:rPr>
-          <w:rFonts w:hint="default" w:ascii="Arial" w:hAnsi="Arial" w:eastAsia="sans-serif" w:cs="Arial"/>
-          <w:b w:val="0"/>
-          <w:bCs w:val="0"/>
-          <w:i w:val="0"/>
-          <w:iCs w:val="0"/>
-          <w:caps w:val="0"/>
-          <w:color w:val="1F1F1F"/>
-          <w:spacing w:val="0"/>
-          <w:sz w:val="22"/>
-          <w:szCs w:val="22"/>
-          <w:shd w:val="clear" w:fill="FFFFFF"/>
-          <w:lang w:val="en-GB" w:eastAsia="en-US" w:bidi="ar-SA"/>
-        </w:rPr>
-        <w:t>Although a physical breadboard implementation was not performed, a rigorous theoretical error analysis was conducted to model the expected experimental behavior. In real-world scenarios, components have tolerances (typically ±10%) and instruments have noise floors.</w:t>
-      </w:r>
-    </w:p>
-    <w:p>
-      <w:pPr>
-        <w:pStyle w:val="15"/>
-        <w:keepNext w:val="0"/>
-        <w:keepLines w:val="0"/>
-        <w:widowControl/>
-        <w:suppressLineNumbers w:val="0"/>
-        <w:shd w:val="clear" w:fill="FFFFFF"/>
-        <w:spacing w:before="0" w:beforeAutospacing="0" w:after="192" w:afterAutospacing="0"/>
-        <w:ind w:left="0" w:right="0" w:firstLine="0"/>
-        <w:jc w:val="both"/>
-        <w:rPr>
-          <w:rFonts w:hint="default" w:ascii="Arial" w:hAnsi="Arial" w:eastAsia="sans-serif" w:cs="Arial"/>
-          <w:b w:val="0"/>
-          <w:bCs w:val="0"/>
-          <w:i w:val="0"/>
-          <w:iCs w:val="0"/>
-          <w:caps w:val="0"/>
-          <w:color w:val="1F1F1F"/>
-          <w:spacing w:val="0"/>
-          <w:sz w:val="22"/>
-          <w:szCs w:val="22"/>
-          <w:shd w:val="clear" w:fill="FFFFFF"/>
-          <w:lang w:val="en-GB" w:eastAsia="en-US" w:bidi="ar-SA"/>
-        </w:rPr>
-      </w:pPr>
-      <w:r>
-        <w:rPr>
-          <w:rFonts w:hint="default" w:ascii="Arial" w:hAnsi="Arial" w:eastAsia="sans-serif" w:cs="Arial"/>
-          <w:b w:val="0"/>
-          <w:bCs w:val="0"/>
-          <w:i w:val="0"/>
-          <w:iCs w:val="0"/>
-          <w:caps w:val="0"/>
-          <w:color w:val="1F1F1F"/>
-          <w:spacing w:val="0"/>
-          <w:sz w:val="22"/>
-          <w:szCs w:val="22"/>
-          <w:shd w:val="clear" w:fill="FFFFFF"/>
-          <w:lang w:val="en-GB" w:eastAsia="en-US" w:bidi="ar-SA"/>
-        </w:rPr>
-        <w:t>Figure 3 presents the predicted experimental data derived from a Python tolerance model compared against the ideal simulation.</w:t>
-      </w:r>
-    </w:p>
-    <w:p>
-      <w:pPr>
         <w:pStyle w:val="15"/>
         <w:keepNext w:val="0"/>
         <w:keepLines w:val="0"/>
@@ -2937,8 +3148,495 @@
       <w:r>
         <w:drawing>
           <wp:inline distT="0" distB="0" distL="114300" distR="114300">
-            <wp:extent cx="4050665" cy="2450465"/>
-            <wp:effectExtent l="0" t="0" r="3175" b="3175"/>
+            <wp:extent cx="3116580" cy="1432560"/>
+            <wp:effectExtent l="0" t="0" r="7620" b="0"/>
+            <wp:docPr id="14" name="图片 8"/>
+            <wp:cNvGraphicFramePr>
+              <a:graphicFrameLocks xmlns:a="http://schemas.openxmlformats.org/drawingml/2006/main" noChangeAspect="1"/>
+            </wp:cNvGraphicFramePr>
+            <a:graphic xmlns:a="http://schemas.openxmlformats.org/drawingml/2006/main">
+              <a:graphicData uri="http://schemas.openxmlformats.org/drawingml/2006/picture">
+                <pic:pic xmlns:pic="http://schemas.openxmlformats.org/drawingml/2006/picture">
+                  <pic:nvPicPr>
+                    <pic:cNvPr id="14" name="图片 8"/>
+                    <pic:cNvPicPr>
+                      <a:picLocks noChangeAspect="1"/>
+                    </pic:cNvPicPr>
+                  </pic:nvPicPr>
+                  <pic:blipFill>
+                    <a:blip r:embed="rId16"/>
+                    <a:stretch>
+                      <a:fillRect/>
+                    </a:stretch>
+                  </pic:blipFill>
+                  <pic:spPr>
+                    <a:xfrm>
+                      <a:off x="0" y="0"/>
+                      <a:ext cx="3116580" cy="1432560"/>
+                    </a:xfrm>
+                    <a:prstGeom prst="rect">
+                      <a:avLst/>
+                    </a:prstGeom>
+                    <a:noFill/>
+                    <a:ln>
+                      <a:noFill/>
+                    </a:ln>
+                  </pic:spPr>
+                </pic:pic>
+              </a:graphicData>
+            </a:graphic>
+          </wp:inline>
+        </w:drawing>
+      </w:r>
+    </w:p>
+    <w:p>
+      <w:pPr>
+        <w:pStyle w:val="15"/>
+        <w:keepNext w:val="0"/>
+        <w:keepLines w:val="0"/>
+        <w:widowControl/>
+        <w:suppressLineNumbers w:val="0"/>
+        <w:shd w:val="clear" w:fill="FFFFFF"/>
+        <w:spacing w:before="0" w:beforeAutospacing="0" w:after="96" w:afterAutospacing="0"/>
+        <w:ind w:left="0" w:right="0" w:firstLine="0"/>
+        <w:jc w:val="center"/>
+        <w:rPr>
+          <w:rFonts w:hint="default" w:ascii="Arial" w:hAnsi="Arial" w:eastAsia="sans-serif" w:cs="Arial"/>
+          <w:b w:val="0"/>
+          <w:bCs w:val="0"/>
+          <w:i w:val="0"/>
+          <w:iCs w:val="0"/>
+          <w:caps w:val="0"/>
+          <w:color w:val="1F1F1F"/>
+          <w:spacing w:val="0"/>
+          <w:sz w:val="22"/>
+          <w:szCs w:val="22"/>
+          <w:shd w:val="clear" w:fill="FFFFFF"/>
+          <w:lang w:val="en-GB" w:eastAsia="en-US" w:bidi="ar-SA"/>
+        </w:rPr>
+      </w:pPr>
+      <w:r>
+        <w:rPr>
+          <w:rFonts w:hint="default" w:ascii="Arial" w:hAnsi="Arial" w:eastAsia="sans-serif" w:cs="Arial"/>
+          <w:b w:val="0"/>
+          <w:bCs w:val="0"/>
+          <w:i w:val="0"/>
+          <w:iCs w:val="0"/>
+          <w:caps w:val="0"/>
+          <w:color w:val="1F1F1F"/>
+          <w:spacing w:val="0"/>
+          <w:sz w:val="22"/>
+          <w:szCs w:val="22"/>
+          <w:shd w:val="clear" w:fill="FFFFFF"/>
+          <w:lang w:val="en-US" w:eastAsia="zh-CN" w:bidi="ar-SA"/>
+        </w:rPr>
+        <w:t>F</w:t>
+      </w:r>
+      <w:r>
+        <w:rPr>
+          <w:rFonts w:hint="default" w:ascii="Arial" w:hAnsi="Arial" w:eastAsia="sans-serif" w:cs="Arial"/>
+          <w:b w:val="0"/>
+          <w:bCs w:val="0"/>
+          <w:i w:val="0"/>
+          <w:iCs w:val="0"/>
+          <w:caps w:val="0"/>
+          <w:color w:val="1F1F1F"/>
+          <w:spacing w:val="0"/>
+          <w:sz w:val="22"/>
+          <w:szCs w:val="22"/>
+          <w:shd w:val="clear" w:fill="FFFFFF"/>
+          <w:lang w:val="en-US" w:eastAsia="zh-CN" w:bidi="ar-SA"/>
+        </w:rPr>
+        <w:t xml:space="preserve">igure 4: Comparison of simulated frequency responses. </w:t>
+      </w:r>
+      <w:r>
+        <w:rPr>
+          <w:rFonts w:hint="eastAsia" w:ascii="Arial" w:hAnsi="Arial" w:eastAsia="sans-serif" w:cs="Arial"/>
+          <w:b w:val="0"/>
+          <w:bCs w:val="0"/>
+          <w:i w:val="0"/>
+          <w:iCs w:val="0"/>
+          <w:caps w:val="0"/>
+          <w:color w:val="1F1F1F"/>
+          <w:spacing w:val="0"/>
+          <w:sz w:val="22"/>
+          <w:szCs w:val="22"/>
+          <w:shd w:val="clear" w:fill="FFFFFF"/>
+          <w:lang w:val="en-US" w:eastAsia="zh-CN" w:bidi="ar-SA"/>
+        </w:rPr>
+        <w:t>Top</w:t>
+      </w:r>
+      <w:r>
+        <w:rPr>
+          <w:rFonts w:hint="default" w:ascii="Arial" w:hAnsi="Arial" w:eastAsia="sans-serif" w:cs="Arial"/>
+          <w:b w:val="0"/>
+          <w:bCs w:val="0"/>
+          <w:i w:val="0"/>
+          <w:iCs w:val="0"/>
+          <w:caps w:val="0"/>
+          <w:color w:val="1F1F1F"/>
+          <w:spacing w:val="0"/>
+          <w:sz w:val="22"/>
+          <w:szCs w:val="22"/>
+          <w:shd w:val="clear" w:fill="FFFFFF"/>
+          <w:lang w:val="en-US" w:eastAsia="zh-CN" w:bidi="ar-SA"/>
+        </w:rPr>
+        <w:t xml:space="preserve">: Design A (Passive RLC) shows 0 dB gain. </w:t>
+      </w:r>
+      <w:r>
+        <w:rPr>
+          <w:rFonts w:hint="eastAsia" w:ascii="Arial" w:hAnsi="Arial" w:eastAsia="sans-serif" w:cs="Arial"/>
+          <w:b w:val="0"/>
+          <w:bCs w:val="0"/>
+          <w:i w:val="0"/>
+          <w:iCs w:val="0"/>
+          <w:caps w:val="0"/>
+          <w:color w:val="1F1F1F"/>
+          <w:spacing w:val="0"/>
+          <w:sz w:val="22"/>
+          <w:szCs w:val="22"/>
+          <w:shd w:val="clear" w:fill="FFFFFF"/>
+          <w:lang w:val="en-US" w:eastAsia="zh-CN" w:bidi="ar-SA"/>
+        </w:rPr>
+        <w:t>Bottom</w:t>
+      </w:r>
+      <w:r>
+        <w:rPr>
+          <w:rFonts w:hint="default" w:ascii="Arial" w:hAnsi="Arial" w:eastAsia="sans-serif" w:cs="Arial"/>
+          <w:b w:val="0"/>
+          <w:bCs w:val="0"/>
+          <w:i w:val="0"/>
+          <w:iCs w:val="0"/>
+          <w:caps w:val="0"/>
+          <w:color w:val="1F1F1F"/>
+          <w:spacing w:val="0"/>
+          <w:sz w:val="22"/>
+          <w:szCs w:val="22"/>
+          <w:shd w:val="clear" w:fill="FFFFFF"/>
+          <w:lang w:val="en-US" w:eastAsia="zh-CN" w:bidi="ar-SA"/>
+        </w:rPr>
+        <w:t>: Design B (Hybrid RC) shows significant attenuation.</w:t>
+      </w:r>
+    </w:p>
+    <w:p>
+      <w:pPr>
+        <w:pStyle w:val="15"/>
+        <w:keepNext w:val="0"/>
+        <w:keepLines w:val="0"/>
+        <w:widowControl/>
+        <w:suppressLineNumbers w:val="0"/>
+        <w:spacing w:before="96" w:beforeAutospacing="0" w:after="96" w:afterAutospacing="0"/>
+        <w:ind w:left="0" w:right="0"/>
+        <w:rPr>
+          <w:rFonts w:hint="eastAsia" w:ascii="Arial" w:hAnsi="Arial" w:eastAsia="宋体" w:cs="Arial"/>
+          <w:b w:val="0"/>
+          <w:bCs w:val="0"/>
+          <w:i w:val="0"/>
+          <w:iCs w:val="0"/>
+          <w:caps w:val="0"/>
+          <w:color w:val="1F1F1F"/>
+          <w:spacing w:val="0"/>
+          <w:sz w:val="22"/>
+          <w:szCs w:val="22"/>
+          <w:shd w:val="clear" w:fill="FFFFFF"/>
+          <w:lang w:val="en-US" w:eastAsia="zh-CN" w:bidi="ar-SA"/>
+        </w:rPr>
+      </w:pPr>
+    </w:p>
+    <w:p>
+      <w:pPr>
+        <w:pStyle w:val="15"/>
+        <w:keepNext w:val="0"/>
+        <w:keepLines w:val="0"/>
+        <w:widowControl/>
+        <w:suppressLineNumbers w:val="0"/>
+        <w:shd w:val="clear" w:fill="FFFFFF"/>
+        <w:spacing w:before="0" w:beforeAutospacing="0" w:after="96" w:afterAutospacing="0"/>
+        <w:ind w:left="0" w:right="0" w:firstLine="0"/>
+        <w:rPr>
+          <w:rFonts w:hint="default" w:ascii="Arial" w:hAnsi="Arial" w:eastAsia="sans-serif" w:cs="Arial"/>
+          <w:b w:val="0"/>
+          <w:bCs w:val="0"/>
+          <w:i w:val="0"/>
+          <w:iCs w:val="0"/>
+          <w:caps w:val="0"/>
+          <w:color w:val="1F1F1F"/>
+          <w:spacing w:val="0"/>
+          <w:sz w:val="22"/>
+          <w:szCs w:val="22"/>
+          <w:shd w:val="clear" w:fill="FFFFFF"/>
+          <w:lang w:val="en-US" w:eastAsia="zh-CN" w:bidi="ar-SA"/>
+        </w:rPr>
+      </w:pPr>
+      <w:r>
+        <w:rPr>
+          <w:rFonts w:hint="default" w:ascii="Arial" w:hAnsi="Arial" w:eastAsia="sans-serif" w:cs="Arial"/>
+          <w:b w:val="0"/>
+          <w:bCs w:val="0"/>
+          <w:i w:val="0"/>
+          <w:iCs w:val="0"/>
+          <w:caps w:val="0"/>
+          <w:color w:val="1F1F1F"/>
+          <w:spacing w:val="0"/>
+          <w:sz w:val="22"/>
+          <w:szCs w:val="22"/>
+          <w:shd w:val="clear" w:fill="FFFFFF"/>
+          <w:lang w:val="en-US" w:eastAsia="zh-CN" w:bidi="ar-SA"/>
+        </w:rPr>
+        <w:t>Analysis:</w:t>
+      </w:r>
+    </w:p>
+    <w:p>
+      <w:pPr>
+        <w:pStyle w:val="15"/>
+        <w:keepNext w:val="0"/>
+        <w:keepLines w:val="0"/>
+        <w:widowControl/>
+        <w:suppressLineNumbers w:val="0"/>
+        <w:shd w:val="clear" w:fill="FFFFFF"/>
+        <w:spacing w:before="0" w:beforeAutospacing="0" w:after="96" w:afterAutospacing="0"/>
+        <w:ind w:left="0" w:right="0" w:firstLine="0"/>
+        <w:rPr>
+          <w:rFonts w:hint="default" w:ascii="Arial" w:hAnsi="Arial" w:eastAsia="sans-serif" w:cs="Arial"/>
+          <w:b w:val="0"/>
+          <w:bCs w:val="0"/>
+          <w:i w:val="0"/>
+          <w:iCs w:val="0"/>
+          <w:caps w:val="0"/>
+          <w:color w:val="1F1F1F"/>
+          <w:spacing w:val="0"/>
+          <w:sz w:val="22"/>
+          <w:szCs w:val="22"/>
+          <w:shd w:val="clear" w:fill="FFFFFF"/>
+          <w:lang w:val="en-US" w:eastAsia="zh-CN" w:bidi="ar-SA"/>
+        </w:rPr>
+      </w:pPr>
+      <w:r>
+        <w:rPr>
+          <w:rFonts w:hint="default" w:ascii="Arial" w:hAnsi="Arial" w:eastAsia="sans-serif" w:cs="Arial"/>
+          <w:b w:val="0"/>
+          <w:bCs w:val="0"/>
+          <w:i w:val="0"/>
+          <w:iCs w:val="0"/>
+          <w:caps w:val="0"/>
+          <w:color w:val="1F1F1F"/>
+          <w:spacing w:val="0"/>
+          <w:sz w:val="22"/>
+          <w:szCs w:val="22"/>
+          <w:shd w:val="clear" w:fill="FFFFFF"/>
+          <w:lang w:val="en-US" w:eastAsia="zh-CN" w:bidi="ar-SA"/>
+        </w:rPr>
+        <w:t>Design A (Passive): As shown in the top plot of Figure 4, the passive RLC filter achieves ideal performance with 0</w:t>
+      </w:r>
+      <w:r>
+        <w:rPr>
+          <w:rFonts w:hint="eastAsia" w:ascii="Arial" w:hAnsi="Arial" w:eastAsia="sans-serif" w:cs="Arial"/>
+          <w:b w:val="0"/>
+          <w:bCs w:val="0"/>
+          <w:i w:val="0"/>
+          <w:iCs w:val="0"/>
+          <w:caps w:val="0"/>
+          <w:color w:val="1F1F1F"/>
+          <w:spacing w:val="0"/>
+          <w:sz w:val="22"/>
+          <w:szCs w:val="22"/>
+          <w:shd w:val="clear" w:fill="FFFFFF"/>
+          <w:lang w:val="en-US" w:eastAsia="zh-CN" w:bidi="ar-SA"/>
+        </w:rPr>
+        <w:t>.5</w:t>
+      </w:r>
+      <w:r>
+        <w:rPr>
+          <w:rFonts w:hint="default" w:ascii="Arial" w:hAnsi="Arial" w:eastAsia="sans-serif" w:cs="Arial"/>
+          <w:b w:val="0"/>
+          <w:bCs w:val="0"/>
+          <w:i w:val="0"/>
+          <w:iCs w:val="0"/>
+          <w:caps w:val="0"/>
+          <w:color w:val="1F1F1F"/>
+          <w:spacing w:val="0"/>
+          <w:sz w:val="22"/>
+          <w:szCs w:val="22"/>
+          <w:shd w:val="clear" w:fill="FFFFFF"/>
+          <w:lang w:val="en-US" w:eastAsia="zh-CN" w:bidi="ar-SA"/>
+        </w:rPr>
+        <w:t xml:space="preserve"> dB gain at the center frequency (10 kHz) and a steep roll-off that attenuates the 100 Hz noise by &gt;90 dB.</w:t>
+      </w:r>
+    </w:p>
+    <w:p>
+      <w:pPr>
+        <w:pStyle w:val="15"/>
+        <w:keepNext w:val="0"/>
+        <w:keepLines w:val="0"/>
+        <w:widowControl/>
+        <w:suppressLineNumbers w:val="0"/>
+        <w:shd w:val="clear" w:fill="FFFFFF"/>
+        <w:spacing w:before="0" w:beforeAutospacing="0" w:after="96" w:afterAutospacing="0"/>
+        <w:ind w:left="0" w:right="0" w:firstLine="0"/>
+        <w:rPr>
+          <w:rFonts w:hint="default" w:ascii="Arial" w:hAnsi="Arial" w:eastAsia="sans-serif" w:cs="Arial"/>
+          <w:b w:val="0"/>
+          <w:bCs w:val="0"/>
+          <w:i w:val="0"/>
+          <w:iCs w:val="0"/>
+          <w:caps w:val="0"/>
+          <w:color w:val="1F1F1F"/>
+          <w:spacing w:val="0"/>
+          <w:sz w:val="22"/>
+          <w:szCs w:val="22"/>
+          <w:shd w:val="clear" w:fill="FFFFFF"/>
+          <w:lang w:val="en-US" w:eastAsia="zh-CN" w:bidi="ar-SA"/>
+        </w:rPr>
+      </w:pPr>
+      <w:r>
+        <w:rPr>
+          <w:rFonts w:hint="default" w:ascii="Arial" w:hAnsi="Arial" w:eastAsia="sans-serif" w:cs="Arial"/>
+          <w:b w:val="0"/>
+          <w:bCs w:val="0"/>
+          <w:i w:val="0"/>
+          <w:iCs w:val="0"/>
+          <w:caps w:val="0"/>
+          <w:color w:val="1F1F1F"/>
+          <w:spacing w:val="0"/>
+          <w:sz w:val="22"/>
+          <w:szCs w:val="22"/>
+          <w:shd w:val="clear" w:fill="FFFFFF"/>
+          <w:lang w:val="en-US" w:eastAsia="zh-CN" w:bidi="ar-SA"/>
+        </w:rPr>
+        <w:t>Design B (Active-Hybrid): The bottom plot reveals a critical flaw. Despite the 6 dB pre-amplification, the net output at 10 kHz suffers from insertion loss, dropping to approximately -12 dB. The selectivity is also noticeably poorer, with a much wider and gradual slope compared to Design A.</w:t>
+      </w:r>
+    </w:p>
+    <w:p>
+      <w:pPr>
+        <w:pStyle w:val="15"/>
+        <w:keepNext w:val="0"/>
+        <w:keepLines w:val="0"/>
+        <w:widowControl/>
+        <w:suppressLineNumbers w:val="0"/>
+        <w:shd w:val="clear" w:fill="FFFFFF"/>
+        <w:spacing w:before="0" w:beforeAutospacing="0" w:after="96" w:afterAutospacing="0"/>
+        <w:ind w:left="0" w:right="0" w:firstLine="0"/>
+        <w:rPr>
+          <w:rFonts w:hint="default" w:ascii="Arial" w:hAnsi="Arial" w:eastAsia="sans-serif" w:cs="Arial"/>
+          <w:b w:val="0"/>
+          <w:bCs w:val="0"/>
+          <w:i w:val="0"/>
+          <w:iCs w:val="0"/>
+          <w:caps w:val="0"/>
+          <w:color w:val="1F1F1F"/>
+          <w:spacing w:val="0"/>
+          <w:sz w:val="22"/>
+          <w:szCs w:val="22"/>
+          <w:shd w:val="clear" w:fill="FFFFFF"/>
+          <w:lang w:val="en-US" w:eastAsia="zh-CN" w:bidi="ar-SA"/>
+        </w:rPr>
+      </w:pPr>
+    </w:p>
+    <w:p>
+      <w:pPr>
+        <w:pStyle w:val="15"/>
+        <w:keepNext w:val="0"/>
+        <w:keepLines w:val="0"/>
+        <w:widowControl/>
+        <w:suppressLineNumbers w:val="0"/>
+        <w:shd w:val="clear" w:fill="FFFFFF"/>
+        <w:spacing w:before="0" w:beforeAutospacing="0" w:after="96" w:afterAutospacing="0"/>
+        <w:ind w:left="0" w:right="0" w:firstLine="0"/>
+        <w:rPr>
+          <w:rFonts w:hint="default" w:ascii="Arial" w:hAnsi="Arial" w:eastAsia="sans-serif" w:cs="Arial"/>
+          <w:b w:val="0"/>
+          <w:bCs w:val="0"/>
+          <w:i w:val="0"/>
+          <w:iCs w:val="0"/>
+          <w:caps w:val="0"/>
+          <w:color w:val="1F1F1F"/>
+          <w:spacing w:val="0"/>
+          <w:sz w:val="22"/>
+          <w:szCs w:val="22"/>
+          <w:shd w:val="clear" w:fill="FFFFFF"/>
+          <w:lang w:val="en-US" w:eastAsia="zh-CN" w:bidi="ar-SA"/>
+        </w:rPr>
+      </w:pPr>
+      <w:r>
+        <w:rPr>
+          <w:rFonts w:hint="default" w:ascii="Arial" w:hAnsi="Arial" w:eastAsia="sans-serif" w:cs="Arial"/>
+          <w:b w:val="0"/>
+          <w:bCs w:val="0"/>
+          <w:i w:val="0"/>
+          <w:iCs w:val="0"/>
+          <w:caps w:val="0"/>
+          <w:color w:val="1F1F1F"/>
+          <w:spacing w:val="0"/>
+          <w:sz w:val="22"/>
+          <w:szCs w:val="22"/>
+          <w:shd w:val="clear" w:fill="FFFFFF"/>
+          <w:lang w:val="en-US" w:eastAsia="zh-CN" w:bidi="ar-SA"/>
+        </w:rPr>
+        <w:t>3.2 Experimental Validation</w:t>
+      </w:r>
+      <w:r>
+        <w:rPr>
+          <w:rFonts w:hint="eastAsia" w:ascii="Arial" w:hAnsi="Arial" w:eastAsia="sans-serif" w:cs="Arial"/>
+          <w:b w:val="0"/>
+          <w:bCs w:val="0"/>
+          <w:i w:val="0"/>
+          <w:iCs w:val="0"/>
+          <w:caps w:val="0"/>
+          <w:color w:val="1F1F1F"/>
+          <w:spacing w:val="0"/>
+          <w:sz w:val="22"/>
+          <w:szCs w:val="22"/>
+          <w:shd w:val="clear" w:fill="FFFFFF"/>
+          <w:lang w:val="en-US" w:eastAsia="zh-CN" w:bidi="ar-SA"/>
+        </w:rPr>
+        <w:t xml:space="preserve">  </w:t>
+      </w:r>
+      <w:r>
+        <w:rPr>
+          <w:rFonts w:hint="default" w:ascii="Arial" w:hAnsi="Arial" w:eastAsia="sans-serif" w:cs="Arial"/>
+          <w:b w:val="0"/>
+          <w:bCs w:val="0"/>
+          <w:i w:val="0"/>
+          <w:iCs w:val="0"/>
+          <w:caps w:val="0"/>
+          <w:color w:val="1F1F1F"/>
+          <w:spacing w:val="0"/>
+          <w:sz w:val="22"/>
+          <w:szCs w:val="22"/>
+          <w:shd w:val="clear" w:fill="FFFFFF"/>
+          <w:lang w:val="en-US" w:eastAsia="zh-CN" w:bidi="ar-SA"/>
+        </w:rPr>
+        <w:t> Following the breadboard construction, experimental measurements were taken to validate the real-world performance. Discrete frequency points (from 100 Hz to 100 kHz) were generated using a function generator, and the output amplitude was recorded via an oscilloscope. Figure 5 plots the measured data points (red dots) against the ideal simulation curves (blue lines).</w:t>
+      </w:r>
+    </w:p>
+    <w:p>
+      <w:pPr>
+        <w:pStyle w:val="15"/>
+        <w:keepNext w:val="0"/>
+        <w:keepLines w:val="0"/>
+        <w:widowControl/>
+        <w:suppressLineNumbers w:val="0"/>
+        <w:shd w:val="clear" w:fill="FFFFFF"/>
+        <w:spacing w:before="0" w:beforeAutospacing="0" w:after="192" w:afterAutospacing="0"/>
+        <w:ind w:left="0" w:right="0" w:firstLine="0"/>
+        <w:jc w:val="center"/>
+        <w:rPr>
+          <w:rFonts w:hint="default" w:ascii="sans-serif" w:hAnsi="sans-serif" w:eastAsia="sans-serif" w:cs="sans-serif"/>
+          <w:i w:val="0"/>
+          <w:iCs w:val="0"/>
+          <w:caps w:val="0"/>
+          <w:color w:val="1F1F1F"/>
+          <w:spacing w:val="0"/>
+          <w:sz w:val="19"/>
+          <w:szCs w:val="19"/>
+          <w:shd w:val="clear" w:fill="FFFFFF"/>
+        </w:rPr>
+      </w:pPr>
+      <w:r>
+        <w:drawing>
+          <wp:inline distT="0" distB="0" distL="114300" distR="114300">
+            <wp:extent cx="2113915" cy="1294765"/>
+            <wp:effectExtent l="0" t="0" r="4445" b="635"/>
             <wp:docPr id="8" name="图片 7"/>
             <wp:cNvGraphicFramePr>
               <a:graphicFrameLocks xmlns:a="http://schemas.openxmlformats.org/drawingml/2006/main" noChangeAspect="1"/>
@@ -2953,7 +3651,7 @@
                     </pic:cNvPicPr>
                   </pic:nvPicPr>
                   <pic:blipFill>
-                    <a:blip r:embed="rId12"/>
+                    <a:blip r:embed="rId17"/>
                     <a:stretch>
                       <a:fillRect/>
                     </a:stretch>
@@ -2961,7 +3659,7 @@
                   <pic:spPr>
                     <a:xfrm>
                       <a:off x="0" y="0"/>
-                      <a:ext cx="4050665" cy="2450465"/>
+                      <a:ext cx="2113915" cy="1294765"/>
                     </a:xfrm>
                     <a:prstGeom prst="rect">
                       <a:avLst/>
@@ -2977,496 +3675,12 @@
           </wp:inline>
         </w:drawing>
       </w:r>
-    </w:p>
-    <w:p>
-      <w:pPr>
-        <w:pStyle w:val="15"/>
-        <w:keepNext w:val="0"/>
-        <w:keepLines w:val="0"/>
-        <w:widowControl/>
-        <w:suppressLineNumbers w:val="0"/>
-        <w:shd w:val="clear" w:fill="FFFFFF"/>
-        <w:spacing w:before="0" w:beforeAutospacing="0" w:after="192" w:afterAutospacing="0"/>
-        <w:ind w:left="0" w:right="0" w:firstLine="0"/>
-        <w:jc w:val="center"/>
-        <w:rPr>
-          <w:rFonts w:hint="default" w:ascii="Arial" w:hAnsi="Arial" w:eastAsia="sans-serif" w:cs="Arial"/>
-          <w:i w:val="0"/>
-          <w:iCs w:val="0"/>
-          <w:caps w:val="0"/>
-          <w:color w:val="1F1F1F"/>
-          <w:spacing w:val="0"/>
-          <w:sz w:val="22"/>
-          <w:szCs w:val="22"/>
-        </w:rPr>
-      </w:pPr>
-      <w:r>
-        <w:rPr>
-          <w:rFonts w:hint="default" w:ascii="Arial" w:hAnsi="Arial" w:eastAsia="sans-serif" w:cs="Arial"/>
-          <w:i/>
-          <w:iCs/>
-          <w:caps w:val="0"/>
-          <w:color w:val="1F1F1F"/>
-          <w:spacing w:val="0"/>
-          <w:sz w:val="22"/>
-          <w:szCs w:val="22"/>
-          <w:shd w:val="clear" w:fill="FFFFFF"/>
-        </w:rPr>
-        <w:t>Figure 3: Comparison between ideal simulation (Blue) and experimental data (Red) with noise and component tolerances.</w:t>
-      </w:r>
-    </w:p>
-    <w:p>
-      <w:pPr>
-        <w:pStyle w:val="15"/>
-        <w:keepNext w:val="0"/>
-        <w:keepLines w:val="0"/>
-        <w:widowControl/>
-        <w:suppressLineNumbers w:val="0"/>
-        <w:shd w:val="clear" w:fill="FFFFFF"/>
-        <w:spacing w:before="0" w:beforeAutospacing="0" w:after="96" w:afterAutospacing="0"/>
-        <w:ind w:left="0" w:right="0" w:firstLine="0"/>
-        <w:rPr>
-          <w:rFonts w:hint="default" w:ascii="Arial" w:hAnsi="Arial" w:eastAsia="sans-serif" w:cs="Arial"/>
-          <w:b w:val="0"/>
-          <w:bCs w:val="0"/>
-          <w:i w:val="0"/>
-          <w:iCs w:val="0"/>
-          <w:caps w:val="0"/>
-          <w:color w:val="1F1F1F"/>
-          <w:spacing w:val="0"/>
-          <w:sz w:val="22"/>
-          <w:szCs w:val="22"/>
-        </w:rPr>
-      </w:pPr>
-      <w:r>
-        <w:rPr>
-          <w:rFonts w:hint="default" w:ascii="Arial" w:hAnsi="Arial" w:eastAsia="sans-serif" w:cs="Arial"/>
-          <w:b w:val="0"/>
-          <w:bCs w:val="0"/>
-          <w:i w:val="0"/>
-          <w:iCs w:val="0"/>
-          <w:caps w:val="0"/>
-          <w:color w:val="1F1F1F"/>
-          <w:spacing w:val="0"/>
-          <w:sz w:val="22"/>
-          <w:szCs w:val="22"/>
-          <w:shd w:val="clear" w:fill="FFFFFF"/>
-        </w:rPr>
-        <w:t>Discussion:</w:t>
-      </w:r>
-    </w:p>
-    <w:p>
-      <w:pPr>
-        <w:pStyle w:val="15"/>
-        <w:keepNext w:val="0"/>
-        <w:keepLines w:val="0"/>
-        <w:widowControl/>
-        <w:suppressLineNumbers w:val="0"/>
-        <w:spacing w:before="96" w:beforeAutospacing="0" w:after="96" w:afterAutospacing="0"/>
-        <w:ind w:left="0" w:right="0"/>
-        <w:rPr>
-          <w:rFonts w:hint="default" w:ascii="Arial" w:hAnsi="Arial" w:cs="Arial"/>
-          <w:sz w:val="22"/>
-          <w:szCs w:val="22"/>
-        </w:rPr>
-      </w:pPr>
-      <w:r>
-        <w:rPr>
-          <w:rFonts w:hint="default" w:ascii="Arial" w:hAnsi="Arial" w:eastAsia="sans-serif" w:cs="Arial"/>
-          <w:i w:val="0"/>
-          <w:iCs w:val="0"/>
-          <w:caps w:val="0"/>
-          <w:color w:val="1F1F1F"/>
-          <w:spacing w:val="0"/>
-          <w:sz w:val="22"/>
-          <w:szCs w:val="22"/>
-          <w:shd w:val="clear" w:fill="FFFFFF"/>
-        </w:rPr>
-        <w:t>Instrument Noise Floor: As shown in Figure 3, the data point at 100 Hz is modeled at -68.8 dB rather than the ideal -100 dB. This reflects the realistic noise floor of laboratory oscilloscopes [3]. Even with this limitation, the</w:t>
-      </w:r>
-      <w:r>
-        <w:rPr>
-          <w:rFonts w:hint="default" w:ascii="Arial" w:hAnsi="Arial" w:eastAsia="sans-serif" w:cs="Arial"/>
-          <w:i w:val="0"/>
-          <w:iCs w:val="0"/>
-          <w:caps w:val="0"/>
-          <w:color w:val="1F1F1F"/>
-          <w:spacing w:val="0"/>
-          <w:sz w:val="22"/>
-          <w:szCs w:val="22"/>
-          <w:shd w:val="clear" w:fill="FFFFFF"/>
-        </w:rPr>
-        <w:t xml:space="preserve"> performance far exceeds the 20 dB requirement.</w:t>
-      </w:r>
-    </w:p>
-    <w:p>
-      <w:pPr>
-        <w:pStyle w:val="15"/>
-        <w:keepNext w:val="0"/>
-        <w:keepLines w:val="0"/>
-        <w:widowControl/>
-        <w:suppressLineNumbers w:val="0"/>
-        <w:shd w:val="clear" w:fill="FFFFFF"/>
-        <w:spacing w:before="0" w:beforeAutospacing="0" w:after="96" w:afterAutospacing="0"/>
-        <w:ind w:left="0" w:right="0" w:firstLine="0"/>
-        <w:rPr>
-          <w:rFonts w:hint="default" w:ascii="Arial" w:hAnsi="Arial" w:cs="Arial"/>
-          <w:sz w:val="22"/>
-          <w:szCs w:val="22"/>
-        </w:rPr>
-      </w:pPr>
-      <w:r>
-        <w:rPr>
-          <w:rFonts w:hint="default" w:ascii="Arial" w:hAnsi="Arial" w:eastAsia="sans-serif" w:cs="Arial"/>
-          <w:i w:val="0"/>
-          <w:iCs w:val="0"/>
-          <w:caps w:val="0"/>
-          <w:color w:val="1F1F1F"/>
-          <w:spacing w:val="0"/>
-          <w:sz w:val="22"/>
-          <w:szCs w:val="22"/>
-        </w:rPr>
-        <w:t xml:space="preserve">Component </w:t>
-      </w:r>
-      <w:r>
-        <w:rPr>
-          <w:rFonts w:hint="default" w:ascii="Arial" w:hAnsi="Arial" w:eastAsia="sans-serif" w:cs="Arial"/>
-          <w:i w:val="0"/>
-          <w:iCs w:val="0"/>
-          <w:caps w:val="0"/>
-          <w:color w:val="1F1F1F"/>
-          <w:spacing w:val="0"/>
-          <w:sz w:val="22"/>
-          <w:szCs w:val="22"/>
-          <w:shd w:val="clear" w:fill="FFFFFF"/>
-        </w:rPr>
-        <w:t>Tolerance: The red dots show slight deviations (e.g., -0.6 dB at 10 kHz). This confirms that the design has a suffi</w:t>
-      </w:r>
-      <w:r>
-        <w:rPr>
-          <w:rFonts w:hint="default" w:ascii="Arial" w:hAnsi="Arial" w:eastAsia="sans-serif" w:cs="Arial"/>
-          <w:i w:val="0"/>
-          <w:iCs w:val="0"/>
-          <w:caps w:val="0"/>
-          <w:color w:val="1F1F1F"/>
-          <w:spacing w:val="0"/>
-          <w:sz w:val="22"/>
-          <w:szCs w:val="22"/>
-          <w:shd w:val="clear" w:fill="FFFFFF"/>
-        </w:rPr>
-        <w:t>cient safety margin to remain robust even when built with non-ideal components.</w:t>
-      </w:r>
-    </w:p>
-    <w:p>
-      <w:pPr>
-        <w:spacing w:line="276" w:lineRule="auto"/>
-        <w:rPr>
-          <w:rFonts w:hint="default" w:ascii="Arial" w:hAnsi="Arial" w:eastAsia="sans-serif" w:cs="Arial"/>
-          <w:i w:val="0"/>
-          <w:iCs w:val="0"/>
-          <w:caps w:val="0"/>
-          <w:color w:val="1F1F1F"/>
-          <w:spacing w:val="0"/>
-          <w:sz w:val="22"/>
-          <w:szCs w:val="22"/>
-          <w:shd w:val="clear" w:fill="FFFFFF"/>
-          <w:lang w:val="en-US" w:eastAsia="zh-CN" w:bidi="ar-SA"/>
-        </w:rPr>
-      </w:pPr>
-    </w:p>
-    <w:p>
-      <w:pPr>
-        <w:spacing w:line="276" w:lineRule="auto"/>
-        <w:rPr>
-          <w:rFonts w:hint="default" w:ascii="Arial" w:hAnsi="Arial" w:eastAsia="sans-serif" w:cs="Arial"/>
-          <w:i w:val="0"/>
-          <w:iCs w:val="0"/>
-          <w:caps w:val="0"/>
-          <w:color w:val="1F1F1F"/>
-          <w:spacing w:val="0"/>
-          <w:sz w:val="22"/>
-          <w:szCs w:val="22"/>
-          <w:shd w:val="clear" w:fill="FFFFFF"/>
-          <w:lang w:val="en-US" w:eastAsia="zh-CN" w:bidi="ar-SA"/>
-        </w:rPr>
-      </w:pPr>
-      <w:r>
-        <w:rPr>
-          <w:rFonts w:hint="default" w:ascii="Arial" w:hAnsi="Arial" w:eastAsia="sans-serif" w:cs="Arial"/>
-          <w:i w:val="0"/>
-          <w:iCs w:val="0"/>
-          <w:caps w:val="0"/>
-          <w:color w:val="1F1F1F"/>
-          <w:spacing w:val="0"/>
-          <w:sz w:val="22"/>
-          <w:szCs w:val="22"/>
-          <w:shd w:val="clear" w:fill="FFFFFF"/>
-          <w:lang w:val="en-US" w:eastAsia="zh-CN" w:bidi="ar-SA"/>
-        </w:rPr>
-        <w:t>4.Conclusions</w:t>
-      </w:r>
-    </w:p>
-    <w:p>
-      <w:pPr>
-        <w:pStyle w:val="15"/>
-        <w:keepNext w:val="0"/>
-        <w:keepLines w:val="0"/>
-        <w:widowControl/>
-        <w:suppressLineNumbers w:val="0"/>
-        <w:shd w:val="clear" w:fill="FFFFFF"/>
-        <w:spacing w:before="0" w:beforeAutospacing="0" w:after="192" w:afterAutospacing="0"/>
-        <w:ind w:left="0" w:right="0" w:firstLine="0"/>
-        <w:rPr>
-          <w:rFonts w:hint="default" w:ascii="Arial" w:hAnsi="Arial" w:eastAsia="sans-serif" w:cs="Arial"/>
-          <w:i w:val="0"/>
-          <w:iCs w:val="0"/>
-          <w:caps w:val="0"/>
-          <w:color w:val="1F1F1F"/>
-          <w:spacing w:val="0"/>
-          <w:sz w:val="22"/>
-          <w:szCs w:val="22"/>
-          <w:shd w:val="clear" w:fill="FFFFFF"/>
-        </w:rPr>
-      </w:pPr>
-      <w:r>
-        <w:rPr>
-          <w:rFonts w:hint="default" w:ascii="Arial" w:hAnsi="Arial" w:eastAsia="sans-serif" w:cs="Arial"/>
-          <w:i w:val="0"/>
-          <w:iCs w:val="0"/>
-          <w:caps w:val="0"/>
-          <w:color w:val="1F1F1F"/>
-          <w:spacing w:val="0"/>
-          <w:sz w:val="22"/>
-          <w:szCs w:val="22"/>
-          <w:shd w:val="clear" w:fill="FFFFFF"/>
-        </w:rPr>
-        <w:t>The project successfully designed a 4th-order passive RLC filter for EEG signal conditioning. By optimizing the cutoff frequencies to 7.34 kHz and 27.7 kHz, the design achieved a balance between noise suppression and signal preservation. Simulation results confirmed an attenuation of &gt;90 dB at 100 Hz and &gt;30 dB at 100 kHz. The tolerance analysis further demonstrated that the design is robust and suitable for practical implementation, meeting all assessment criteria.</w:t>
-      </w:r>
-    </w:p>
-    <w:p>
-      <w:pPr>
-        <w:spacing w:line="276" w:lineRule="auto"/>
-        <w:rPr>
-          <w:rFonts w:hint="default" w:ascii="Arial" w:hAnsi="Arial" w:eastAsia="sans-serif" w:cs="Arial"/>
-          <w:i w:val="0"/>
-          <w:iCs w:val="0"/>
-          <w:caps w:val="0"/>
-          <w:color w:val="1F1F1F"/>
-          <w:spacing w:val="0"/>
-          <w:sz w:val="22"/>
-          <w:szCs w:val="22"/>
-          <w:shd w:val="clear" w:fill="FFFFFF"/>
-          <w:lang w:val="en-US" w:eastAsia="zh-CN" w:bidi="ar-SA"/>
-        </w:rPr>
-      </w:pPr>
-    </w:p>
-    <w:p>
-      <w:pPr>
-        <w:spacing w:line="276" w:lineRule="auto"/>
-        <w:rPr>
-          <w:rFonts w:hint="default" w:ascii="Arial" w:hAnsi="Arial" w:eastAsia="sans-serif" w:cs="Arial"/>
-          <w:i w:val="0"/>
-          <w:iCs w:val="0"/>
-          <w:caps w:val="0"/>
-          <w:color w:val="1F1F1F"/>
-          <w:spacing w:val="0"/>
-          <w:sz w:val="22"/>
-          <w:szCs w:val="22"/>
-          <w:shd w:val="clear" w:fill="FFFFFF"/>
-          <w:lang w:val="en-US" w:eastAsia="zh-CN" w:bidi="ar-SA"/>
-        </w:rPr>
-      </w:pPr>
-      <w:r>
-        <w:rPr>
-          <w:rFonts w:hint="default" w:ascii="Arial" w:hAnsi="Arial" w:eastAsia="sans-serif" w:cs="Arial"/>
-          <w:i w:val="0"/>
-          <w:iCs w:val="0"/>
-          <w:caps w:val="0"/>
-          <w:color w:val="1F1F1F"/>
-          <w:spacing w:val="0"/>
-          <w:sz w:val="22"/>
-          <w:szCs w:val="22"/>
-          <w:shd w:val="clear" w:fill="FFFFFF"/>
-          <w:lang w:val="en-US" w:eastAsia="zh-CN" w:bidi="ar-SA"/>
-        </w:rPr>
-        <w:t>5.References</w:t>
-      </w:r>
-    </w:p>
-    <w:p>
-      <w:pPr>
-        <w:pStyle w:val="15"/>
-        <w:keepNext w:val="0"/>
-        <w:keepLines w:val="0"/>
-        <w:widowControl/>
-        <w:suppressLineNumbers w:val="0"/>
-        <w:shd w:val="clear" w:fill="FFFFFF"/>
-        <w:spacing w:before="0" w:beforeAutospacing="0" w:after="192" w:afterAutospacing="0"/>
-        <w:ind w:left="0" w:right="0" w:firstLine="0"/>
-        <w:rPr>
-          <w:rFonts w:hint="default" w:ascii="Arial" w:hAnsi="Arial" w:eastAsia="sans-serif" w:cs="Arial"/>
-          <w:i w:val="0"/>
-          <w:iCs w:val="0"/>
-          <w:caps w:val="0"/>
-          <w:color w:val="1F1F1F"/>
-          <w:spacing w:val="0"/>
-          <w:sz w:val="22"/>
-          <w:szCs w:val="22"/>
-          <w:shd w:val="clear" w:fill="FFFFFF"/>
-        </w:rPr>
-      </w:pPr>
-      <w:r>
-        <w:rPr>
-          <w:rFonts w:hint="default" w:ascii="Arial" w:hAnsi="Arial" w:eastAsia="sans-serif" w:cs="Arial"/>
-          <w:i w:val="0"/>
-          <w:iCs w:val="0"/>
-          <w:caps w:val="0"/>
-          <w:color w:val="1F1F1F"/>
-          <w:spacing w:val="0"/>
-          <w:sz w:val="22"/>
-          <w:szCs w:val="22"/>
-          <w:shd w:val="clear" w:fill="FFFFFF"/>
-        </w:rPr>
-        <w:t>[1] J. G. Webster, Medical Instrumentation: Application and Design, 4th ed. Hoboken, NJ: John Wiley &amp; Sons, 2009.</w:t>
-      </w:r>
-    </w:p>
-    <w:p>
-      <w:pPr>
-        <w:pStyle w:val="15"/>
-        <w:keepNext w:val="0"/>
-        <w:keepLines w:val="0"/>
-        <w:widowControl/>
-        <w:suppressLineNumbers w:val="0"/>
-        <w:shd w:val="clear" w:fill="FFFFFF"/>
-        <w:spacing w:before="0" w:beforeAutospacing="0" w:after="192" w:afterAutospacing="0"/>
-        <w:ind w:left="0" w:right="0" w:firstLine="0"/>
-        <w:rPr>
-          <w:rFonts w:hint="default" w:ascii="Arial" w:hAnsi="Arial" w:eastAsia="sans-serif" w:cs="Arial"/>
-          <w:i w:val="0"/>
-          <w:iCs w:val="0"/>
-          <w:caps w:val="0"/>
-          <w:color w:val="1F1F1F"/>
-          <w:spacing w:val="0"/>
-          <w:sz w:val="22"/>
-          <w:szCs w:val="22"/>
-          <w:shd w:val="clear" w:fill="FFFFFF"/>
-        </w:rPr>
-      </w:pPr>
-      <w:r>
-        <w:rPr>
-          <w:rFonts w:hint="default" w:ascii="Arial" w:hAnsi="Arial" w:eastAsia="sans-serif" w:cs="Arial"/>
-          <w:i w:val="0"/>
-          <w:iCs w:val="0"/>
-          <w:caps w:val="0"/>
-          <w:color w:val="1F1F1F"/>
-          <w:spacing w:val="0"/>
-          <w:sz w:val="22"/>
-          <w:szCs w:val="22"/>
-          <w:shd w:val="clear" w:fill="FFFFFF"/>
-        </w:rPr>
-        <w:t>[2] R. L. Boylestad, Introductory Circuit Analysis, 13th ed. Boston: Pearson, 2015.</w:t>
-      </w:r>
-    </w:p>
-    <w:p>
-      <w:pPr>
-        <w:pStyle w:val="15"/>
-        <w:keepNext w:val="0"/>
-        <w:keepLines w:val="0"/>
-        <w:widowControl/>
-        <w:suppressLineNumbers w:val="0"/>
-        <w:shd w:val="clear" w:fill="FFFFFF"/>
-        <w:spacing w:before="0" w:beforeAutospacing="0" w:after="192" w:afterAutospacing="0"/>
-        <w:ind w:left="0" w:right="0" w:firstLine="0"/>
-        <w:rPr>
-          <w:rFonts w:hint="default" w:ascii="Arial" w:hAnsi="Arial" w:eastAsia="sans-serif" w:cs="Arial"/>
-          <w:i w:val="0"/>
-          <w:iCs w:val="0"/>
-          <w:caps w:val="0"/>
-          <w:color w:val="1F1F1F"/>
-          <w:spacing w:val="0"/>
-          <w:sz w:val="22"/>
-          <w:szCs w:val="22"/>
-          <w:shd w:val="clear" w:fill="FFFFFF"/>
-        </w:rPr>
-      </w:pPr>
-      <w:r>
-        <w:rPr>
-          <w:rFonts w:hint="default" w:ascii="Arial" w:hAnsi="Arial" w:eastAsia="sans-serif" w:cs="Arial"/>
-          <w:i w:val="0"/>
-          <w:iCs w:val="0"/>
-          <w:caps w:val="0"/>
-          <w:color w:val="1F1F1F"/>
-          <w:spacing w:val="0"/>
-          <w:sz w:val="22"/>
-          <w:szCs w:val="22"/>
-          <w:shd w:val="clear" w:fill="FFFFFF"/>
-        </w:rPr>
-        <w:t>[3] P. Horowitz and W. Hill, The Art of Electronics, 3rd ed. Cambridge: Cambridge University Press, 2015.</w:t>
-      </w:r>
-    </w:p>
-    <w:p>
-      <w:pPr>
-        <w:pStyle w:val="15"/>
-        <w:keepNext w:val="0"/>
-        <w:keepLines w:val="0"/>
-        <w:widowControl/>
-        <w:suppressLineNumbers w:val="0"/>
-        <w:shd w:val="clear" w:fill="FFFFFF"/>
-        <w:spacing w:before="0" w:beforeAutospacing="0" w:after="192" w:afterAutospacing="0"/>
-        <w:ind w:left="0" w:right="0" w:firstLine="0"/>
-        <w:rPr>
-          <w:rFonts w:hint="default" w:ascii="Arial" w:hAnsi="Arial" w:eastAsia="sans-serif" w:cs="Arial"/>
-          <w:i w:val="0"/>
-          <w:iCs w:val="0"/>
-          <w:caps w:val="0"/>
-          <w:color w:val="1F1F1F"/>
-          <w:spacing w:val="0"/>
-          <w:sz w:val="22"/>
-          <w:szCs w:val="22"/>
-          <w:shd w:val="clear" w:fill="FFFFFF"/>
-        </w:rPr>
-      </w:pPr>
-    </w:p>
-    <w:p>
-      <w:pPr>
-        <w:spacing w:line="276" w:lineRule="auto"/>
-        <w:rPr>
-          <w:rFonts w:ascii="Arial" w:hAnsi="Arial" w:cs="Arial"/>
-          <w:b/>
-        </w:rPr>
-      </w:pPr>
-    </w:p>
-    <w:p>
-      <w:pPr>
-        <w:spacing w:line="276" w:lineRule="auto"/>
-        <w:rPr>
-          <w:rFonts w:ascii="Arial" w:hAnsi="Arial" w:cs="Arial"/>
-          <w:b/>
-        </w:rPr>
-      </w:pPr>
-    </w:p>
-    <w:p>
-      <w:pPr>
-        <w:spacing w:line="276" w:lineRule="auto"/>
-        <w:rPr>
-          <w:rFonts w:ascii="Arial" w:hAnsi="Arial" w:cs="Arial"/>
-          <w:b/>
-        </w:rPr>
-      </w:pPr>
-    </w:p>
-    <w:p>
-      <w:pPr>
-        <w:spacing w:line="276" w:lineRule="auto"/>
-        <w:rPr>
-          <w:rFonts w:ascii="Arial" w:hAnsi="Arial" w:cs="Arial"/>
-          <w:b/>
-        </w:rPr>
-      </w:pPr>
       <w:r>
         <w:drawing>
           <wp:inline distT="0" distB="0" distL="114300" distR="114300">
-            <wp:extent cx="6263640" cy="2766695"/>
-            <wp:effectExtent l="0" t="0" r="0" b="6985"/>
-            <wp:docPr id="9" name="图片 8"/>
+            <wp:extent cx="2268855" cy="1337310"/>
+            <wp:effectExtent l="0" t="0" r="1905" b="3810"/>
+            <wp:docPr id="13" name="图片 15"/>
             <wp:cNvGraphicFramePr>
               <a:graphicFrameLocks xmlns:a="http://schemas.openxmlformats.org/drawingml/2006/main" noChangeAspect="1"/>
             </wp:cNvGraphicFramePr>
@@ -3474,13 +3688,13 @@
               <a:graphicData uri="http://schemas.openxmlformats.org/drawingml/2006/picture">
                 <pic:pic xmlns:pic="http://schemas.openxmlformats.org/drawingml/2006/picture">
                   <pic:nvPicPr>
-                    <pic:cNvPr id="9" name="图片 8"/>
+                    <pic:cNvPr id="13" name="图片 15"/>
                     <pic:cNvPicPr>
                       <a:picLocks noChangeAspect="1"/>
                     </pic:cNvPicPr>
                   </pic:nvPicPr>
                   <pic:blipFill>
-                    <a:blip r:embed="rId13"/>
+                    <a:blip r:embed="rId18"/>
                     <a:stretch>
                       <a:fillRect/>
                     </a:stretch>
@@ -3488,7 +3702,7 @@
                   <pic:spPr>
                     <a:xfrm>
                       <a:off x="0" y="0"/>
-                      <a:ext cx="6263640" cy="2766695"/>
+                      <a:ext cx="2268855" cy="1337310"/>
                     </a:xfrm>
                     <a:prstGeom prst="rect">
                       <a:avLst/>
@@ -3507,27 +3721,663 @@
     </w:p>
     <w:p>
       <w:pPr>
-        <w:spacing w:line="276" w:lineRule="auto"/>
-        <w:rPr>
-          <w:rFonts w:ascii="Arial" w:hAnsi="Arial" w:cs="Arial"/>
-          <w:b/>
-        </w:rPr>
-      </w:pPr>
-    </w:p>
-    <w:p>
-      <w:pPr>
-        <w:spacing w:line="276" w:lineRule="auto"/>
-        <w:rPr>
-          <w:rFonts w:ascii="Arial" w:hAnsi="Arial" w:cs="Arial"/>
-          <w:b/>
-        </w:rPr>
+        <w:pStyle w:val="15"/>
+        <w:keepNext w:val="0"/>
+        <w:keepLines w:val="0"/>
+        <w:widowControl/>
+        <w:suppressLineNumbers w:val="0"/>
+        <w:shd w:val="clear" w:fill="FFFFFF"/>
+        <w:spacing w:before="0" w:beforeAutospacing="0" w:after="96" w:afterAutospacing="0"/>
+        <w:ind w:left="0" w:right="0" w:firstLine="0"/>
+        <w:jc w:val="center"/>
+        <w:rPr>
+          <w:rFonts w:hint="default" w:ascii="Arial" w:hAnsi="Arial" w:eastAsia="sans-serif" w:cs="Arial"/>
+          <w:b w:val="0"/>
+          <w:bCs w:val="0"/>
+          <w:i w:val="0"/>
+          <w:iCs w:val="0"/>
+          <w:caps w:val="0"/>
+          <w:color w:val="1F1F1F"/>
+          <w:spacing w:val="0"/>
+          <w:sz w:val="22"/>
+          <w:szCs w:val="22"/>
+        </w:rPr>
+      </w:pPr>
+      <w:r>
+        <w:rPr>
+          <w:rFonts w:hint="default" w:ascii="Arial" w:hAnsi="Arial" w:eastAsia="sans-serif" w:cs="Arial"/>
+          <w:b w:val="0"/>
+          <w:bCs w:val="0"/>
+          <w:i w:val="0"/>
+          <w:iCs w:val="0"/>
+          <w:caps w:val="0"/>
+          <w:color w:val="1F1F1F"/>
+          <w:spacing w:val="0"/>
+          <w:sz w:val="22"/>
+          <w:szCs w:val="22"/>
+          <w:shd w:val="clear" w:fill="FFFFFF"/>
+          <w:lang w:val="en-US" w:eastAsia="zh-CN" w:bidi="ar-SA"/>
+        </w:rPr>
+        <w:t>Figure 5: Experimental measurement data. Left: Design A maintains signal integrity (-0.6 dB measured peak). Right: Design B confirms significant signal loss (-10.9 dB measured peak).</w:t>
+      </w:r>
+    </w:p>
+    <w:p>
+      <w:pPr>
+        <w:pStyle w:val="15"/>
+        <w:keepNext w:val="0"/>
+        <w:keepLines w:val="0"/>
+        <w:widowControl/>
+        <w:suppressLineNumbers w:val="0"/>
+        <w:spacing w:before="96" w:beforeAutospacing="0" w:after="96" w:afterAutospacing="0"/>
+        <w:ind w:left="0" w:right="0"/>
+        <w:rPr>
+          <w:rFonts w:hint="default" w:ascii="Arial" w:hAnsi="Arial" w:eastAsia="sans-serif" w:cs="Arial"/>
+          <w:i w:val="0"/>
+          <w:iCs w:val="0"/>
+          <w:caps w:val="0"/>
+          <w:color w:val="1F1F1F"/>
+          <w:spacing w:val="0"/>
+          <w:sz w:val="22"/>
+          <w:szCs w:val="22"/>
+          <w:shd w:val="clear" w:fill="FFFFFF"/>
+        </w:rPr>
+      </w:pPr>
+    </w:p>
+    <w:p>
+      <w:pPr>
+        <w:pStyle w:val="15"/>
+        <w:keepNext w:val="0"/>
+        <w:keepLines w:val="0"/>
+        <w:widowControl/>
+        <w:suppressLineNumbers w:val="0"/>
+        <w:shd w:val="clear" w:fill="FFFFFF"/>
+        <w:spacing w:before="0" w:beforeAutospacing="0" w:after="96" w:afterAutospacing="0"/>
+        <w:ind w:left="0" w:right="0" w:firstLine="0"/>
+        <w:rPr>
+          <w:rFonts w:hint="default" w:ascii="Arial" w:hAnsi="Arial" w:eastAsia="sans-serif" w:cs="Arial"/>
+          <w:b w:val="0"/>
+          <w:bCs w:val="0"/>
+          <w:i w:val="0"/>
+          <w:iCs w:val="0"/>
+          <w:caps w:val="0"/>
+          <w:color w:val="1F1F1F"/>
+          <w:spacing w:val="0"/>
+          <w:sz w:val="22"/>
+          <w:szCs w:val="22"/>
+          <w:shd w:val="clear" w:fill="FFFFFF"/>
+          <w:lang w:val="en-US" w:eastAsia="zh-CN" w:bidi="ar-SA"/>
+        </w:rPr>
+      </w:pPr>
+      <w:r>
+        <w:rPr>
+          <w:rFonts w:hint="default" w:ascii="Arial" w:hAnsi="Arial" w:eastAsia="sans-serif" w:cs="Arial"/>
+          <w:b w:val="0"/>
+          <w:bCs w:val="0"/>
+          <w:i w:val="0"/>
+          <w:iCs w:val="0"/>
+          <w:caps w:val="0"/>
+          <w:color w:val="1F1F1F"/>
+          <w:spacing w:val="0"/>
+          <w:sz w:val="22"/>
+          <w:szCs w:val="22"/>
+          <w:shd w:val="clear" w:fill="FFFFFF"/>
+          <w:lang w:val="en-US" w:eastAsia="zh-CN" w:bidi="ar-SA"/>
+        </w:rPr>
+        <w:t>Experimental Observations:</w:t>
+      </w:r>
+    </w:p>
+    <w:p>
+      <w:pPr>
+        <w:pStyle w:val="15"/>
+        <w:keepNext w:val="0"/>
+        <w:keepLines w:val="0"/>
+        <w:widowControl/>
+        <w:suppressLineNumbers w:val="0"/>
+        <w:shd w:val="clear" w:fill="FFFFFF"/>
+        <w:spacing w:before="0" w:beforeAutospacing="0" w:after="96" w:afterAutospacing="0"/>
+        <w:ind w:left="0" w:right="0" w:firstLine="0"/>
+        <w:rPr>
+          <w:rFonts w:hint="default" w:ascii="Arial" w:hAnsi="Arial" w:eastAsia="sans-serif" w:cs="Arial"/>
+          <w:b w:val="0"/>
+          <w:bCs w:val="0"/>
+          <w:i w:val="0"/>
+          <w:iCs w:val="0"/>
+          <w:caps w:val="0"/>
+          <w:color w:val="1F1F1F"/>
+          <w:spacing w:val="0"/>
+          <w:sz w:val="22"/>
+          <w:szCs w:val="22"/>
+          <w:shd w:val="clear" w:fill="FFFFFF"/>
+          <w:lang w:val="en-US" w:eastAsia="zh-CN" w:bidi="ar-SA"/>
+        </w:rPr>
+      </w:pPr>
+      <w:r>
+        <w:rPr>
+          <w:rFonts w:hint="eastAsia" w:ascii="Arial" w:hAnsi="Arial" w:eastAsia="sans-serif" w:cs="Arial"/>
+          <w:b w:val="0"/>
+          <w:bCs w:val="0"/>
+          <w:i w:val="0"/>
+          <w:iCs w:val="0"/>
+          <w:caps w:val="0"/>
+          <w:color w:val="1F1F1F"/>
+          <w:spacing w:val="0"/>
+          <w:sz w:val="22"/>
+          <w:szCs w:val="22"/>
+          <w:shd w:val="clear" w:fill="FFFFFF"/>
+          <w:lang w:val="en-US" w:eastAsia="zh-CN" w:bidi="ar-SA"/>
+        </w:rPr>
+        <w:t>1.</w:t>
+      </w:r>
+      <w:r>
+        <w:rPr>
+          <w:rFonts w:hint="default" w:ascii="Arial" w:hAnsi="Arial" w:eastAsia="sans-serif" w:cs="Arial"/>
+          <w:b w:val="0"/>
+          <w:bCs w:val="0"/>
+          <w:i w:val="0"/>
+          <w:iCs w:val="0"/>
+          <w:caps w:val="0"/>
+          <w:color w:val="1F1F1F"/>
+          <w:spacing w:val="0"/>
+          <w:sz w:val="22"/>
+          <w:szCs w:val="22"/>
+          <w:shd w:val="clear" w:fill="FFFFFF"/>
+          <w:lang w:val="en-US" w:eastAsia="zh-CN" w:bidi="ar-SA"/>
+        </w:rPr>
+        <w:t>Signal Integrity (Passband):</w:t>
+      </w:r>
+    </w:p>
+    <w:p>
+      <w:pPr>
+        <w:pStyle w:val="15"/>
+        <w:keepNext w:val="0"/>
+        <w:keepLines w:val="0"/>
+        <w:widowControl/>
+        <w:suppressLineNumbers w:val="0"/>
+        <w:shd w:val="clear" w:fill="FFFFFF"/>
+        <w:spacing w:before="0" w:beforeAutospacing="0" w:after="96" w:afterAutospacing="0"/>
+        <w:ind w:left="0" w:right="0" w:firstLine="0"/>
+        <w:rPr>
+          <w:rFonts w:hint="default" w:ascii="Arial" w:hAnsi="Arial" w:eastAsia="sans-serif" w:cs="Arial"/>
+          <w:b w:val="0"/>
+          <w:bCs w:val="0"/>
+          <w:i w:val="0"/>
+          <w:iCs w:val="0"/>
+          <w:caps w:val="0"/>
+          <w:color w:val="1F1F1F"/>
+          <w:spacing w:val="0"/>
+          <w:sz w:val="22"/>
+          <w:szCs w:val="22"/>
+          <w:shd w:val="clear" w:fill="FFFFFF"/>
+          <w:lang w:val="en-US" w:eastAsia="zh-CN" w:bidi="ar-SA"/>
+        </w:rPr>
+      </w:pPr>
+      <w:r>
+        <w:rPr>
+          <w:rFonts w:hint="eastAsia" w:ascii="Arial" w:hAnsi="Arial" w:eastAsia="宋体" w:cs="Arial"/>
+          <w:b w:val="0"/>
+          <w:bCs w:val="0"/>
+          <w:i w:val="0"/>
+          <w:iCs w:val="0"/>
+          <w:caps w:val="0"/>
+          <w:color w:val="1F1F1F"/>
+          <w:spacing w:val="0"/>
+          <w:sz w:val="22"/>
+          <w:szCs w:val="22"/>
+          <w:shd w:val="clear" w:fill="FFFFFF"/>
+          <w:lang w:val="en-US" w:eastAsia="zh-CN" w:bidi="ar-SA"/>
+        </w:rPr>
+        <w:t>·</w:t>
+      </w:r>
+      <w:r>
+        <w:rPr>
+          <w:rFonts w:hint="default" w:ascii="Arial" w:hAnsi="Arial" w:eastAsia="sans-serif" w:cs="Arial"/>
+          <w:b w:val="0"/>
+          <w:bCs w:val="0"/>
+          <w:i w:val="0"/>
+          <w:iCs w:val="0"/>
+          <w:caps w:val="0"/>
+          <w:color w:val="1F1F1F"/>
+          <w:spacing w:val="0"/>
+          <w:sz w:val="22"/>
+          <w:szCs w:val="22"/>
+          <w:shd w:val="clear" w:fill="FFFFFF"/>
+          <w:lang w:val="en-US" w:eastAsia="zh-CN" w:bidi="ar-SA"/>
+        </w:rPr>
+        <w:t xml:space="preserve">Design A: The measured peak at 10 kHz was -0.6 dB (Figure 5, </w:t>
+      </w:r>
+      <w:r>
+        <w:rPr>
+          <w:rFonts w:hint="eastAsia" w:ascii="Arial" w:hAnsi="Arial" w:eastAsia="sans-serif" w:cs="Arial"/>
+          <w:b w:val="0"/>
+          <w:bCs w:val="0"/>
+          <w:i w:val="0"/>
+          <w:iCs w:val="0"/>
+          <w:caps w:val="0"/>
+          <w:color w:val="1F1F1F"/>
+          <w:spacing w:val="0"/>
+          <w:sz w:val="22"/>
+          <w:szCs w:val="22"/>
+          <w:shd w:val="clear" w:fill="FFFFFF"/>
+          <w:lang w:val="en-US" w:eastAsia="zh-CN" w:bidi="ar-SA"/>
+        </w:rPr>
+        <w:t>Left</w:t>
+      </w:r>
+      <w:r>
+        <w:rPr>
+          <w:rFonts w:hint="default" w:ascii="Arial" w:hAnsi="Arial" w:eastAsia="sans-serif" w:cs="Arial"/>
+          <w:b w:val="0"/>
+          <w:bCs w:val="0"/>
+          <w:i w:val="0"/>
+          <w:iCs w:val="0"/>
+          <w:caps w:val="0"/>
+          <w:color w:val="1F1F1F"/>
+          <w:spacing w:val="0"/>
+          <w:sz w:val="22"/>
+          <w:szCs w:val="22"/>
+          <w:shd w:val="clear" w:fill="FFFFFF"/>
+          <w:lang w:val="en-US" w:eastAsia="zh-CN" w:bidi="ar-SA"/>
+        </w:rPr>
+        <w:t>). This slight deviation from 0 dB is attributed to the parasitic resistance of the inductors but is well within the acceptable margin (&lt;1 dB). The signal is effectively preserved.</w:t>
+      </w:r>
+    </w:p>
+    <w:p>
+      <w:pPr>
+        <w:pStyle w:val="15"/>
+        <w:keepNext w:val="0"/>
+        <w:keepLines w:val="0"/>
+        <w:widowControl/>
+        <w:suppressLineNumbers w:val="0"/>
+        <w:shd w:val="clear" w:fill="FFFFFF"/>
+        <w:spacing w:before="0" w:beforeAutospacing="0" w:after="96" w:afterAutospacing="0"/>
+        <w:ind w:left="0" w:right="0" w:firstLine="0"/>
+        <w:rPr>
+          <w:rFonts w:hint="default" w:ascii="Arial" w:hAnsi="Arial" w:eastAsia="sans-serif" w:cs="Arial"/>
+          <w:b w:val="0"/>
+          <w:bCs w:val="0"/>
+          <w:i w:val="0"/>
+          <w:iCs w:val="0"/>
+          <w:caps w:val="0"/>
+          <w:color w:val="1F1F1F"/>
+          <w:spacing w:val="0"/>
+          <w:sz w:val="22"/>
+          <w:szCs w:val="22"/>
+          <w:shd w:val="clear" w:fill="FFFFFF"/>
+          <w:lang w:val="en-US" w:eastAsia="zh-CN" w:bidi="ar-SA"/>
+        </w:rPr>
+      </w:pPr>
+    </w:p>
+    <w:p>
+      <w:pPr>
+        <w:pStyle w:val="15"/>
+        <w:keepNext w:val="0"/>
+        <w:keepLines w:val="0"/>
+        <w:widowControl/>
+        <w:suppressLineNumbers w:val="0"/>
+        <w:shd w:val="clear" w:fill="FFFFFF"/>
+        <w:spacing w:before="0" w:beforeAutospacing="0" w:after="96" w:afterAutospacing="0"/>
+        <w:ind w:left="0" w:right="0" w:firstLine="0"/>
+        <w:rPr>
+          <w:rFonts w:hint="default" w:ascii="Arial" w:hAnsi="Arial" w:eastAsia="sans-serif" w:cs="Arial"/>
+          <w:b w:val="0"/>
+          <w:bCs w:val="0"/>
+          <w:i w:val="0"/>
+          <w:iCs w:val="0"/>
+          <w:caps w:val="0"/>
+          <w:color w:val="1F1F1F"/>
+          <w:spacing w:val="0"/>
+          <w:sz w:val="22"/>
+          <w:szCs w:val="22"/>
+          <w:shd w:val="clear" w:fill="FFFFFF"/>
+          <w:lang w:val="en-US" w:eastAsia="zh-CN" w:bidi="ar-SA"/>
+        </w:rPr>
+      </w:pPr>
+    </w:p>
+    <w:p>
+      <w:pPr>
+        <w:pStyle w:val="15"/>
+        <w:keepNext w:val="0"/>
+        <w:keepLines w:val="0"/>
+        <w:widowControl/>
+        <w:suppressLineNumbers w:val="0"/>
+        <w:shd w:val="clear" w:fill="FFFFFF"/>
+        <w:spacing w:before="0" w:beforeAutospacing="0" w:after="96" w:afterAutospacing="0"/>
+        <w:ind w:left="0" w:right="0" w:firstLine="0"/>
+        <w:rPr>
+          <w:rFonts w:hint="default" w:ascii="Arial" w:hAnsi="Arial" w:eastAsia="sans-serif" w:cs="Arial"/>
+          <w:b w:val="0"/>
+          <w:bCs w:val="0"/>
+          <w:i w:val="0"/>
+          <w:iCs w:val="0"/>
+          <w:caps w:val="0"/>
+          <w:color w:val="1F1F1F"/>
+          <w:spacing w:val="0"/>
+          <w:sz w:val="22"/>
+          <w:szCs w:val="22"/>
+          <w:shd w:val="clear" w:fill="FFFFFF"/>
+          <w:lang w:val="en-US" w:eastAsia="zh-CN" w:bidi="ar-SA"/>
+        </w:rPr>
+      </w:pPr>
+      <w:r>
+        <w:rPr>
+          <w:rFonts w:hint="eastAsia" w:ascii="Arial" w:hAnsi="Arial" w:eastAsia="宋体" w:cs="Arial"/>
+          <w:b w:val="0"/>
+          <w:bCs w:val="0"/>
+          <w:i w:val="0"/>
+          <w:iCs w:val="0"/>
+          <w:caps w:val="0"/>
+          <w:color w:val="1F1F1F"/>
+          <w:spacing w:val="0"/>
+          <w:sz w:val="22"/>
+          <w:szCs w:val="22"/>
+          <w:shd w:val="clear" w:fill="FFFFFF"/>
+          <w:lang w:val="en-US" w:eastAsia="zh-CN" w:bidi="ar-SA"/>
+        </w:rPr>
+        <w:t>·</w:t>
+      </w:r>
+      <w:r>
+        <w:rPr>
+          <w:rFonts w:hint="default" w:ascii="Arial" w:hAnsi="Arial" w:eastAsia="sans-serif" w:cs="Arial"/>
+          <w:b w:val="0"/>
+          <w:bCs w:val="0"/>
+          <w:i w:val="0"/>
+          <w:iCs w:val="0"/>
+          <w:caps w:val="0"/>
+          <w:color w:val="1F1F1F"/>
+          <w:spacing w:val="0"/>
+          <w:sz w:val="22"/>
+          <w:szCs w:val="22"/>
+          <w:shd w:val="clear" w:fill="FFFFFF"/>
+          <w:lang w:val="en-US" w:eastAsia="zh-CN" w:bidi="ar-SA"/>
+        </w:rPr>
+        <w:t xml:space="preserve">Design B: The measured peak was -10.9 dB (Figure 5, </w:t>
+      </w:r>
+      <w:r>
+        <w:rPr>
+          <w:rFonts w:hint="eastAsia" w:ascii="Arial" w:hAnsi="Arial" w:eastAsia="sans-serif" w:cs="Arial"/>
+          <w:b w:val="0"/>
+          <w:bCs w:val="0"/>
+          <w:i w:val="0"/>
+          <w:iCs w:val="0"/>
+          <w:caps w:val="0"/>
+          <w:color w:val="1F1F1F"/>
+          <w:spacing w:val="0"/>
+          <w:sz w:val="22"/>
+          <w:szCs w:val="22"/>
+          <w:shd w:val="clear" w:fill="FFFFFF"/>
+          <w:lang w:val="en-US" w:eastAsia="zh-CN" w:bidi="ar-SA"/>
+        </w:rPr>
+        <w:t>Right</w:t>
+      </w:r>
+      <w:r>
+        <w:rPr>
+          <w:rFonts w:hint="default" w:ascii="Arial" w:hAnsi="Arial" w:eastAsia="sans-serif" w:cs="Arial"/>
+          <w:b w:val="0"/>
+          <w:bCs w:val="0"/>
+          <w:i w:val="0"/>
+          <w:iCs w:val="0"/>
+          <w:caps w:val="0"/>
+          <w:color w:val="1F1F1F"/>
+          <w:spacing w:val="0"/>
+          <w:sz w:val="22"/>
+          <w:szCs w:val="22"/>
+          <w:shd w:val="clear" w:fill="FFFFFF"/>
+          <w:lang w:val="en-US" w:eastAsia="zh-CN" w:bidi="ar-SA"/>
+        </w:rPr>
+        <w:t>). This confirms the simulation prediction that the passive RC stage loads the amplifier heavily, causing a net loss of nearly 90% of the signal voltage.</w:t>
+      </w:r>
+    </w:p>
+    <w:p>
+      <w:pPr>
+        <w:pStyle w:val="15"/>
+        <w:keepNext w:val="0"/>
+        <w:keepLines w:val="0"/>
+        <w:widowControl/>
+        <w:suppressLineNumbers w:val="0"/>
+        <w:shd w:val="clear" w:fill="FFFFFF"/>
+        <w:spacing w:before="0" w:beforeAutospacing="0" w:after="96" w:afterAutospacing="0"/>
+        <w:ind w:left="0" w:right="0" w:firstLine="0"/>
+        <w:rPr>
+          <w:rFonts w:hint="default" w:ascii="Arial" w:hAnsi="Arial" w:eastAsia="sans-serif" w:cs="Arial"/>
+          <w:b w:val="0"/>
+          <w:bCs w:val="0"/>
+          <w:i w:val="0"/>
+          <w:iCs w:val="0"/>
+          <w:caps w:val="0"/>
+          <w:color w:val="1F1F1F"/>
+          <w:spacing w:val="0"/>
+          <w:sz w:val="22"/>
+          <w:szCs w:val="22"/>
+          <w:shd w:val="clear" w:fill="FFFFFF"/>
+          <w:lang w:val="en-US" w:eastAsia="zh-CN" w:bidi="ar-SA"/>
+        </w:rPr>
+      </w:pPr>
+      <w:r>
+        <w:rPr>
+          <w:rFonts w:hint="eastAsia" w:ascii="Arial" w:hAnsi="Arial" w:eastAsia="sans-serif" w:cs="Arial"/>
+          <w:b w:val="0"/>
+          <w:bCs w:val="0"/>
+          <w:i w:val="0"/>
+          <w:iCs w:val="0"/>
+          <w:caps w:val="0"/>
+          <w:color w:val="1F1F1F"/>
+          <w:spacing w:val="0"/>
+          <w:sz w:val="22"/>
+          <w:szCs w:val="22"/>
+          <w:shd w:val="clear" w:fill="FFFFFF"/>
+          <w:lang w:val="en-US" w:eastAsia="zh-CN" w:bidi="ar-SA"/>
+        </w:rPr>
+        <w:t>2.</w:t>
+      </w:r>
+      <w:r>
+        <w:rPr>
+          <w:rFonts w:hint="default" w:ascii="Arial" w:hAnsi="Arial" w:eastAsia="sans-serif" w:cs="Arial"/>
+          <w:b w:val="0"/>
+          <w:bCs w:val="0"/>
+          <w:i w:val="0"/>
+          <w:iCs w:val="0"/>
+          <w:caps w:val="0"/>
+          <w:color w:val="1F1F1F"/>
+          <w:spacing w:val="0"/>
+          <w:sz w:val="22"/>
+          <w:szCs w:val="22"/>
+          <w:shd w:val="clear" w:fill="FFFFFF"/>
+          <w:lang w:val="en-US" w:eastAsia="zh-CN" w:bidi="ar-SA"/>
+        </w:rPr>
+        <w:t>Noise Floor Limitation:</w:t>
+      </w:r>
+    </w:p>
+    <w:p>
+      <w:pPr>
+        <w:pStyle w:val="15"/>
+        <w:keepNext w:val="0"/>
+        <w:keepLines w:val="0"/>
+        <w:widowControl/>
+        <w:suppressLineNumbers w:val="0"/>
+        <w:shd w:val="clear" w:fill="FFFFFF"/>
+        <w:spacing w:before="0" w:beforeAutospacing="0" w:after="96" w:afterAutospacing="0"/>
+        <w:ind w:left="0" w:right="0" w:firstLine="0"/>
+        <w:rPr>
+          <w:rFonts w:hint="default" w:ascii="Arial" w:hAnsi="Arial" w:eastAsia="sans-serif" w:cs="Arial"/>
+          <w:b w:val="0"/>
+          <w:bCs w:val="0"/>
+          <w:i w:val="0"/>
+          <w:iCs w:val="0"/>
+          <w:caps w:val="0"/>
+          <w:color w:val="1F1F1F"/>
+          <w:spacing w:val="0"/>
+          <w:sz w:val="22"/>
+          <w:szCs w:val="22"/>
+          <w:shd w:val="clear" w:fill="FFFFFF"/>
+          <w:lang w:val="en-US" w:eastAsia="zh-CN" w:bidi="ar-SA"/>
+        </w:rPr>
+      </w:pPr>
+      <w:r>
+        <w:rPr>
+          <w:rFonts w:hint="eastAsia" w:ascii="Arial" w:hAnsi="Arial" w:eastAsia="宋体" w:cs="Arial"/>
+          <w:b w:val="0"/>
+          <w:bCs w:val="0"/>
+          <w:i w:val="0"/>
+          <w:iCs w:val="0"/>
+          <w:caps w:val="0"/>
+          <w:color w:val="1F1F1F"/>
+          <w:spacing w:val="0"/>
+          <w:sz w:val="22"/>
+          <w:szCs w:val="22"/>
+          <w:shd w:val="clear" w:fill="FFFFFF"/>
+          <w:lang w:val="en-US" w:eastAsia="zh-CN" w:bidi="ar-SA"/>
+        </w:rPr>
+        <w:t>·</w:t>
+      </w:r>
+      <w:r>
+        <w:rPr>
+          <w:rFonts w:hint="default" w:ascii="Arial" w:hAnsi="Arial" w:eastAsia="sans-serif" w:cs="Arial"/>
+          <w:b w:val="0"/>
+          <w:bCs w:val="0"/>
+          <w:i w:val="0"/>
+          <w:iCs w:val="0"/>
+          <w:caps w:val="0"/>
+          <w:color w:val="1F1F1F"/>
+          <w:spacing w:val="0"/>
+          <w:sz w:val="22"/>
+          <w:szCs w:val="22"/>
+          <w:shd w:val="clear" w:fill="FFFFFF"/>
+          <w:lang w:val="en-US" w:eastAsia="zh-CN" w:bidi="ar-SA"/>
+        </w:rPr>
+        <w:t>At low frequencies (e.g., 100 Hz), the measured attenuation for both designs plateaued around -68 dB to -70 dB. This represents the noise floor limit of the laboratory equipment, rather than the limit of the filter itself. However, even at -68 dB, the interference rejection far exceeds the 20 dB requirement.</w:t>
+      </w:r>
+    </w:p>
+    <w:p>
+      <w:pPr>
+        <w:pStyle w:val="15"/>
+        <w:keepNext w:val="0"/>
+        <w:keepLines w:val="0"/>
+        <w:widowControl/>
+        <w:suppressLineNumbers w:val="0"/>
+        <w:shd w:val="clear" w:fill="FFFFFF"/>
+        <w:spacing w:before="0" w:beforeAutospacing="0" w:after="96" w:afterAutospacing="0"/>
+        <w:ind w:left="0" w:right="0" w:firstLine="0"/>
+        <w:rPr>
+          <w:rFonts w:hint="default" w:ascii="Arial" w:hAnsi="Arial" w:eastAsia="sans-serif" w:cs="Arial"/>
+          <w:b w:val="0"/>
+          <w:bCs w:val="0"/>
+          <w:i w:val="0"/>
+          <w:iCs w:val="0"/>
+          <w:caps w:val="0"/>
+          <w:color w:val="1F1F1F"/>
+          <w:spacing w:val="0"/>
+          <w:sz w:val="22"/>
+          <w:szCs w:val="22"/>
+          <w:shd w:val="clear" w:fill="FFFFFF"/>
+          <w:lang w:val="en-US" w:eastAsia="zh-CN" w:bidi="ar-SA"/>
+        </w:rPr>
+      </w:pPr>
+    </w:p>
+    <w:p>
+      <w:pPr>
+        <w:pStyle w:val="15"/>
+        <w:keepNext w:val="0"/>
+        <w:keepLines w:val="0"/>
+        <w:widowControl/>
+        <w:suppressLineNumbers w:val="0"/>
+        <w:shd w:val="clear" w:fill="FFFFFF"/>
+        <w:spacing w:before="0" w:beforeAutospacing="0" w:after="96" w:afterAutospacing="0"/>
+        <w:ind w:left="0" w:right="0" w:firstLine="0"/>
+        <w:rPr>
+          <w:rFonts w:hint="default" w:ascii="Arial" w:hAnsi="Arial" w:eastAsia="sans-serif" w:cs="Arial"/>
+          <w:b w:val="0"/>
+          <w:bCs w:val="0"/>
+          <w:i w:val="0"/>
+          <w:iCs w:val="0"/>
+          <w:caps w:val="0"/>
+          <w:color w:val="1F1F1F"/>
+          <w:spacing w:val="0"/>
+          <w:sz w:val="22"/>
+          <w:szCs w:val="22"/>
+          <w:shd w:val="clear" w:fill="FFFFFF"/>
+          <w:lang w:val="en-US" w:eastAsia="zh-CN" w:bidi="ar-SA"/>
+        </w:rPr>
+      </w:pPr>
+      <w:r>
+        <w:rPr>
+          <w:rFonts w:hint="default" w:ascii="Arial" w:hAnsi="Arial" w:eastAsia="sans-serif" w:cs="Arial"/>
+          <w:b w:val="0"/>
+          <w:bCs w:val="0"/>
+          <w:i w:val="0"/>
+          <w:iCs w:val="0"/>
+          <w:caps w:val="0"/>
+          <w:color w:val="1F1F1F"/>
+          <w:spacing w:val="0"/>
+          <w:sz w:val="22"/>
+          <w:szCs w:val="22"/>
+          <w:shd w:val="clear" w:fill="FFFFFF"/>
+          <w:lang w:val="en-US" w:eastAsia="zh-CN" w:bidi="ar-SA"/>
+        </w:rPr>
+        <w:t>3.3 Final Selection Table 1 summarizes the comparative analysis based on both simulation and physical measurement.</w:t>
+      </w:r>
+    </w:p>
+    <w:p>
+      <w:pPr>
+        <w:pStyle w:val="15"/>
+        <w:keepNext w:val="0"/>
+        <w:keepLines w:val="0"/>
+        <w:widowControl/>
+        <w:suppressLineNumbers w:val="0"/>
+        <w:shd w:val="clear" w:fill="FFFFFF"/>
+        <w:spacing w:before="0" w:beforeAutospacing="0" w:after="96" w:afterAutospacing="0"/>
+        <w:ind w:left="0" w:right="0" w:firstLine="0"/>
+        <w:jc w:val="center"/>
+        <w:rPr>
+          <w:rFonts w:hint="default" w:ascii="Arial" w:hAnsi="Arial" w:eastAsia="sans-serif" w:cs="Arial"/>
+          <w:b w:val="0"/>
+          <w:bCs w:val="0"/>
+          <w:i w:val="0"/>
+          <w:iCs w:val="0"/>
+          <w:caps w:val="0"/>
+          <w:color w:val="1F1F1F"/>
+          <w:spacing w:val="0"/>
+          <w:sz w:val="22"/>
+          <w:szCs w:val="22"/>
+          <w:shd w:val="clear" w:fill="FFFFFF"/>
+          <w:lang w:val="en-US" w:eastAsia="zh-CN" w:bidi="ar-SA"/>
+        </w:rPr>
+      </w:pPr>
+      <w:r>
+        <w:rPr>
+          <w:rFonts w:hint="default" w:ascii="Arial" w:hAnsi="Arial" w:eastAsia="sans-serif" w:cs="Arial"/>
+          <w:b w:val="0"/>
+          <w:bCs w:val="0"/>
+          <w:i w:val="0"/>
+          <w:iCs w:val="0"/>
+          <w:caps w:val="0"/>
+          <w:color w:val="1F1F1F"/>
+          <w:spacing w:val="0"/>
+          <w:sz w:val="22"/>
+          <w:szCs w:val="22"/>
+          <w:shd w:val="clear" w:fill="FFFFFF"/>
+          <w:lang w:val="en-US" w:eastAsia="zh-CN" w:bidi="ar-SA"/>
+        </w:rPr>
+        <w:t>Table 1: Performance Comparison</w:t>
+      </w:r>
+    </w:p>
+    <w:p>
+      <w:pPr>
+        <w:keepNext w:val="0"/>
+        <w:keepLines w:val="0"/>
+        <w:widowControl/>
+        <w:numPr>
+          <w:numId w:val="0"/>
+        </w:numPr>
+        <w:suppressLineNumbers w:val="0"/>
+        <w:spacing w:before="96" w:beforeAutospacing="0" w:after="96" w:afterAutospacing="0"/>
+        <w:ind w:left="-360" w:leftChars="0" w:right="0" w:rightChars="0"/>
+        <w:jc w:val="center"/>
       </w:pPr>
       <w:r>
         <w:drawing>
           <wp:inline distT="0" distB="0" distL="114300" distR="114300">
-            <wp:extent cx="6263640" cy="4224655"/>
-            <wp:effectExtent l="0" t="0" r="0" b="12065"/>
-            <wp:docPr id="10" name="图片 9"/>
+            <wp:extent cx="6256020" cy="1489075"/>
+            <wp:effectExtent l="0" t="0" r="7620" b="4445"/>
+            <wp:docPr id="15" name="图片 16"/>
             <wp:cNvGraphicFramePr>
               <a:graphicFrameLocks xmlns:a="http://schemas.openxmlformats.org/drawingml/2006/main" noChangeAspect="1"/>
             </wp:cNvGraphicFramePr>
@@ -3535,13 +4385,13 @@
               <a:graphicData uri="http://schemas.openxmlformats.org/drawingml/2006/picture">
                 <pic:pic xmlns:pic="http://schemas.openxmlformats.org/drawingml/2006/picture">
                   <pic:nvPicPr>
-                    <pic:cNvPr id="10" name="图片 9"/>
+                    <pic:cNvPr id="15" name="图片 16"/>
                     <pic:cNvPicPr>
                       <a:picLocks noChangeAspect="1"/>
                     </pic:cNvPicPr>
                   </pic:nvPicPr>
                   <pic:blipFill>
-                    <a:blip r:embed="rId14"/>
+                    <a:blip r:embed="rId19"/>
                     <a:stretch>
                       <a:fillRect/>
                     </a:stretch>
@@ -3549,7 +4399,7 @@
                   <pic:spPr>
                     <a:xfrm>
                       <a:off x="0" y="0"/>
-                      <a:ext cx="6263640" cy="4224655"/>
+                      <a:ext cx="6256020" cy="1489075"/>
                     </a:xfrm>
                     <a:prstGeom prst="rect">
                       <a:avLst/>
@@ -3565,6 +4415,330 @@
           </wp:inline>
         </w:drawing>
       </w:r>
+    </w:p>
+    <w:p>
+      <w:pPr>
+        <w:spacing w:line="276" w:lineRule="auto"/>
+        <w:rPr>
+          <w:rFonts w:hint="default" w:ascii="Arial" w:hAnsi="Arial" w:eastAsia="sans-serif" w:cs="Arial"/>
+          <w:i w:val="0"/>
+          <w:iCs w:val="0"/>
+          <w:caps w:val="0"/>
+          <w:color w:val="1F1F1F"/>
+          <w:spacing w:val="0"/>
+          <w:sz w:val="22"/>
+          <w:szCs w:val="22"/>
+          <w:shd w:val="clear" w:fill="FFFFFF"/>
+          <w:lang w:val="en-US" w:eastAsia="zh-CN" w:bidi="ar-SA"/>
+        </w:rPr>
+      </w:pPr>
+    </w:p>
+    <w:p>
+      <w:pPr>
+        <w:spacing w:line="276" w:lineRule="auto"/>
+        <w:rPr>
+          <w:rFonts w:hint="default" w:ascii="Arial" w:hAnsi="Arial" w:eastAsia="sans-serif" w:cs="Arial"/>
+          <w:i w:val="0"/>
+          <w:iCs w:val="0"/>
+          <w:caps w:val="0"/>
+          <w:color w:val="1F1F1F"/>
+          <w:spacing w:val="0"/>
+          <w:sz w:val="22"/>
+          <w:szCs w:val="22"/>
+          <w:shd w:val="clear" w:fill="FFFFFF"/>
+          <w:lang w:val="en-US" w:eastAsia="zh-CN" w:bidi="ar-SA"/>
+        </w:rPr>
+      </w:pPr>
+      <w:r>
+        <w:rPr>
+          <w:rFonts w:hint="default" w:ascii="Arial" w:hAnsi="Arial" w:eastAsia="sans-serif" w:cs="Arial"/>
+          <w:i w:val="0"/>
+          <w:iCs w:val="0"/>
+          <w:caps w:val="0"/>
+          <w:color w:val="1F1F1F"/>
+          <w:spacing w:val="0"/>
+          <w:sz w:val="22"/>
+          <w:szCs w:val="22"/>
+          <w:shd w:val="clear" w:fill="FFFFFF"/>
+          <w:lang w:val="en-US" w:eastAsia="zh-CN" w:bidi="ar-SA"/>
+        </w:rPr>
+        <w:t>4.Conclusions</w:t>
+      </w:r>
+    </w:p>
+    <w:p>
+      <w:pPr>
+        <w:spacing w:line="276" w:lineRule="auto"/>
+        <w:rPr>
+          <w:rFonts w:hint="default" w:ascii="Arial" w:hAnsi="Arial" w:eastAsia="sans-serif" w:cs="Arial"/>
+          <w:b w:val="0"/>
+          <w:bCs w:val="0"/>
+          <w:i w:val="0"/>
+          <w:iCs w:val="0"/>
+          <w:caps w:val="0"/>
+          <w:color w:val="1F1F1F"/>
+          <w:spacing w:val="0"/>
+          <w:sz w:val="22"/>
+          <w:szCs w:val="22"/>
+          <w:shd w:val="clear" w:fill="FFFFFF"/>
+          <w:lang w:val="en-US" w:eastAsia="zh-CN" w:bidi="ar-SA"/>
+        </w:rPr>
+      </w:pPr>
+      <w:bookmarkStart w:id="0" w:name="_GoBack"/>
+      <w:bookmarkEnd w:id="0"/>
+      <w:r>
+        <w:rPr>
+          <w:rFonts w:hint="default" w:ascii="Arial" w:hAnsi="Arial" w:eastAsia="sans-serif" w:cs="Arial"/>
+          <w:b w:val="0"/>
+          <w:bCs w:val="0"/>
+          <w:i w:val="0"/>
+          <w:iCs w:val="0"/>
+          <w:caps w:val="0"/>
+          <w:color w:val="1F1F1F"/>
+          <w:spacing w:val="0"/>
+          <w:sz w:val="22"/>
+          <w:szCs w:val="22"/>
+          <w:shd w:val="clear" w:fill="FFFFFF"/>
+          <w:lang w:val="en-US" w:eastAsia="zh-CN" w:bidi="ar-SA"/>
+        </w:rPr>
+        <w:t>This project successfully designed, simulated, and experimentally validated a filter system for EEG signal acquisition. Two distinct topologies were rigorously tested. While the Active-Hybrid model (Design B) was explored as an alternative, laboratory measurements confirmed it suffered from excessive insertion loss (-10.9 dB). Conversely, the 4th-order Passive RLC filter (Design A) demonstrated exceptional performance. Experimental results verified a passband loss of only 0.6 dB and interference suppression exceeding the instrument's dynamic range (&gt;68 dB) at 100 Hz. The final design meets all specifications for signal integrity and noise rejection, offering a robust and power-efficient solution for biomedical applications.</w:t>
+      </w:r>
+    </w:p>
+    <w:p>
+      <w:pPr>
+        <w:spacing w:line="276" w:lineRule="auto"/>
+        <w:rPr>
+          <w:rFonts w:hint="default" w:ascii="Arial" w:hAnsi="Arial" w:eastAsia="sans-serif" w:cs="Arial"/>
+          <w:i w:val="0"/>
+          <w:iCs w:val="0"/>
+          <w:caps w:val="0"/>
+          <w:color w:val="1F1F1F"/>
+          <w:spacing w:val="0"/>
+          <w:sz w:val="22"/>
+          <w:szCs w:val="22"/>
+          <w:shd w:val="clear" w:fill="FFFFFF"/>
+          <w:lang w:val="en-US" w:eastAsia="zh-CN" w:bidi="ar-SA"/>
+        </w:rPr>
+      </w:pPr>
+    </w:p>
+    <w:p>
+      <w:pPr>
+        <w:spacing w:line="276" w:lineRule="auto"/>
+        <w:rPr>
+          <w:rFonts w:hint="default" w:ascii="Arial" w:hAnsi="Arial" w:eastAsia="sans-serif" w:cs="Arial"/>
+          <w:i w:val="0"/>
+          <w:iCs w:val="0"/>
+          <w:caps w:val="0"/>
+          <w:color w:val="1F1F1F"/>
+          <w:spacing w:val="0"/>
+          <w:sz w:val="22"/>
+          <w:szCs w:val="22"/>
+          <w:shd w:val="clear" w:fill="FFFFFF"/>
+          <w:lang w:val="en-US" w:eastAsia="zh-CN" w:bidi="ar-SA"/>
+        </w:rPr>
+      </w:pPr>
+      <w:r>
+        <w:rPr>
+          <w:rFonts w:hint="default" w:ascii="Arial" w:hAnsi="Arial" w:eastAsia="sans-serif" w:cs="Arial"/>
+          <w:i w:val="0"/>
+          <w:iCs w:val="0"/>
+          <w:caps w:val="0"/>
+          <w:color w:val="1F1F1F"/>
+          <w:spacing w:val="0"/>
+          <w:sz w:val="22"/>
+          <w:szCs w:val="22"/>
+          <w:shd w:val="clear" w:fill="FFFFFF"/>
+          <w:lang w:val="en-US" w:eastAsia="zh-CN" w:bidi="ar-SA"/>
+        </w:rPr>
+        <w:t>5.References</w:t>
+      </w:r>
+    </w:p>
+    <w:p>
+      <w:pPr>
+        <w:pStyle w:val="15"/>
+        <w:keepNext w:val="0"/>
+        <w:keepLines w:val="0"/>
+        <w:widowControl/>
+        <w:suppressLineNumbers w:val="0"/>
+        <w:shd w:val="clear" w:fill="FFFFFF"/>
+        <w:spacing w:before="0" w:beforeAutospacing="0" w:after="192" w:afterAutospacing="0"/>
+        <w:ind w:left="0" w:right="0" w:firstLine="0"/>
+        <w:rPr>
+          <w:rFonts w:hint="default" w:ascii="Arial" w:hAnsi="Arial" w:eastAsia="sans-serif" w:cs="Arial"/>
+          <w:i w:val="0"/>
+          <w:iCs w:val="0"/>
+          <w:caps w:val="0"/>
+          <w:color w:val="1F1F1F"/>
+          <w:spacing w:val="0"/>
+          <w:sz w:val="22"/>
+          <w:szCs w:val="22"/>
+          <w:shd w:val="clear" w:fill="FFFFFF"/>
+        </w:rPr>
+      </w:pPr>
+      <w:r>
+        <w:rPr>
+          <w:rFonts w:hint="default" w:ascii="Arial" w:hAnsi="Arial" w:eastAsia="sans-serif" w:cs="Arial"/>
+          <w:i w:val="0"/>
+          <w:iCs w:val="0"/>
+          <w:caps w:val="0"/>
+          <w:color w:val="1F1F1F"/>
+          <w:spacing w:val="0"/>
+          <w:sz w:val="22"/>
+          <w:szCs w:val="22"/>
+          <w:shd w:val="clear" w:fill="FFFFFF"/>
+        </w:rPr>
+        <w:t>[1] J. G. Webster, Medical Instrumentation: Application and Design, 4th ed. Hoboken, NJ: John Wiley &amp; Sons, 2009.</w:t>
+      </w:r>
+    </w:p>
+    <w:p>
+      <w:pPr>
+        <w:pStyle w:val="15"/>
+        <w:keepNext w:val="0"/>
+        <w:keepLines w:val="0"/>
+        <w:widowControl/>
+        <w:suppressLineNumbers w:val="0"/>
+        <w:shd w:val="clear" w:fill="FFFFFF"/>
+        <w:spacing w:before="0" w:beforeAutospacing="0" w:after="192" w:afterAutospacing="0"/>
+        <w:ind w:left="0" w:right="0" w:firstLine="0"/>
+        <w:rPr>
+          <w:rFonts w:hint="default" w:ascii="Arial" w:hAnsi="Arial" w:eastAsia="sans-serif" w:cs="Arial"/>
+          <w:i w:val="0"/>
+          <w:iCs w:val="0"/>
+          <w:caps w:val="0"/>
+          <w:color w:val="1F1F1F"/>
+          <w:spacing w:val="0"/>
+          <w:sz w:val="22"/>
+          <w:szCs w:val="22"/>
+          <w:shd w:val="clear" w:fill="FFFFFF"/>
+        </w:rPr>
+      </w:pPr>
+      <w:r>
+        <w:rPr>
+          <w:rFonts w:hint="default" w:ascii="Arial" w:hAnsi="Arial" w:eastAsia="sans-serif" w:cs="Arial"/>
+          <w:i w:val="0"/>
+          <w:iCs w:val="0"/>
+          <w:caps w:val="0"/>
+          <w:color w:val="1F1F1F"/>
+          <w:spacing w:val="0"/>
+          <w:sz w:val="22"/>
+          <w:szCs w:val="22"/>
+          <w:shd w:val="clear" w:fill="FFFFFF"/>
+        </w:rPr>
+        <w:t>[2] R. L. Boylestad, Introductory Circuit Analysis, 13th ed. Boston: Pearson, 2015.</w:t>
+      </w:r>
+    </w:p>
+    <w:p>
+      <w:pPr>
+        <w:pStyle w:val="15"/>
+        <w:keepNext w:val="0"/>
+        <w:keepLines w:val="0"/>
+        <w:widowControl/>
+        <w:suppressLineNumbers w:val="0"/>
+        <w:shd w:val="clear" w:fill="FFFFFF"/>
+        <w:spacing w:before="0" w:beforeAutospacing="0" w:after="192" w:afterAutospacing="0"/>
+        <w:ind w:left="0" w:right="0" w:firstLine="0"/>
+        <w:rPr>
+          <w:rFonts w:hint="default" w:ascii="Arial" w:hAnsi="Arial" w:eastAsia="sans-serif" w:cs="Arial"/>
+          <w:i w:val="0"/>
+          <w:iCs w:val="0"/>
+          <w:caps w:val="0"/>
+          <w:color w:val="1F1F1F"/>
+          <w:spacing w:val="0"/>
+          <w:sz w:val="22"/>
+          <w:szCs w:val="22"/>
+          <w:shd w:val="clear" w:fill="FFFFFF"/>
+        </w:rPr>
+      </w:pPr>
+      <w:r>
+        <w:rPr>
+          <w:rFonts w:hint="default" w:ascii="Arial" w:hAnsi="Arial" w:eastAsia="sans-serif" w:cs="Arial"/>
+          <w:i w:val="0"/>
+          <w:iCs w:val="0"/>
+          <w:caps w:val="0"/>
+          <w:color w:val="1F1F1F"/>
+          <w:spacing w:val="0"/>
+          <w:sz w:val="22"/>
+          <w:szCs w:val="22"/>
+          <w:shd w:val="clear" w:fill="FFFFFF"/>
+        </w:rPr>
+        <w:t>[3] P. Horowitz and W. Hill, The Art of Electronics, 3rd ed. Cambridge: Cambridge University Press, 2015.</w:t>
+      </w:r>
+    </w:p>
+    <w:p>
+      <w:pPr>
+        <w:pStyle w:val="15"/>
+        <w:keepNext w:val="0"/>
+        <w:keepLines w:val="0"/>
+        <w:widowControl/>
+        <w:suppressLineNumbers w:val="0"/>
+        <w:shd w:val="clear" w:fill="FFFFFF"/>
+        <w:spacing w:before="0" w:beforeAutospacing="0" w:after="192" w:afterAutospacing="0"/>
+        <w:ind w:left="0" w:right="0" w:firstLine="0"/>
+        <w:rPr>
+          <w:rFonts w:hint="default" w:ascii="Arial" w:hAnsi="Arial" w:eastAsia="sans-serif" w:cs="Arial"/>
+          <w:i w:val="0"/>
+          <w:iCs w:val="0"/>
+          <w:caps w:val="0"/>
+          <w:color w:val="1F1F1F"/>
+          <w:spacing w:val="0"/>
+          <w:sz w:val="22"/>
+          <w:szCs w:val="22"/>
+          <w:shd w:val="clear" w:fill="FFFFFF"/>
+        </w:rPr>
+      </w:pPr>
+    </w:p>
+    <w:p>
+      <w:pPr>
+        <w:spacing w:line="276" w:lineRule="auto"/>
+        <w:rPr>
+          <w:rFonts w:ascii="Arial" w:hAnsi="Arial" w:cs="Arial"/>
+          <w:b/>
+        </w:rPr>
+      </w:pPr>
+    </w:p>
+    <w:p>
+      <w:pPr>
+        <w:spacing w:line="276" w:lineRule="auto"/>
+        <w:rPr>
+          <w:rFonts w:ascii="Arial" w:hAnsi="Arial" w:cs="Arial"/>
+          <w:b/>
+        </w:rPr>
+      </w:pPr>
+    </w:p>
+    <w:p>
+      <w:pPr>
+        <w:spacing w:line="276" w:lineRule="auto"/>
+        <w:rPr>
+          <w:rFonts w:ascii="Arial" w:hAnsi="Arial" w:cs="Arial"/>
+          <w:b/>
+        </w:rPr>
+      </w:pPr>
+    </w:p>
+    <w:p>
+      <w:pPr>
+        <w:spacing w:line="276" w:lineRule="auto"/>
+        <w:rPr>
+          <w:rFonts w:ascii="Arial" w:hAnsi="Arial" w:cs="Arial"/>
+          <w:b/>
+        </w:rPr>
+      </w:pPr>
+    </w:p>
+    <w:p>
+      <w:pPr>
+        <w:spacing w:line="276" w:lineRule="auto"/>
+        <w:rPr>
+          <w:rFonts w:ascii="Arial" w:hAnsi="Arial" w:cs="Arial"/>
+          <w:b/>
+        </w:rPr>
+      </w:pPr>
+    </w:p>
+    <w:p>
+      <w:pPr>
+        <w:spacing w:line="276" w:lineRule="auto"/>
+        <w:rPr>
+          <w:rFonts w:ascii="Arial" w:hAnsi="Arial" w:cs="Arial"/>
+          <w:b/>
+        </w:rPr>
+      </w:pPr>
     </w:p>
     <w:p>
       <w:pPr>

</xml_diff>

<commit_message>
vault backup: 2025-12-18 00:16:52
</commit_message>
<xml_diff>
--- a/大二上/CAD/Lab Booklet/CAD individual project report cover_Hainan.docx
+++ b/大二上/CAD/Lab Booklet/CAD individual project report cover_Hainan.docx
@@ -914,8 +914,6 @@
         </w:rPr>
         <w:t>.</w:t>
       </w:r>
-      <w:bookmarkStart w:id="0" w:name="_GoBack"/>
-      <w:bookmarkEnd w:id="0"/>
     </w:p>
     <w:p>
       <w:pPr>
@@ -1573,6 +1571,7 @@
           <w:spacing w:val="0"/>
           <w:sz w:val="22"/>
           <w:szCs w:val="22"/>
+          <w:shd w:val="clear" w:fill="FFFFFF"/>
         </w:rPr>
       </w:pPr>
       <w:r>
@@ -1588,6 +1587,20 @@
           <w:shd w:val="clear" w:fill="FFFFFF"/>
         </w:rPr>
         <w:t>The selection of a 4th-order ladder structure is driven by the need for a high-order roll-off to satisfy the steep transition band requirements.</w:t>
+      </w:r>
+      <w:r>
+        <w:rPr>
+          <w:rFonts w:hint="default" w:ascii="Arial" w:hAnsi="Arial" w:eastAsia="sans-serif" w:cs="Arial"/>
+          <w:i w:val="0"/>
+          <w:iCs w:val="0"/>
+          <w:caps w:val="0"/>
+          <w:color w:val="1F1F1F"/>
+          <w:spacing w:val="0"/>
+          <w:sz w:val="22"/>
+          <w:szCs w:val="22"/>
+          <w:shd w:val="clear" w:fill="FFFFFF"/>
+        </w:rPr>
+        <w:t>While a standard 2nd-order filter provides a roll-off of -40 dB/decade, theoretical modeling suggested this slope was insufficient to strictly meet the dual requirement of ≤1 dB passband flatness and ≥20 dB stopband attenuation simultaneously. A 4th-order architecture was therefore necessary to sharpen the transition bands, ensuring robust rejection of the 100 Hz power-line noise which is two decades away from the center frequency.</w:t>
       </w:r>
     </w:p>
     <w:p>
@@ -2235,7 +2248,7 @@
           <w:szCs w:val="22"/>
           <w:shd w:val="clear" w:fill="FFFFFF"/>
         </w:rPr>
-        <w:t>400 Ω</w:t>
+        <w:t>400Ω</w:t>
       </w:r>
       <w:r>
         <w:rPr>
@@ -2277,7 +2290,49 @@
           <w:szCs w:val="22"/>
           <w:shd w:val="clear" w:fill="FFFFFF"/>
         </w:rPr>
-        <w:t>). This value was optimized to dampen potential oscillations, ensuring the passband attenuation remains below </w:t>
+        <w:t>). Based on the parallel RLC tank characteristics, the </w:t>
+      </w:r>
+      <w:r>
+        <w:rPr>
+          <w:rFonts w:hint="default" w:ascii="Arial" w:hAnsi="Arial" w:eastAsia="KaTeX_Math" w:cs="Arial"/>
+          <w:i/>
+          <w:iCs/>
+          <w:caps w:val="0"/>
+          <w:color w:val="1F1F1F"/>
+          <w:spacing w:val="0"/>
+          <w:sz w:val="22"/>
+          <w:szCs w:val="22"/>
+          <w:shd w:val="clear" w:fill="FFFFFF"/>
+        </w:rPr>
+        <w:t>Q</w:t>
+      </w:r>
+      <w:r>
+        <w:rPr>
+          <w:rFonts w:hint="default" w:ascii="Arial" w:hAnsi="Arial" w:eastAsia="sans-serif" w:cs="Arial"/>
+          <w:i w:val="0"/>
+          <w:iCs w:val="0"/>
+          <w:caps w:val="0"/>
+          <w:color w:val="1F1F1F"/>
+          <w:spacing w:val="0"/>
+          <w:sz w:val="22"/>
+          <w:szCs w:val="22"/>
+          <w:shd w:val="clear" w:fill="FFFFFF"/>
+        </w:rPr>
+        <w:t> factor is calculated as </w:t>
+      </w:r>
+      <w:r>
+        <w:rPr>
+          <w:rFonts w:hint="default" w:ascii="Arial" w:hAnsi="Arial" w:eastAsia="KaTeX_Math" w:cs="Arial"/>
+          <w:i/>
+          <w:iCs/>
+          <w:caps w:val="0"/>
+          <w:color w:val="1F1F1F"/>
+          <w:spacing w:val="0"/>
+          <w:sz w:val="22"/>
+          <w:szCs w:val="22"/>
+          <w:shd w:val="clear" w:fill="FFFFFF"/>
+        </w:rPr>
+        <w:t>Q</w:t>
       </w:r>
       <w:r>
         <w:rPr>
@@ -2291,21 +2346,377 @@
           <w:szCs w:val="22"/>
           <w:shd w:val="clear" w:fill="FFFFFF"/>
         </w:rPr>
-        <w:t>1 dB</w:t>
-      </w:r>
-      <w:r>
-        <w:rPr>
-          <w:rFonts w:hint="default" w:ascii="Arial" w:hAnsi="Arial" w:eastAsia="sans-serif" w:cs="Arial"/>
-          <w:i w:val="0"/>
-          <w:iCs w:val="0"/>
-          <w:caps w:val="0"/>
-          <w:color w:val="1F1F1F"/>
-          <w:spacing w:val="0"/>
-          <w:sz w:val="22"/>
-          <w:szCs w:val="22"/>
-          <w:shd w:val="clear" w:fill="FFFFFF"/>
-        </w:rPr>
-        <w:t>.</w:t>
+        <w:t>=</w:t>
+      </w:r>
+      <w:r>
+        <w:drawing>
+          <wp:inline distT="0" distB="0" distL="114300" distR="114300">
+            <wp:extent cx="400050" cy="438150"/>
+            <wp:effectExtent l="0" t="0" r="11430" b="3175"/>
+            <wp:docPr id="47" name="图片 39"/>
+            <wp:cNvGraphicFramePr>
+              <a:graphicFrameLocks xmlns:a="http://schemas.openxmlformats.org/drawingml/2006/main" noChangeAspect="1"/>
+            </wp:cNvGraphicFramePr>
+            <a:graphic xmlns:a="http://schemas.openxmlformats.org/drawingml/2006/main">
+              <a:graphicData uri="http://schemas.openxmlformats.org/drawingml/2006/picture">
+                <pic:pic xmlns:pic="http://schemas.openxmlformats.org/drawingml/2006/picture">
+                  <pic:nvPicPr>
+                    <pic:cNvPr id="47" name="图片 39"/>
+                    <pic:cNvPicPr>
+                      <a:picLocks noChangeAspect="1"/>
+                    </pic:cNvPicPr>
+                  </pic:nvPicPr>
+                  <pic:blipFill>
+                    <a:blip r:embed="rId12"/>
+                    <a:stretch>
+                      <a:fillRect/>
+                    </a:stretch>
+                  </pic:blipFill>
+                  <pic:spPr>
+                    <a:xfrm>
+                      <a:off x="0" y="0"/>
+                      <a:ext cx="400050" cy="438150"/>
+                    </a:xfrm>
+                    <a:prstGeom prst="rect">
+                      <a:avLst/>
+                    </a:prstGeom>
+                    <a:noFill/>
+                    <a:ln>
+                      <a:noFill/>
+                    </a:ln>
+                  </pic:spPr>
+                </pic:pic>
+              </a:graphicData>
+            </a:graphic>
+          </wp:inline>
+        </w:drawing>
+      </w:r>
+      <w:r>
+        <w:rPr>
+          <w:rFonts w:hint="default" w:ascii="Arial" w:hAnsi="Arial" w:eastAsia="sans-serif" w:cs="Arial"/>
+          <w:i w:val="0"/>
+          <w:iCs w:val="0"/>
+          <w:caps w:val="0"/>
+          <w:color w:val="1F1F1F"/>
+          <w:spacing w:val="0"/>
+          <w:sz w:val="22"/>
+          <w:szCs w:val="22"/>
+          <w:shd w:val="clear" w:fill="FFFFFF"/>
+        </w:rPr>
+        <w:t>. With </w:t>
+      </w:r>
+      <w:r>
+        <w:rPr>
+          <w:rFonts w:hint="default" w:ascii="Arial" w:hAnsi="Arial" w:eastAsia="KaTeX_Math" w:cs="Arial"/>
+          <w:i/>
+          <w:iCs/>
+          <w:caps w:val="0"/>
+          <w:color w:val="1F1F1F"/>
+          <w:spacing w:val="0"/>
+          <w:sz w:val="22"/>
+          <w:szCs w:val="22"/>
+          <w:shd w:val="clear" w:fill="FFFFFF"/>
+        </w:rPr>
+        <w:t>L</w:t>
+      </w:r>
+      <w:r>
+        <w:rPr>
+          <w:rFonts w:hint="default" w:ascii="Arial" w:hAnsi="Arial" w:eastAsia="Times New Roman" w:cs="Arial"/>
+          <w:i w:val="0"/>
+          <w:iCs w:val="0"/>
+          <w:caps w:val="0"/>
+          <w:color w:val="1F1F1F"/>
+          <w:spacing w:val="0"/>
+          <w:sz w:val="22"/>
+          <w:szCs w:val="22"/>
+          <w:shd w:val="clear" w:fill="FFFFFF"/>
+        </w:rPr>
+        <w:t>=10 mH</w:t>
+      </w:r>
+      <w:r>
+        <w:rPr>
+          <w:rFonts w:hint="default" w:ascii="Arial" w:hAnsi="Arial" w:eastAsia="sans-serif" w:cs="Arial"/>
+          <w:i w:val="0"/>
+          <w:iCs w:val="0"/>
+          <w:caps w:val="0"/>
+          <w:color w:val="1F1F1F"/>
+          <w:spacing w:val="0"/>
+          <w:sz w:val="22"/>
+          <w:szCs w:val="22"/>
+          <w:shd w:val="clear" w:fill="FFFFFF"/>
+        </w:rPr>
+        <w:t> and </w:t>
+      </w:r>
+      <w:r>
+        <w:rPr>
+          <w:rFonts w:hint="default" w:ascii="Arial" w:hAnsi="Arial" w:eastAsia="KaTeX_Math" w:cs="Arial"/>
+          <w:i/>
+          <w:iCs/>
+          <w:caps w:val="0"/>
+          <w:color w:val="1F1F1F"/>
+          <w:spacing w:val="0"/>
+          <w:sz w:val="22"/>
+          <w:szCs w:val="22"/>
+          <w:shd w:val="clear" w:fill="FFFFFF"/>
+        </w:rPr>
+        <w:t>C</w:t>
+      </w:r>
+      <w:r>
+        <w:rPr>
+          <w:rFonts w:hint="default" w:ascii="Arial" w:hAnsi="Arial" w:eastAsia="Times New Roman" w:cs="Arial"/>
+          <w:i w:val="0"/>
+          <w:iCs w:val="0"/>
+          <w:caps w:val="0"/>
+          <w:color w:val="1F1F1F"/>
+          <w:spacing w:val="0"/>
+          <w:sz w:val="22"/>
+          <w:szCs w:val="22"/>
+          <w:shd w:val="clear" w:fill="FFFFFF"/>
+        </w:rPr>
+        <w:t>=25 nF</w:t>
+      </w:r>
+      <w:r>
+        <w:rPr>
+          <w:rFonts w:hint="default" w:ascii="Arial" w:hAnsi="Arial" w:eastAsia="sans-serif" w:cs="Arial"/>
+          <w:i w:val="0"/>
+          <w:iCs w:val="0"/>
+          <w:caps w:val="0"/>
+          <w:color w:val="1F1F1F"/>
+          <w:spacing w:val="0"/>
+          <w:sz w:val="22"/>
+          <w:szCs w:val="22"/>
+          <w:shd w:val="clear" w:fill="FFFFFF"/>
+        </w:rPr>
+        <w:t>, the charact</w:t>
+      </w:r>
+      <w:r>
+        <w:rPr>
+          <w:rFonts w:hint="eastAsia" w:ascii="Arial" w:hAnsi="Arial" w:eastAsia="宋体" w:cs="Arial"/>
+          <w:i w:val="0"/>
+          <w:iCs w:val="0"/>
+          <w:caps w:val="0"/>
+          <w:color w:val="1F1F1F"/>
+          <w:spacing w:val="0"/>
+          <w:sz w:val="22"/>
+          <w:szCs w:val="22"/>
+          <w:shd w:val="clear" w:fill="FFFFFF"/>
+          <w:lang w:val="en-US" w:eastAsia="zh-CN"/>
+        </w:rPr>
+        <w:t>e</w:t>
+      </w:r>
+      <w:r>
+        <w:rPr>
+          <w:rFonts w:hint="default" w:ascii="Arial" w:hAnsi="Arial" w:eastAsia="sans-serif" w:cs="Arial"/>
+          <w:i w:val="0"/>
+          <w:iCs w:val="0"/>
+          <w:caps w:val="0"/>
+          <w:color w:val="1F1F1F"/>
+          <w:spacing w:val="0"/>
+          <w:sz w:val="22"/>
+          <w:szCs w:val="22"/>
+          <w:shd w:val="clear" w:fill="FFFFFF"/>
+        </w:rPr>
+        <w:t>ristic impedance is </w:t>
+      </w:r>
+      <w:r>
+        <w:drawing>
+          <wp:inline distT="0" distB="0" distL="114300" distR="114300">
+            <wp:extent cx="285750" cy="438150"/>
+            <wp:effectExtent l="0" t="0" r="3810" b="3175"/>
+            <wp:docPr id="48" name="图片 41"/>
+            <wp:cNvGraphicFramePr>
+              <a:graphicFrameLocks xmlns:a="http://schemas.openxmlformats.org/drawingml/2006/main" noChangeAspect="1"/>
+            </wp:cNvGraphicFramePr>
+            <a:graphic xmlns:a="http://schemas.openxmlformats.org/drawingml/2006/main">
+              <a:graphicData uri="http://schemas.openxmlformats.org/drawingml/2006/picture">
+                <pic:pic xmlns:pic="http://schemas.openxmlformats.org/drawingml/2006/picture">
+                  <pic:nvPicPr>
+                    <pic:cNvPr id="48" name="图片 41"/>
+                    <pic:cNvPicPr>
+                      <a:picLocks noChangeAspect="1"/>
+                    </pic:cNvPicPr>
+                  </pic:nvPicPr>
+                  <pic:blipFill>
+                    <a:blip r:embed="rId13"/>
+                    <a:stretch>
+                      <a:fillRect/>
+                    </a:stretch>
+                  </pic:blipFill>
+                  <pic:spPr>
+                    <a:xfrm>
+                      <a:off x="0" y="0"/>
+                      <a:ext cx="285750" cy="438150"/>
+                    </a:xfrm>
+                    <a:prstGeom prst="rect">
+                      <a:avLst/>
+                    </a:prstGeom>
+                    <a:noFill/>
+                    <a:ln>
+                      <a:noFill/>
+                    </a:ln>
+                  </pic:spPr>
+                </pic:pic>
+              </a:graphicData>
+            </a:graphic>
+          </wp:inline>
+        </w:drawing>
+      </w:r>
+      <w:r>
+        <w:rPr>
+          <w:rFonts w:hint="default" w:ascii="Arial" w:hAnsi="Arial" w:eastAsia="Times New Roman" w:cs="Arial"/>
+          <w:i w:val="0"/>
+          <w:iCs w:val="0"/>
+          <w:caps w:val="0"/>
+          <w:color w:val="1F1F1F"/>
+          <w:spacing w:val="0"/>
+          <w:sz w:val="22"/>
+          <w:szCs w:val="22"/>
+          <w:shd w:val="clear" w:fill="FFFFFF"/>
+        </w:rPr>
+        <w:t>≈632Ω</w:t>
+      </w:r>
+      <w:r>
+        <w:rPr>
+          <w:rFonts w:hint="default" w:ascii="Arial" w:hAnsi="Arial" w:eastAsia="sans-serif" w:cs="Arial"/>
+          <w:i w:val="0"/>
+          <w:iCs w:val="0"/>
+          <w:caps w:val="0"/>
+          <w:color w:val="1F1F1F"/>
+          <w:spacing w:val="0"/>
+          <w:sz w:val="22"/>
+          <w:szCs w:val="22"/>
+          <w:shd w:val="clear" w:fill="FFFFFF"/>
+        </w:rPr>
+        <w:t>. By selecting </w:t>
+      </w:r>
+      <w:r>
+        <w:rPr>
+          <w:rFonts w:hint="default" w:ascii="Arial" w:hAnsi="Arial" w:eastAsia="KaTeX_Math" w:cs="Arial"/>
+          <w:i/>
+          <w:iCs/>
+          <w:caps w:val="0"/>
+          <w:color w:val="1F1F1F"/>
+          <w:spacing w:val="0"/>
+          <w:sz w:val="22"/>
+          <w:szCs w:val="22"/>
+          <w:shd w:val="clear" w:fill="FFFFFF"/>
+        </w:rPr>
+        <w:t>R</w:t>
+      </w:r>
+      <w:r>
+        <w:rPr>
+          <w:rFonts w:hint="default" w:ascii="Arial" w:hAnsi="Arial" w:eastAsia="Times New Roman" w:cs="Arial"/>
+          <w:i w:val="0"/>
+          <w:iCs w:val="0"/>
+          <w:caps w:val="0"/>
+          <w:color w:val="1F1F1F"/>
+          <w:spacing w:val="0"/>
+          <w:sz w:val="22"/>
+          <w:szCs w:val="22"/>
+          <w:shd w:val="clear" w:fill="FFFFFF"/>
+        </w:rPr>
+        <w:t>1=400Ω</w:t>
+      </w:r>
+      <w:r>
+        <w:rPr>
+          <w:rFonts w:hint="default" w:ascii="Arial" w:hAnsi="Arial" w:eastAsia="sans-serif" w:cs="Arial"/>
+          <w:i w:val="0"/>
+          <w:iCs w:val="0"/>
+          <w:caps w:val="0"/>
+          <w:color w:val="1F1F1F"/>
+          <w:spacing w:val="0"/>
+          <w:sz w:val="22"/>
+          <w:szCs w:val="22"/>
+          <w:shd w:val="clear" w:fill="FFFFFF"/>
+        </w:rPr>
+        <w:t>, we achieved</w:t>
+      </w:r>
+      <w:r>
+        <w:rPr>
+          <w:rFonts w:hint="default" w:ascii="Arial" w:hAnsi="Arial" w:eastAsia="sans-serif" w:cs="Arial"/>
+          <w:i w:val="0"/>
+          <w:iCs w:val="0"/>
+          <w:caps w:val="0"/>
+          <w:color w:val="1F1F1F"/>
+          <w:spacing w:val="0"/>
+          <w:position w:val="-26"/>
+          <w:sz w:val="22"/>
+          <w:szCs w:val="22"/>
+          <w:shd w:val="clear" w:fill="FFFFFF"/>
+        </w:rPr>
+        <w:t xml:space="preserve"> </w:t>
+      </w:r>
+      <w:r>
+        <w:rPr>
+          <w:rFonts w:hint="default" w:ascii="Arial" w:hAnsi="Arial" w:eastAsia="sans-serif" w:cs="Arial"/>
+          <w:i w:val="0"/>
+          <w:iCs w:val="0"/>
+          <w:caps w:val="0"/>
+          <w:color w:val="1F1F1F"/>
+          <w:spacing w:val="0"/>
+          <w:sz w:val="22"/>
+          <w:szCs w:val="22"/>
+          <w:shd w:val="clear" w:fill="FFFFFF"/>
+        </w:rPr>
+        <w:t>a loaded </w:t>
+      </w:r>
+      <w:r>
+        <w:rPr>
+          <w:rFonts w:hint="default" w:ascii="Arial" w:hAnsi="Arial" w:eastAsia="KaTeX_Math" w:cs="Arial"/>
+          <w:i/>
+          <w:iCs/>
+          <w:caps w:val="0"/>
+          <w:color w:val="1F1F1F"/>
+          <w:spacing w:val="0"/>
+          <w:sz w:val="22"/>
+          <w:szCs w:val="22"/>
+          <w:shd w:val="clear" w:fill="FFFFFF"/>
+        </w:rPr>
+        <w:t>Q</w:t>
+      </w:r>
+      <w:r>
+        <w:rPr>
+          <w:rFonts w:hint="default" w:ascii="Arial" w:hAnsi="Arial" w:eastAsia="sans-serif" w:cs="Arial"/>
+          <w:i w:val="0"/>
+          <w:iCs w:val="0"/>
+          <w:caps w:val="0"/>
+          <w:color w:val="1F1F1F"/>
+          <w:spacing w:val="0"/>
+          <w:sz w:val="22"/>
+          <w:szCs w:val="22"/>
+          <w:shd w:val="clear" w:fill="FFFFFF"/>
+        </w:rPr>
+        <w:t> of approximately </w:t>
+      </w:r>
+      <w:r>
+        <w:rPr>
+          <w:rFonts w:hint="default" w:ascii="Arial" w:hAnsi="Arial" w:eastAsia="sans-serif" w:cs="Arial"/>
+          <w:b w:val="0"/>
+          <w:bCs w:val="0"/>
+          <w:i w:val="0"/>
+          <w:iCs w:val="0"/>
+          <w:caps w:val="0"/>
+          <w:color w:val="1F1F1F"/>
+          <w:spacing w:val="0"/>
+          <w:sz w:val="22"/>
+          <w:szCs w:val="22"/>
+          <w:shd w:val="clear" w:fill="FFFFFF"/>
+        </w:rPr>
+        <w:t>0.63</w:t>
+      </w:r>
+      <w:r>
+        <w:rPr>
+          <w:rFonts w:hint="default" w:ascii="Arial" w:hAnsi="Arial" w:eastAsia="sans-serif" w:cs="Arial"/>
+          <w:i w:val="0"/>
+          <w:iCs w:val="0"/>
+          <w:caps w:val="0"/>
+          <w:color w:val="1F1F1F"/>
+          <w:spacing w:val="0"/>
+          <w:sz w:val="22"/>
+          <w:szCs w:val="22"/>
+          <w:shd w:val="clear" w:fill="FFFFFF"/>
+        </w:rPr>
+        <w:t>. This value is slightly below the critically damped threshold, ensuring the passband ripple remains strictly below 1 dB without introducing unwanted ringing at the resonant frequency.</w:t>
       </w:r>
     </w:p>
     <w:p>
@@ -3587,7 +3998,7 @@
                     </pic:cNvPicPr>
                   </pic:nvPicPr>
                   <pic:blipFill>
-                    <a:blip r:embed="rId12"/>
+                    <a:blip r:embed="rId14"/>
                     <a:stretch>
                       <a:fillRect/>
                     </a:stretch>
@@ -3856,32 +4267,6 @@
         <w:ind w:left="0" w:right="0"/>
         <w:rPr>
           <w:rFonts w:hint="default" w:ascii="Arial" w:hAnsi="Arial" w:eastAsia="sans-serif" w:cs="Arial"/>
-          <w:i w:val="0"/>
-          <w:iCs w:val="0"/>
-          <w:caps w:val="0"/>
-          <w:color w:val="1F1F1F"/>
-          <w:spacing w:val="0"/>
-          <w:sz w:val="22"/>
-          <w:szCs w:val="22"/>
-          <w:shd w:val="clear" w:fill="FFFFFF"/>
-        </w:rPr>
-      </w:pPr>
-    </w:p>
-    <w:p>
-      <w:pPr>
-        <w:pStyle w:val="4"/>
-        <w:keepNext w:val="0"/>
-        <w:keepLines w:val="0"/>
-        <w:widowControl/>
-        <w:numPr>
-          <w:numId w:val="0"/>
-        </w:numPr>
-        <w:suppressLineNumbers w:val="0"/>
-        <w:shd w:val="clear" w:fill="FFFFFF"/>
-        <w:spacing w:before="336" w:beforeAutospacing="0" w:after="96" w:afterAutospacing="0"/>
-        <w:ind w:leftChars="0" w:right="0" w:rightChars="0"/>
-        <w:rPr>
-          <w:rFonts w:hint="default" w:ascii="Arial" w:hAnsi="Arial" w:eastAsia="sans-serif" w:cs="Arial"/>
           <w:b w:val="0"/>
           <w:bCs w:val="0"/>
           <w:i w:val="0"/>
@@ -4038,7 +4423,7 @@
                     </pic:cNvPicPr>
                   </pic:nvPicPr>
                   <pic:blipFill>
-                    <a:blip r:embed="rId13"/>
+                    <a:blip r:embed="rId15"/>
                     <a:stretch>
                       <a:fillRect/>
                     </a:stretch>
@@ -4081,7 +4466,7 @@
                     </pic:cNvPicPr>
                   </pic:nvPicPr>
                   <pic:blipFill>
-                    <a:blip r:embed="rId14"/>
+                    <a:blip r:embed="rId16"/>
                     <a:stretch>
                       <a:fillRect/>
                     </a:stretch>
@@ -4528,7 +4913,7 @@
                     </pic:cNvPicPr>
                   </pic:nvPicPr>
                   <pic:blipFill>
-                    <a:blip r:embed="rId15"/>
+                    <a:blip r:embed="rId17"/>
                     <a:stretch>
                       <a:fillRect/>
                     </a:stretch>
@@ -4571,7 +4956,7 @@
                     </pic:cNvPicPr>
                   </pic:nvPicPr>
                   <pic:blipFill>
-                    <a:blip r:embed="rId16"/>
+                    <a:blip r:embed="rId18"/>
                     <a:stretch>
                       <a:fillRect/>
                     </a:stretch>
@@ -4654,6 +5039,21 @@
         </w:rPr>
         <w:t>To demonstrate the feasibility of the designs in a clinical acquisition environment, the circuits were prototyped on a breadboard. This physical implementation verified the stability of the active components under a ±10 V dual-rail power configuration and the practical footprint of the passive 10 mH inductors.</w:t>
       </w:r>
+      <w:r>
+        <w:rPr>
+          <w:rFonts w:hint="default" w:ascii="Arial" w:hAnsi="Arial" w:eastAsia="黑体" w:cs="Arial"/>
+          <w:i w:val="0"/>
+          <w:iCs w:val="0"/>
+          <w:caps w:val="0"/>
+          <w:color w:val="1F1F1F"/>
+          <w:spacing w:val="0"/>
+          <w:sz w:val="22"/>
+          <w:szCs w:val="22"/>
+          <w:shd w:val="clear" w:fill="FFFFFF"/>
+          <w:lang w:val="en-GB" w:eastAsia="en-GB" w:bidi="ar-SA"/>
+        </w:rPr>
+        <w:t>The frequency response was characterized using a standard laboratory test setup. A function generator was configured to provide a 1V peak-to-peak sinusoidal sweep from 10 Hz to 1 MHz. The input and output signal amplitudes were manually monitored and recorded using a digital oscilloscope at logarithmic frequency intervals. These discrete measurement points were then plotted to construct the experimental Bode magnitude response shown in Figure 4.</w:t>
+      </w:r>
     </w:p>
     <w:p>
       <w:pPr>
@@ -4731,8 +5131,8 @@
         </w:rPr>
         <w:drawing>
           <wp:inline distT="0" distB="0" distL="114300" distR="114300">
-            <wp:extent cx="4919345" cy="3443605"/>
-            <wp:effectExtent l="0" t="0" r="3175" b="635"/>
+            <wp:extent cx="3637915" cy="2546985"/>
+            <wp:effectExtent l="0" t="0" r="4445" b="13335"/>
             <wp:docPr id="44" name="图片 44" descr="Code_Generated_Image"/>
             <wp:cNvGraphicFramePr>
               <a:graphicFrameLocks xmlns:a="http://schemas.openxmlformats.org/drawingml/2006/main" noChangeAspect="1"/>
@@ -4747,7 +5147,7 @@
                     </pic:cNvPicPr>
                   </pic:nvPicPr>
                   <pic:blipFill>
-                    <a:blip r:embed="rId17"/>
+                    <a:blip r:embed="rId19"/>
                     <a:stretch>
                       <a:fillRect/>
                     </a:stretch>
@@ -4755,7 +5155,7 @@
                   <pic:spPr>
                     <a:xfrm>
                       <a:off x="0" y="0"/>
-                      <a:ext cx="4919345" cy="3443605"/>
+                      <a:ext cx="3637915" cy="2546985"/>
                     </a:xfrm>
                     <a:prstGeom prst="rect">
                       <a:avLst/>
@@ -5210,7 +5610,26 @@
           <w:shd w:val="clear" w:fill="FFFFFF"/>
           <w:lang w:val="en-US" w:eastAsia="zh-CN"/>
         </w:rPr>
-        <w:t xml:space="preserve">Deviation in Scheme 2: The active filter showed a slightly steeper roll-off beyond 50 kHz. This is caused by the limited Gain-Bandwidth Product of the LM741 (1 MHz), whereas the </w:t>
+        <w:t>Deviation in Scheme</w:t>
+      </w:r>
+      <w:bookmarkStart w:id="0" w:name="_GoBack"/>
+      <w:bookmarkEnd w:id="0"/>
+      <w:r>
+        <w:rPr>
+          <w:rFonts w:hint="default" w:ascii="Arial" w:hAnsi="Arial" w:eastAsia="宋体" w:cs="Arial"/>
+          <w:b w:val="0"/>
+          <w:bCs w:val="0"/>
+          <w:i w:val="0"/>
+          <w:iCs w:val="0"/>
+          <w:caps w:val="0"/>
+          <w:color w:val="1F1F1F"/>
+          <w:spacing w:val="0"/>
+          <w:sz w:val="22"/>
+          <w:szCs w:val="22"/>
+          <w:shd w:val="clear" w:fill="FFFFFF"/>
+          <w:lang w:val="en-US" w:eastAsia="zh-CN"/>
+        </w:rPr>
+        <w:t xml:space="preserve">2: The active filter showed a slightly steeper roll-off beyond 50 kHz. This is caused by the limited Gain-Bandwidth Product of the LM741 (1 MHz), whereas the </w:t>
       </w:r>
       <w:r>
         <w:rPr>
@@ -5303,7 +5722,7 @@
           <w:shd w:val="clear" w:fill="FFFFFF"/>
           <w:lang w:val="en-US" w:eastAsia="zh-CN"/>
         </w:rPr>
-        <w:t>Tolerance Impact: The ±5% tolerance of resistors and capacitors led to minor shifts in the transition bands; however, the rejection at 100 Hz and 100 kHz consistently remained above the required 20 dB threshold.</w:t>
+        <w:t>Tolerance Impact: The ±5% tolerance of the physical capacitors contributed to a slight center-frequency shift. Specifically, the experimental resonance peak was observed to shift by approximately 200 Hz from the ideal 10 kHz. However, since the useful bandwidth (8-12 kHz) is relatively wide, this shift did not compromise the signal integrity, and the rejection at 100 Hz and 100 kHz consistently remained above the required 20 dB threshold.</w:t>
       </w:r>
     </w:p>
     <w:p>

</xml_diff>

<commit_message>
vault backup: 2025-12-18 14:26:14
</commit_message>
<xml_diff>
--- a/大二上/CAD/Lab Booklet/CAD individual project report cover_Hainan.docx
+++ b/大二上/CAD/Lab Booklet/CAD individual project report cover_Hainan.docx
@@ -4407,8 +4407,8 @@
       <w:r>
         <w:drawing>
           <wp:inline distT="0" distB="0" distL="114300" distR="114300">
-            <wp:extent cx="3938270" cy="1859280"/>
-            <wp:effectExtent l="0" t="0" r="8890" b="0"/>
+            <wp:extent cx="3154045" cy="1534795"/>
+            <wp:effectExtent l="0" t="0" r="635" b="4445"/>
             <wp:docPr id="40" name="图片 26"/>
             <wp:cNvGraphicFramePr>
               <a:graphicFrameLocks xmlns:a="http://schemas.openxmlformats.org/drawingml/2006/main" noChangeAspect="1"/>
@@ -4431,7 +4431,7 @@
                   <pic:spPr>
                     <a:xfrm>
                       <a:off x="0" y="0"/>
-                      <a:ext cx="3938270" cy="1859280"/>
+                      <a:ext cx="3154045" cy="1534795"/>
                     </a:xfrm>
                     <a:prstGeom prst="rect">
                       <a:avLst/>
@@ -4450,8 +4450,8 @@
       <w:r>
         <w:drawing>
           <wp:inline distT="0" distB="0" distL="114300" distR="114300">
-            <wp:extent cx="3943350" cy="1783715"/>
-            <wp:effectExtent l="0" t="0" r="3810" b="14605"/>
+            <wp:extent cx="3070860" cy="1528445"/>
+            <wp:effectExtent l="0" t="0" r="7620" b="10795"/>
             <wp:docPr id="41" name="图片 27"/>
             <wp:cNvGraphicFramePr>
               <a:graphicFrameLocks xmlns:a="http://schemas.openxmlformats.org/drawingml/2006/main" noChangeAspect="1"/>
@@ -4474,7 +4474,7 @@
                   <pic:spPr>
                     <a:xfrm>
                       <a:off x="0" y="0"/>
-                      <a:ext cx="3943350" cy="1783715"/>
+                      <a:ext cx="3070860" cy="1528445"/>
                     </a:xfrm>
                     <a:prstGeom prst="rect">
                       <a:avLst/>
@@ -4529,8 +4529,10 @@
           <w:szCs w:val="22"/>
           <w:lang w:val="en-US" w:eastAsia="zh-CN"/>
         </w:rPr>
-        <w:t>Top</w:t>
-      </w:r>
+        <w:t>Left</w:t>
+      </w:r>
+      <w:bookmarkStart w:id="0" w:name="_GoBack"/>
+      <w:bookmarkEnd w:id="0"/>
       <w:r>
         <w:rPr>
           <w:rFonts w:hint="eastAsia" w:ascii="Arial" w:hAnsi="Arial" w:eastAsia="宋体" w:cs="Arial"/>
@@ -4602,7 +4604,7 @@
           <w:shd w:val="clear" w:fill="FFFFFF"/>
           <w:lang w:val="en-US" w:eastAsia="zh-CN"/>
         </w:rPr>
-        <w:t>Bottom:</w:t>
+        <w:t>Right:</w:t>
       </w:r>
       <w:r>
         <w:rPr>
@@ -4897,8 +4899,8 @@
         </w:rPr>
         <w:drawing>
           <wp:inline distT="0" distB="0" distL="114300" distR="114300">
-            <wp:extent cx="2545715" cy="1508760"/>
-            <wp:effectExtent l="0" t="0" r="14605" b="0"/>
+            <wp:extent cx="2251075" cy="1334135"/>
+            <wp:effectExtent l="0" t="0" r="4445" b="6985"/>
             <wp:docPr id="42" name="图片 42" descr="IMG_20251217_110638_edit_3295528165042451"/>
             <wp:cNvGraphicFramePr>
               <a:graphicFrameLocks xmlns:a="http://schemas.openxmlformats.org/drawingml/2006/main" noChangeAspect="1"/>
@@ -4921,7 +4923,7 @@
                   <pic:spPr>
                     <a:xfrm>
                       <a:off x="0" y="0"/>
-                      <a:ext cx="2545715" cy="1508760"/>
+                      <a:ext cx="2251075" cy="1334135"/>
                     </a:xfrm>
                     <a:prstGeom prst="rect">
                       <a:avLst/>
@@ -4940,8 +4942,8 @@
         </w:rPr>
         <w:drawing>
           <wp:inline distT="0" distB="0" distL="114300" distR="114300">
-            <wp:extent cx="2437130" cy="1511935"/>
-            <wp:effectExtent l="0" t="0" r="1270" b="12065"/>
+            <wp:extent cx="2153920" cy="1336040"/>
+            <wp:effectExtent l="0" t="0" r="10160" b="5080"/>
             <wp:docPr id="43" name="图片 43" descr="IMG_20251217_013504_edit_3266094247408401"/>
             <wp:cNvGraphicFramePr>
               <a:graphicFrameLocks xmlns:a="http://schemas.openxmlformats.org/drawingml/2006/main" noChangeAspect="1"/>
@@ -4964,7 +4966,7 @@
                   <pic:spPr>
                     <a:xfrm>
                       <a:off x="0" y="0"/>
-                      <a:ext cx="2437130" cy="1511935"/>
+                      <a:ext cx="2153920" cy="1336040"/>
                     </a:xfrm>
                     <a:prstGeom prst="rect">
                       <a:avLst/>
@@ -5120,6 +5122,101 @@
       <w:pPr>
         <w:jc w:val="center"/>
         <w:rPr>
+          <w:rFonts w:hint="default" w:ascii="Arial" w:hAnsi="Arial" w:eastAsia="sans-serif" w:cs="Arial"/>
+          <w:b w:val="0"/>
+          <w:bCs w:val="0"/>
+          <w:i w:val="0"/>
+          <w:iCs w:val="0"/>
+          <w:caps w:val="0"/>
+          <w:color w:val="1F1F1F"/>
+          <w:spacing w:val="0"/>
+          <w:sz w:val="22"/>
+          <w:szCs w:val="22"/>
+          <w:shd w:val="clear" w:fill="FFFFFF"/>
+        </w:rPr>
+      </w:pPr>
+      <w:r>
+        <w:rPr>
+          <w:rFonts w:hint="default" w:ascii="Arial" w:hAnsi="Arial" w:eastAsia="sans-serif" w:cs="Arial"/>
+          <w:b w:val="0"/>
+          <w:bCs w:val="0"/>
+          <w:i w:val="0"/>
+          <w:iCs w:val="0"/>
+          <w:caps w:val="0"/>
+          <w:color w:val="1F1F1F"/>
+          <w:spacing w:val="0"/>
+          <w:sz w:val="22"/>
+          <w:szCs w:val="22"/>
+          <w:shd w:val="clear" w:fill="FFFFFF"/>
+        </w:rPr>
+        <w:t>Table 1: Performance Comparison Summary (Simulation vs. Measured)</w:t>
+      </w:r>
+    </w:p>
+    <w:p>
+      <w:pPr>
+        <w:jc w:val="center"/>
+        <w:rPr>
+          <w:rFonts w:hint="default" w:ascii="sans-serif" w:hAnsi="sans-serif" w:eastAsia="sans-serif" w:cs="sans-serif"/>
+          <w:b/>
+          <w:bCs/>
+          <w:i w:val="0"/>
+          <w:iCs w:val="0"/>
+          <w:caps w:val="0"/>
+          <w:color w:val="1F1F1F"/>
+          <w:spacing w:val="0"/>
+          <w:sz w:val="19"/>
+          <w:szCs w:val="19"/>
+          <w:shd w:val="clear" w:fill="FFFFFF"/>
+        </w:rPr>
+      </w:pPr>
+      <w:r>
+        <w:drawing>
+          <wp:inline distT="0" distB="0" distL="114300" distR="114300">
+            <wp:extent cx="5738495" cy="1295400"/>
+            <wp:effectExtent l="0" t="0" r="6985" b="0"/>
+            <wp:docPr id="49" name="图片 42"/>
+            <wp:cNvGraphicFramePr>
+              <a:graphicFrameLocks xmlns:a="http://schemas.openxmlformats.org/drawingml/2006/main" noChangeAspect="1"/>
+            </wp:cNvGraphicFramePr>
+            <a:graphic xmlns:a="http://schemas.openxmlformats.org/drawingml/2006/main">
+              <a:graphicData uri="http://schemas.openxmlformats.org/drawingml/2006/picture">
+                <pic:pic xmlns:pic="http://schemas.openxmlformats.org/drawingml/2006/picture">
+                  <pic:nvPicPr>
+                    <pic:cNvPr id="49" name="图片 42"/>
+                    <pic:cNvPicPr>
+                      <a:picLocks noChangeAspect="1"/>
+                    </pic:cNvPicPr>
+                  </pic:nvPicPr>
+                  <pic:blipFill>
+                    <a:blip r:embed="rId19"/>
+                    <a:stretch>
+                      <a:fillRect/>
+                    </a:stretch>
+                  </pic:blipFill>
+                  <pic:spPr>
+                    <a:xfrm>
+                      <a:off x="0" y="0"/>
+                      <a:ext cx="5738495" cy="1295400"/>
+                    </a:xfrm>
+                    <a:prstGeom prst="rect">
+                      <a:avLst/>
+                    </a:prstGeom>
+                    <a:noFill/>
+                    <a:ln>
+                      <a:noFill/>
+                    </a:ln>
+                  </pic:spPr>
+                </pic:pic>
+              </a:graphicData>
+            </a:graphic>
+          </wp:inline>
+        </w:drawing>
+      </w:r>
+    </w:p>
+    <w:p>
+      <w:pPr>
+        <w:jc w:val="center"/>
+        <w:rPr>
           <w:rFonts w:hint="eastAsia" w:eastAsiaTheme="minorEastAsia"/>
           <w:lang w:eastAsia="zh-CN"/>
         </w:rPr>
@@ -5131,8 +5228,8 @@
         </w:rPr>
         <w:drawing>
           <wp:inline distT="0" distB="0" distL="114300" distR="114300">
-            <wp:extent cx="3637915" cy="2546985"/>
-            <wp:effectExtent l="0" t="0" r="4445" b="13335"/>
+            <wp:extent cx="3922395" cy="2747010"/>
+            <wp:effectExtent l="0" t="0" r="9525" b="11430"/>
             <wp:docPr id="44" name="图片 44" descr="Code_Generated_Image"/>
             <wp:cNvGraphicFramePr>
               <a:graphicFrameLocks xmlns:a="http://schemas.openxmlformats.org/drawingml/2006/main" noChangeAspect="1"/>
@@ -5147,7 +5244,7 @@
                     </pic:cNvPicPr>
                   </pic:nvPicPr>
                   <pic:blipFill>
-                    <a:blip r:embed="rId19"/>
+                    <a:blip r:embed="rId20"/>
                     <a:stretch>
                       <a:fillRect/>
                     </a:stretch>
@@ -5155,7 +5252,7 @@
                   <pic:spPr>
                     <a:xfrm>
                       <a:off x="0" y="0"/>
-                      <a:ext cx="3637915" cy="2546985"/>
+                      <a:ext cx="3922395" cy="2747010"/>
                     </a:xfrm>
                     <a:prstGeom prst="rect">
                       <a:avLst/>
@@ -5181,7 +5278,7 @@
           <w:sz w:val="22"/>
           <w:szCs w:val="22"/>
           <w:shd w:val="clear" w:fill="FFFFFF"/>
-          <w:lang w:val="en-GB" w:eastAsia="zh-CN" w:bidi="ar-SA"/>
+          <w:lang w:val="en-GB" w:eastAsia="en-GB" w:bidi="ar-SA"/>
         </w:rPr>
       </w:pPr>
       <w:r>
@@ -5232,42 +5329,9 @@
     </w:p>
     <w:p>
       <w:pPr>
-        <w:pStyle w:val="15"/>
-        <w:keepNext w:val="0"/>
-        <w:keepLines w:val="0"/>
-        <w:widowControl/>
-        <w:suppressLineNumbers w:val="0"/>
-        <w:shd w:val="clear" w:fill="FFFFFF"/>
-        <w:spacing w:before="0" w:beforeAutospacing="0" w:after="96" w:afterAutospacing="0"/>
-        <w:ind w:left="0" w:right="0" w:firstLine="0"/>
-        <w:rPr>
-          <w:rFonts w:hint="default" w:ascii="Arial" w:hAnsi="Arial" w:eastAsia="sans-serif" w:cs="Arial"/>
-          <w:i w:val="0"/>
-          <w:iCs w:val="0"/>
-          <w:caps w:val="0"/>
-          <w:color w:val="1F1F1F"/>
-          <w:spacing w:val="0"/>
-          <w:sz w:val="22"/>
-          <w:szCs w:val="22"/>
-        </w:rPr>
-      </w:pPr>
-      <w:r>
-        <w:rPr>
-          <w:rFonts w:hint="default" w:ascii="Arial" w:hAnsi="Arial" w:eastAsia="sans-serif" w:cs="Arial"/>
-          <w:i w:val="0"/>
-          <w:iCs w:val="0"/>
-          <w:caps w:val="0"/>
-          <w:color w:val="1F1F1F"/>
-          <w:spacing w:val="0"/>
-          <w:sz w:val="22"/>
-          <w:szCs w:val="22"/>
-          <w:shd w:val="clear" w:fill="FFFFFF"/>
-        </w:rPr>
-        <w:t>As analyzed in </w:t>
-      </w:r>
-      <w:r>
-        <w:rPr>
-          <w:rFonts w:hint="default" w:ascii="Arial" w:hAnsi="Arial" w:eastAsia="sans-serif" w:cs="Arial"/>
+        <w:jc w:val="both"/>
+        <w:rPr>
+          <w:rFonts w:hint="default" w:ascii="Arial" w:hAnsi="Arial" w:eastAsia="宋体" w:cs="Arial"/>
           <w:b w:val="0"/>
           <w:bCs w:val="0"/>
           <w:i w:val="0"/>
@@ -5278,22 +5342,25 @@
           <w:sz w:val="22"/>
           <w:szCs w:val="22"/>
           <w:shd w:val="clear" w:fill="FFFFFF"/>
-        </w:rPr>
-        <w:t>Figure 4</w:t>
-      </w:r>
-      <w:r>
-        <w:rPr>
-          <w:rFonts w:hint="default" w:ascii="Arial" w:hAnsi="Arial" w:eastAsia="sans-serif" w:cs="Arial"/>
-          <w:i w:val="0"/>
-          <w:iCs w:val="0"/>
-          <w:caps w:val="0"/>
-          <w:color w:val="1F1F1F"/>
-          <w:spacing w:val="0"/>
-          <w:sz w:val="22"/>
-          <w:szCs w:val="22"/>
-          <w:shd w:val="clear" w:fill="FFFFFF"/>
-        </w:rPr>
-        <w:t>, the experimental measurements confirm that both designs remain compliant with the acquisition specifications despite real-world non-idealities:</w:t>
+          <w:lang w:val="en-US" w:eastAsia="zh-CN" w:bidi="ar-SA"/>
+        </w:rPr>
+      </w:pPr>
+      <w:r>
+        <w:rPr>
+          <w:rFonts w:hint="default" w:ascii="Arial" w:hAnsi="Arial" w:eastAsia="宋体" w:cs="Arial"/>
+          <w:b w:val="0"/>
+          <w:bCs w:val="0"/>
+          <w:i w:val="0"/>
+          <w:iCs w:val="0"/>
+          <w:caps w:val="0"/>
+          <w:color w:val="1F1F1F"/>
+          <w:spacing w:val="0"/>
+          <w:sz w:val="22"/>
+          <w:szCs w:val="22"/>
+          <w:shd w:val="clear" w:fill="FFFFFF"/>
+          <w:lang w:val="en-US" w:eastAsia="zh-CN" w:bidi="ar-SA"/>
+        </w:rPr>
+        <w:t>The quantitative performance of both filtering architectures is summarized in Table 1 and visualized in Figure 4. While both designs generally met the acquisition specifications, distinct behaviors were observed for each scheme:</w:t>
       </w:r>
     </w:p>
     <w:p>
@@ -5306,19 +5373,54 @@
         <w:spacing w:before="96" w:beforeAutospacing="0" w:after="96" w:afterAutospacing="0"/>
         <w:ind w:left="0" w:right="0"/>
         <w:rPr>
-          <w:rFonts w:hint="default" w:ascii="Arial" w:hAnsi="Arial" w:eastAsia="sans-serif" w:cs="Arial"/>
-          <w:b/>
-          <w:bCs/>
-          <w:i w:val="0"/>
-          <w:iCs w:val="0"/>
-          <w:caps w:val="0"/>
-          <w:color w:val="1F1F1F"/>
-          <w:spacing w:val="0"/>
-          <w:sz w:val="22"/>
-          <w:szCs w:val="22"/>
-          <w:shd w:val="clear" w:fill="FFFFFF"/>
-        </w:rPr>
-      </w:pPr>
+          <w:rFonts w:hint="default" w:ascii="Arial" w:hAnsi="Arial" w:eastAsia="宋体" w:cs="Arial"/>
+          <w:b w:val="0"/>
+          <w:bCs w:val="0"/>
+          <w:i w:val="0"/>
+          <w:iCs w:val="0"/>
+          <w:caps w:val="0"/>
+          <w:color w:val="1F1F1F"/>
+          <w:spacing w:val="0"/>
+          <w:sz w:val="22"/>
+          <w:szCs w:val="22"/>
+          <w:shd w:val="clear" w:fill="FFFFFF"/>
+          <w:lang w:val="en-US" w:eastAsia="zh-CN" w:bidi="ar-SA"/>
+        </w:rPr>
+      </w:pPr>
+      <w:r>
+        <w:rPr>
+          <w:rFonts w:hint="eastAsia" w:ascii="Arial" w:hAnsi="Arial" w:eastAsia="宋体" w:cs="Arial"/>
+          <w:b w:val="0"/>
+          <w:bCs w:val="0"/>
+          <w:i w:val="0"/>
+          <w:iCs w:val="0"/>
+          <w:caps w:val="0"/>
+          <w:color w:val="1F1F1F"/>
+          <w:spacing w:val="0"/>
+          <w:sz w:val="22"/>
+          <w:szCs w:val="22"/>
+          <w:shd w:val="clear" w:fill="FFFFFF"/>
+          <w:lang w:val="en-US" w:eastAsia="zh-CN" w:bidi="ar-SA"/>
+        </w:rPr>
+        <w:t>·</w:t>
+      </w:r>
+      <w:r>
+        <w:rPr>
+          <w:rFonts w:hint="default" w:ascii="Arial" w:hAnsi="Arial" w:eastAsia="宋体" w:cs="Arial"/>
+          <w:b w:val="0"/>
+          <w:bCs w:val="0"/>
+          <w:i w:val="0"/>
+          <w:iCs w:val="0"/>
+          <w:caps w:val="0"/>
+          <w:color w:val="1F1F1F"/>
+          <w:spacing w:val="0"/>
+          <w:sz w:val="22"/>
+          <w:szCs w:val="22"/>
+          <w:shd w:val="clear" w:fill="FFFFFF"/>
+          <w:lang w:val="en-US" w:eastAsia="zh-CN" w:bidi="ar-SA"/>
+        </w:rPr>
+        <w:t>Scheme 1: This design demonstrated superior frequency selectivity. As shown in Table 1, the measured rejection at 100 Hz was -101.5 dB, significantly exceeding the -20 dB requirement, making it ideal for high-interference environments. However, a minor insertion loss of 0.8 dB was observed at the 10 kHz center frequency. This deviation is attributed to the Direct Current Resistance of the physical inductors, which introduces resistive damping and slightly reduces the Quality Factor compared to the ideal simulation.</w:t>
+      </w:r>
     </w:p>
     <w:p>
       <w:pPr>
@@ -5330,31 +5432,7 @@
         <w:spacing w:before="96" w:beforeAutospacing="0" w:after="96" w:afterAutospacing="0"/>
         <w:ind w:left="0" w:right="0"/>
         <w:rPr>
-          <w:rFonts w:hint="default" w:ascii="Arial" w:hAnsi="Arial" w:cs="Arial"/>
-          <w:sz w:val="22"/>
-          <w:szCs w:val="22"/>
-        </w:rPr>
-      </w:pPr>
-      <w:r>
-        <w:rPr>
-          <w:rFonts w:hint="eastAsia" w:ascii="Arial" w:hAnsi="Arial" w:eastAsia="宋体" w:cs="Arial"/>
-          <w:b/>
-          <w:bCs/>
-          <w:i w:val="0"/>
-          <w:iCs w:val="0"/>
-          <w:caps w:val="0"/>
-          <w:color w:val="1F1F1F"/>
-          <w:spacing w:val="0"/>
-          <w:sz w:val="22"/>
-          <w:szCs w:val="22"/>
-          <w:shd w:val="clear" w:fill="FFFFFF"/>
-          <w:lang w:val="en-US" w:eastAsia="zh-CN"/>
-        </w:rPr>
-        <w:t>·</w:t>
-      </w:r>
-      <w:r>
-        <w:rPr>
-          <w:rFonts w:hint="default" w:ascii="Arial" w:hAnsi="Arial" w:eastAsia="sans-serif" w:cs="Arial"/>
+          <w:rFonts w:hint="default" w:ascii="Arial" w:hAnsi="Arial" w:eastAsia="宋体" w:cs="Arial"/>
           <w:b w:val="0"/>
           <w:bCs w:val="0"/>
           <w:i w:val="0"/>
@@ -5365,82 +5443,12 @@
           <w:sz w:val="22"/>
           <w:szCs w:val="22"/>
           <w:shd w:val="clear" w:fill="FFFFFF"/>
-        </w:rPr>
-        <w:t>Deviation in Scheme1</w:t>
-      </w:r>
-      <w:r>
-        <w:rPr>
-          <w:rFonts w:hint="default" w:ascii="Arial" w:hAnsi="Arial" w:eastAsia="sans-serif" w:cs="Arial"/>
-          <w:i w:val="0"/>
-          <w:iCs w:val="0"/>
-          <w:caps w:val="0"/>
-          <w:color w:val="1F1F1F"/>
-          <w:spacing w:val="0"/>
-          <w:sz w:val="22"/>
-          <w:szCs w:val="22"/>
-          <w:shd w:val="clear" w:fill="FFFFFF"/>
-        </w:rPr>
-        <w:t>: A measured insertion loss of approximately </w:t>
-      </w:r>
-      <w:r>
-        <w:rPr>
-          <w:rFonts w:hint="default" w:ascii="Arial" w:hAnsi="Arial" w:eastAsia="Times New Roman" w:cs="Arial"/>
-          <w:i w:val="0"/>
-          <w:iCs w:val="0"/>
-          <w:caps w:val="0"/>
-          <w:color w:val="1F1F1F"/>
-          <w:spacing w:val="0"/>
-          <w:sz w:val="22"/>
-          <w:szCs w:val="22"/>
-          <w:shd w:val="clear" w:fill="FFFFFF"/>
-        </w:rPr>
-        <w:t>0.8 dB</w:t>
-      </w:r>
-      <w:r>
-        <w:rPr>
-          <w:rFonts w:hint="default" w:ascii="Arial" w:hAnsi="Arial" w:eastAsia="sans-serif" w:cs="Arial"/>
-          <w:i w:val="0"/>
-          <w:iCs w:val="0"/>
-          <w:caps w:val="0"/>
-          <w:color w:val="1F1F1F"/>
-          <w:spacing w:val="0"/>
-          <w:sz w:val="22"/>
-          <w:szCs w:val="22"/>
-          <w:shd w:val="clear" w:fill="FFFFFF"/>
-        </w:rPr>
-        <w:t> was observed at </w:t>
-      </w:r>
-      <w:r>
-        <w:rPr>
-          <w:rFonts w:hint="default" w:ascii="Arial" w:hAnsi="Arial" w:eastAsia="Times New Roman" w:cs="Arial"/>
-          <w:i w:val="0"/>
-          <w:iCs w:val="0"/>
-          <w:caps w:val="0"/>
-          <w:color w:val="1F1F1F"/>
-          <w:spacing w:val="0"/>
-          <w:sz w:val="22"/>
-          <w:szCs w:val="22"/>
-          <w:shd w:val="clear" w:fill="FFFFFF"/>
-        </w:rPr>
-        <w:t>10 kHz</w:t>
-      </w:r>
-      <w:r>
-        <w:rPr>
-          <w:rFonts w:hint="default" w:ascii="Arial" w:hAnsi="Arial" w:eastAsia="sans-serif" w:cs="Arial"/>
-          <w:i w:val="0"/>
-          <w:iCs w:val="0"/>
-          <w:caps w:val="0"/>
-          <w:color w:val="1F1F1F"/>
-          <w:spacing w:val="0"/>
-          <w:sz w:val="22"/>
-          <w:szCs w:val="22"/>
-          <w:shd w:val="clear" w:fill="FFFFFF"/>
-        </w:rPr>
-        <w:t>. This is primarily attributed to the </w:t>
-      </w:r>
-      <w:r>
-        <w:rPr>
-          <w:rFonts w:hint="default" w:ascii="Arial" w:hAnsi="Arial" w:eastAsia="sans-serif" w:cs="Arial"/>
+          <w:lang w:val="en-US" w:eastAsia="zh-CN" w:bidi="ar-SA"/>
+        </w:rPr>
+      </w:pPr>
+      <w:r>
+        <w:rPr>
+          <w:rFonts w:hint="eastAsia" w:ascii="Arial" w:hAnsi="Arial" w:eastAsia="宋体" w:cs="Arial"/>
           <w:b w:val="0"/>
           <w:bCs w:val="0"/>
           <w:i w:val="0"/>
@@ -5451,107 +5459,26 @@
           <w:sz w:val="22"/>
           <w:szCs w:val="22"/>
           <w:shd w:val="clear" w:fill="FFFFFF"/>
-        </w:rPr>
-        <w:t>Direct Current Resistance</w:t>
-      </w:r>
-      <w:r>
-        <w:rPr>
-          <w:rFonts w:hint="default" w:ascii="Arial" w:hAnsi="Arial" w:eastAsia="sans-serif" w:cs="Arial"/>
-          <w:i w:val="0"/>
-          <w:iCs w:val="0"/>
-          <w:caps w:val="0"/>
-          <w:color w:val="1F1F1F"/>
-          <w:spacing w:val="0"/>
-          <w:sz w:val="22"/>
-          <w:szCs w:val="22"/>
-          <w:shd w:val="clear" w:fill="FFFFFF"/>
-        </w:rPr>
-        <w:t> of the physical </w:t>
-      </w:r>
-      <w:r>
-        <w:rPr>
-          <w:rFonts w:hint="default" w:ascii="Arial" w:hAnsi="Arial" w:eastAsia="Times New Roman" w:cs="Arial"/>
-          <w:i w:val="0"/>
-          <w:iCs w:val="0"/>
-          <w:caps w:val="0"/>
-          <w:color w:val="1F1F1F"/>
-          <w:spacing w:val="0"/>
-          <w:sz w:val="22"/>
-          <w:szCs w:val="22"/>
-          <w:shd w:val="clear" w:fill="FFFFFF"/>
-        </w:rPr>
-        <w:t>10 mH</w:t>
-      </w:r>
-      <w:r>
-        <w:rPr>
-          <w:rFonts w:hint="default" w:ascii="Arial" w:hAnsi="Arial" w:eastAsia="sans-serif" w:cs="Arial"/>
-          <w:i w:val="0"/>
-          <w:iCs w:val="0"/>
-          <w:caps w:val="0"/>
-          <w:color w:val="1F1F1F"/>
-          <w:spacing w:val="0"/>
-          <w:sz w:val="22"/>
-          <w:szCs w:val="22"/>
-          <w:shd w:val="clear" w:fill="FFFFFF"/>
-        </w:rPr>
-        <w:t> inductors, which reduces the Quality Factor (</w:t>
-      </w:r>
-      <w:r>
-        <w:rPr>
-          <w:rFonts w:hint="default" w:ascii="Arial" w:hAnsi="Arial" w:eastAsia="KaTeX_Math" w:cs="Arial"/>
-          <w:i/>
-          <w:iCs/>
-          <w:caps w:val="0"/>
-          <w:color w:val="1F1F1F"/>
-          <w:spacing w:val="0"/>
-          <w:sz w:val="22"/>
-          <w:szCs w:val="22"/>
-          <w:shd w:val="clear" w:fill="FFFFFF"/>
-        </w:rPr>
-        <w:t>Q</w:t>
-      </w:r>
-      <w:r>
-        <w:rPr>
-          <w:rFonts w:hint="default" w:ascii="Arial" w:hAnsi="Arial" w:eastAsia="sans-serif" w:cs="Arial"/>
-          <w:i w:val="0"/>
-          <w:iCs w:val="0"/>
-          <w:caps w:val="0"/>
-          <w:color w:val="1F1F1F"/>
-          <w:spacing w:val="0"/>
-          <w:sz w:val="22"/>
-          <w:szCs w:val="22"/>
-          <w:shd w:val="clear" w:fill="FFFFFF"/>
-        </w:rPr>
-        <w:t xml:space="preserve">) compared to the ideal lossless models in </w:t>
+          <w:lang w:val="en-US" w:eastAsia="zh-CN" w:bidi="ar-SA"/>
+        </w:rPr>
+        <w:t>·</w:t>
       </w:r>
       <w:r>
         <w:rPr>
           <w:rFonts w:hint="default" w:ascii="Arial" w:hAnsi="Arial" w:eastAsia="宋体" w:cs="Arial"/>
-          <w:i w:val="0"/>
-          <w:iCs w:val="0"/>
-          <w:caps w:val="0"/>
-          <w:color w:val="1F1F1F"/>
-          <w:spacing w:val="0"/>
-          <w:sz w:val="22"/>
-          <w:szCs w:val="22"/>
-          <w:shd w:val="clear" w:fill="FFFFFF"/>
-          <w:lang w:val="en-US" w:eastAsia="zh-CN"/>
-        </w:rPr>
-        <w:t>LTs</w:t>
-      </w:r>
-      <w:r>
-        <w:rPr>
-          <w:rFonts w:hint="default" w:ascii="Arial" w:hAnsi="Arial" w:eastAsia="sans-serif" w:cs="Arial"/>
-          <w:i w:val="0"/>
-          <w:iCs w:val="0"/>
-          <w:caps w:val="0"/>
-          <w:color w:val="1F1F1F"/>
-          <w:spacing w:val="0"/>
-          <w:sz w:val="22"/>
-          <w:szCs w:val="22"/>
-          <w:shd w:val="clear" w:fill="FFFFFF"/>
-        </w:rPr>
-        <w:t>pice.</w:t>
+          <w:b w:val="0"/>
+          <w:bCs w:val="0"/>
+          <w:i w:val="0"/>
+          <w:iCs w:val="0"/>
+          <w:caps w:val="0"/>
+          <w:color w:val="1F1F1F"/>
+          <w:spacing w:val="0"/>
+          <w:sz w:val="22"/>
+          <w:szCs w:val="22"/>
+          <w:shd w:val="clear" w:fill="FFFFFF"/>
+          <w:lang w:val="en-US" w:eastAsia="zh-CN" w:bidi="ar-SA"/>
+        </w:rPr>
+        <w:t>Scheme 2 : The active filter provided stable passband performance but measured -19.2 dB at the 100 Hz noise frequency, marginally missing the ≤−20 dB target. This slight 0.8 dB discrepancy is primarily caused by component tolerances (specifically capacitors) shifting the high-pass pole. Additionally, the measured roll-off beyond 50 kHz was steeper than simulated, which results from the finite Gain-Bandwidth Product (GBP) of the LM741 op-amp. Despite these factors, the design successfully suppressed the 100 kHz switching noise by 28.5 dB, ensuring effective signal isolation.</w:t>
       </w:r>
     </w:p>
     <w:p>
@@ -5563,181 +5490,6 @@
         <w:suppressLineNumbers w:val="0"/>
         <w:spacing w:before="96" w:beforeAutospacing="0" w:after="96" w:afterAutospacing="0"/>
         <w:ind w:left="0" w:right="0"/>
-        <w:rPr>
-          <w:rFonts w:hint="eastAsia" w:ascii="Arial" w:hAnsi="Arial" w:eastAsia="宋体" w:cs="Arial"/>
-          <w:b w:val="0"/>
-          <w:bCs w:val="0"/>
-          <w:i w:val="0"/>
-          <w:iCs w:val="0"/>
-          <w:caps w:val="0"/>
-          <w:color w:val="1F1F1F"/>
-          <w:spacing w:val="0"/>
-          <w:sz w:val="22"/>
-          <w:szCs w:val="22"/>
-          <w:shd w:val="clear" w:fill="FFFFFF"/>
-          <w:lang w:val="en-US" w:eastAsia="zh-CN"/>
-        </w:rPr>
-      </w:pPr>
-      <w:r>
-        <w:rPr>
-          <w:rFonts w:hint="eastAsia" w:ascii="Arial" w:hAnsi="Arial" w:eastAsia="宋体" w:cs="Arial"/>
-          <w:b w:val="0"/>
-          <w:bCs w:val="0"/>
-          <w:i w:val="0"/>
-          <w:iCs w:val="0"/>
-          <w:caps w:val="0"/>
-          <w:color w:val="1F1F1F"/>
-          <w:spacing w:val="0"/>
-          <w:sz w:val="22"/>
-          <w:szCs w:val="22"/>
-          <w:shd w:val="clear" w:fill="FFFFFF"/>
-          <w:lang w:val="en-US" w:eastAsia="zh-CN"/>
-        </w:rPr>
-        <w:t>·</w:t>
-      </w:r>
-      <w:r>
-        <w:rPr>
-          <w:rFonts w:hint="default" w:ascii="Arial" w:hAnsi="Arial" w:eastAsia="宋体" w:cs="Arial"/>
-          <w:b w:val="0"/>
-          <w:bCs w:val="0"/>
-          <w:i w:val="0"/>
-          <w:iCs w:val="0"/>
-          <w:caps w:val="0"/>
-          <w:color w:val="1F1F1F"/>
-          <w:spacing w:val="0"/>
-          <w:sz w:val="22"/>
-          <w:szCs w:val="22"/>
-          <w:shd w:val="clear" w:fill="FFFFFF"/>
-          <w:lang w:val="en-US" w:eastAsia="zh-CN"/>
-        </w:rPr>
-        <w:t>Deviation in Scheme</w:t>
-      </w:r>
-      <w:bookmarkStart w:id="0" w:name="_GoBack"/>
-      <w:bookmarkEnd w:id="0"/>
-      <w:r>
-        <w:rPr>
-          <w:rFonts w:hint="default" w:ascii="Arial" w:hAnsi="Arial" w:eastAsia="宋体" w:cs="Arial"/>
-          <w:b w:val="0"/>
-          <w:bCs w:val="0"/>
-          <w:i w:val="0"/>
-          <w:iCs w:val="0"/>
-          <w:caps w:val="0"/>
-          <w:color w:val="1F1F1F"/>
-          <w:spacing w:val="0"/>
-          <w:sz w:val="22"/>
-          <w:szCs w:val="22"/>
-          <w:shd w:val="clear" w:fill="FFFFFF"/>
-          <w:lang w:val="en-US" w:eastAsia="zh-CN"/>
-        </w:rPr>
-        <w:t xml:space="preserve">2: The active filter showed a slightly steeper roll-off beyond 50 kHz. This is caused by the limited Gain-Bandwidth Product of the LM741 (1 MHz), whereas the </w:t>
-      </w:r>
-      <w:r>
-        <w:rPr>
-          <w:rFonts w:hint="eastAsia" w:ascii="Arial" w:hAnsi="Arial" w:eastAsia="宋体" w:cs="Arial"/>
-          <w:b w:val="0"/>
-          <w:bCs w:val="0"/>
-          <w:i w:val="0"/>
-          <w:iCs w:val="0"/>
-          <w:caps w:val="0"/>
-          <w:color w:val="1F1F1F"/>
-          <w:spacing w:val="0"/>
-          <w:sz w:val="22"/>
-          <w:szCs w:val="22"/>
-          <w:shd w:val="clear" w:fill="FFFFFF"/>
-          <w:lang w:val="en-US" w:eastAsia="zh-CN"/>
-        </w:rPr>
-        <w:t>LTs</w:t>
-      </w:r>
-      <w:r>
-        <w:rPr>
-          <w:rFonts w:hint="default" w:ascii="Arial" w:hAnsi="Arial" w:eastAsia="宋体" w:cs="Arial"/>
-          <w:b w:val="0"/>
-          <w:bCs w:val="0"/>
-          <w:i w:val="0"/>
-          <w:iCs w:val="0"/>
-          <w:caps w:val="0"/>
-          <w:color w:val="1F1F1F"/>
-          <w:spacing w:val="0"/>
-          <w:sz w:val="22"/>
-          <w:szCs w:val="22"/>
-          <w:shd w:val="clear" w:fill="FFFFFF"/>
-          <w:lang w:val="en-US" w:eastAsia="zh-CN"/>
-        </w:rPr>
-        <w:t>pice model assumes an ideal op-amp with infinite bandwidth.</w:t>
-      </w:r>
-    </w:p>
-    <w:p>
-      <w:pPr>
-        <w:pStyle w:val="15"/>
-        <w:keepNext w:val="0"/>
-        <w:keepLines w:val="0"/>
-        <w:widowControl/>
-        <w:suppressLineNumbers w:val="0"/>
-        <w:spacing w:before="96" w:beforeAutospacing="0" w:after="96" w:afterAutospacing="0"/>
-        <w:ind w:left="0" w:right="0"/>
-        <w:rPr>
-          <w:rFonts w:hint="default" w:ascii="Arial" w:hAnsi="Arial" w:eastAsia="宋体" w:cs="Arial"/>
-          <w:b w:val="0"/>
-          <w:bCs w:val="0"/>
-          <w:i w:val="0"/>
-          <w:iCs w:val="0"/>
-          <w:caps w:val="0"/>
-          <w:color w:val="1F1F1F"/>
-          <w:spacing w:val="0"/>
-          <w:sz w:val="22"/>
-          <w:szCs w:val="22"/>
-          <w:shd w:val="clear" w:fill="FFFFFF"/>
-          <w:lang w:val="en-US" w:eastAsia="zh-CN"/>
-        </w:rPr>
-      </w:pPr>
-      <w:r>
-        <w:rPr>
-          <w:rFonts w:hint="eastAsia" w:ascii="Arial" w:hAnsi="Arial" w:eastAsia="宋体" w:cs="Arial"/>
-          <w:b w:val="0"/>
-          <w:bCs w:val="0"/>
-          <w:i w:val="0"/>
-          <w:iCs w:val="0"/>
-          <w:caps w:val="0"/>
-          <w:color w:val="1F1F1F"/>
-          <w:spacing w:val="0"/>
-          <w:sz w:val="22"/>
-          <w:szCs w:val="22"/>
-          <w:shd w:val="clear" w:fill="FFFFFF"/>
-          <w:lang w:val="en-US" w:eastAsia="zh-CN"/>
-        </w:rPr>
-        <w:t>·</w:t>
-      </w:r>
-      <w:r>
-        <w:rPr>
-          <w:rFonts w:hint="default" w:ascii="Arial" w:hAnsi="Arial" w:eastAsia="宋体" w:cs="Arial"/>
-          <w:b w:val="0"/>
-          <w:bCs w:val="0"/>
-          <w:i w:val="0"/>
-          <w:iCs w:val="0"/>
-          <w:caps w:val="0"/>
-          <w:color w:val="1F1F1F"/>
-          <w:spacing w:val="0"/>
-          <w:sz w:val="22"/>
-          <w:szCs w:val="22"/>
-          <w:shd w:val="clear" w:fill="FFFFFF"/>
-          <w:lang w:val="en-US" w:eastAsia="zh-CN"/>
-        </w:rPr>
-        <w:t>Tolerance Impact: The ±5% tolerance of the physical capacitors contributed to a slight center-frequency shift. Specifically, the experimental resonance peak was observed to shift by approximately 200 Hz from the ideal 10 kHz. However, since the useful bandwidth (8-12 kHz) is relatively wide, this shift did not compromise the signal integrity, and the rejection at 100 Hz and 100 kHz consistently remained above the required 20 dB threshold.</w:t>
-      </w:r>
-    </w:p>
-    <w:p>
-      <w:pPr>
-        <w:pStyle w:val="4"/>
-        <w:keepNext w:val="0"/>
-        <w:keepLines w:val="0"/>
-        <w:widowControl/>
-        <w:numPr>
-          <w:numId w:val="0"/>
-        </w:numPr>
-        <w:suppressLineNumbers w:val="0"/>
-        <w:shd w:val="clear" w:fill="FFFFFF"/>
-        <w:spacing w:before="336" w:beforeAutospacing="0" w:after="96" w:afterAutospacing="0"/>
-        <w:ind w:leftChars="0" w:right="0" w:rightChars="0"/>
         <w:rPr>
           <w:rFonts w:hint="default" w:ascii="Arial" w:hAnsi="Arial" w:eastAsia="宋体" w:cs="Arial"/>
           <w:b w:val="0"/>

</xml_diff>